<commit_message>
Updated Lab 1.3 Diagram
</commit_message>
<xml_diff>
--- a/Unit 1 Word/Lab 1.3 Squares Triangles.docx
+++ b/Unit 1 Word/Lab 1.3 Squares Triangles.docx
@@ -1,6 +1,6 @@
 
 <file path=word/document.xml><?xml version="1.0" encoding="utf-8"?>
-<w:document xmlns:wpc="http://schemas.microsoft.com/office/word/2010/wordprocessingCanvas" xmlns:mo="http://schemas.microsoft.com/office/mac/office/2008/main" xmlns:mc="http://schemas.openxmlformats.org/markup-compatibility/2006" xmlns:mv="urn:schemas-microsoft-com:mac:vml" xmlns:o="urn:schemas-microsoft-com:office:office" xmlns:r="http://schemas.openxmlformats.org/officeDocument/2006/relationships" xmlns:m="http://schemas.openxmlformats.org/officeDocument/2006/math" xmlns:v="urn:schemas-microsoft-com:vml" xmlns:wp14="http://schemas.microsoft.com/office/word/2010/wordprocessingDrawing" xmlns:wp="http://schemas.openxmlformats.org/drawingml/2006/wordprocessingDrawing" xmlns:w10="urn:schemas-microsoft-com:office:word" xmlns:w="http://schemas.openxmlformats.org/wordprocessingml/2006/main" xmlns:w14="http://schemas.microsoft.com/office/word/2010/wordml" xmlns:wpg="http://schemas.microsoft.com/office/word/2010/wordprocessingGroup" xmlns:wpi="http://schemas.microsoft.com/office/word/2010/wordprocessingInk" xmlns:wne="http://schemas.microsoft.com/office/word/2006/wordml" xmlns:wps="http://schemas.microsoft.com/office/word/2010/wordprocessingShape" mc:Ignorable="w14 wp14">
+<w:document xmlns:wpc="http://schemas.microsoft.com/office/word/2010/wordprocessingCanvas" xmlns:cx="http://schemas.microsoft.com/office/drawing/2014/chartex" xmlns:cx1="http://schemas.microsoft.com/office/drawing/2015/9/8/chartex" xmlns:cx2="http://schemas.microsoft.com/office/drawing/2015/10/21/chartex" xmlns:mc="http://schemas.openxmlformats.org/markup-compatibility/2006" xmlns:o="urn:schemas-microsoft-com:office:office" xmlns:r="http://schemas.openxmlformats.org/officeDocument/2006/relationships" xmlns:m="http://schemas.openxmlformats.org/officeDocument/2006/math" xmlns:v="urn:schemas-microsoft-com:vml" xmlns:wp14="http://schemas.microsoft.com/office/word/2010/wordprocessingDrawing" xmlns:wp="http://schemas.openxmlformats.org/drawingml/2006/wordprocessingDrawing" xmlns:w10="urn:schemas-microsoft-com:office:word" xmlns:w="http://schemas.openxmlformats.org/wordprocessingml/2006/main" xmlns:w14="http://schemas.microsoft.com/office/word/2010/wordml" xmlns:w15="http://schemas.microsoft.com/office/word/2012/wordml" xmlns:w16se="http://schemas.microsoft.com/office/word/2015/wordml/symex" xmlns:wpg="http://schemas.microsoft.com/office/word/2010/wordprocessingGroup" xmlns:wpi="http://schemas.microsoft.com/office/word/2010/wordprocessingInk" xmlns:wne="http://schemas.microsoft.com/office/word/2006/wordml" xmlns:wps="http://schemas.microsoft.com/office/word/2010/wordprocessingShape" mc:Ignorable="w14 w15 w16se wp14">
   <w:body>
     <w:p>
       <w:pPr>
@@ -59,16 +59,7 @@
           <w:rFonts w:ascii="Calibri" w:hAnsi="Calibri"/>
           <w:color w:val="333333"/>
         </w:rPr>
-        <w:t xml:space="preserve"> Write a SNAP script that draws a square when the number 1 is pressed on the keyboard. Remember that each corner o</w:t>
-      </w:r>
-      <w:bookmarkStart w:id="0" w:name="_GoBack"/>
-      <w:bookmarkEnd w:id="0"/>
-      <w:r>
-        <w:rPr>
-          <w:rFonts w:ascii="Calibri" w:hAnsi="Calibri"/>
-          <w:color w:val="333333"/>
-        </w:rPr>
-        <w:t>f a square is a 90° angle, as shown in the figure below.</w:t>
+        <w:t xml:space="preserve"> Write a SNAP script that draws a square when the number 1 is pressed on the keyboard. Remember that each corner of a square is a 90° angle, as shown in the figure below.</w:t>
       </w:r>
     </w:p>
     <w:p>
@@ -84,6 +75,8 @@
           <w:szCs w:val="21"/>
         </w:rPr>
       </w:pPr>
+      <w:bookmarkStart w:id="0" w:name="_GoBack"/>
+      <w:bookmarkEnd w:id="0"/>
       <w:r>
         <w:rPr>
           <w:rFonts w:ascii="Helvetica Neue" w:hAnsi="Helvetica Neue"/>
@@ -93,10 +86,10 @@
           <w:szCs w:val="21"/>
         </w:rPr>
         <w:drawing>
-          <wp:inline distT="0" distB="0" distL="0" distR="0" wp14:anchorId="228911DC" wp14:editId="7F7EDE3D">
-            <wp:extent cx="2730500" cy="2819400"/>
-            <wp:effectExtent l="0" t="0" r="12700" b="0"/>
-            <wp:docPr id="1" name="Picture 1" descr="quare diagram"/>
+          <wp:inline distT="0" distB="0" distL="0" distR="0" wp14:anchorId="2AA11D48" wp14:editId="7F0CF089">
+            <wp:extent cx="1467055" cy="1467055"/>
+            <wp:effectExtent l="0" t="0" r="0" b="0"/>
+            <wp:docPr id="2" name="Picture 2"/>
             <wp:cNvGraphicFramePr>
               <a:graphicFrameLocks xmlns:a="http://schemas.openxmlformats.org/drawingml/2006/main" noChangeAspect="1"/>
             </wp:cNvGraphicFramePr>
@@ -104,36 +97,23 @@
               <a:graphicData uri="http://schemas.openxmlformats.org/drawingml/2006/picture">
                 <pic:pic xmlns:pic="http://schemas.openxmlformats.org/drawingml/2006/picture">
                   <pic:nvPicPr>
-                    <pic:cNvPr id="1" name="Picture 1" descr="quare diagram"/>
-                    <pic:cNvPicPr>
-                      <a:picLocks noChangeAspect="1" noChangeArrowheads="1"/>
-                    </pic:cNvPicPr>
+                    <pic:cNvPr id="2" name="90degreesquare.PNG"/>
+                    <pic:cNvPicPr/>
                   </pic:nvPicPr>
                   <pic:blipFill>
-                    <a:blip r:embed="rId11">
-                      <a:extLst>
-                        <a:ext uri="{28A0092B-C50C-407E-A947-70E740481C1C}">
-                          <a14:useLocalDpi xmlns:a14="http://schemas.microsoft.com/office/drawing/2010/main" val="0"/>
-                        </a:ext>
-                      </a:extLst>
-                    </a:blip>
-                    <a:srcRect/>
+                    <a:blip r:embed="rId10"/>
                     <a:stretch>
                       <a:fillRect/>
                     </a:stretch>
                   </pic:blipFill>
-                  <pic:spPr bwMode="auto">
+                  <pic:spPr>
                     <a:xfrm>
                       <a:off x="0" y="0"/>
-                      <a:ext cx="2730500" cy="2819400"/>
+                      <a:ext cx="1467055" cy="1467055"/>
                     </a:xfrm>
                     <a:prstGeom prst="rect">
                       <a:avLst/>
                     </a:prstGeom>
-                    <a:noFill/>
-                    <a:ln>
-                      <a:noFill/>
-                    </a:ln>
                   </pic:spPr>
                 </pic:pic>
               </a:graphicData>
@@ -290,23 +270,7 @@
           <w:rFonts w:ascii="Calibri" w:hAnsi="Calibri"/>
           <w:color w:val="333333"/>
         </w:rPr>
-        <w:t xml:space="preserve"> Now that you've drawn a </w:t>
-      </w:r>
-      <w:proofErr w:type="gramStart"/>
-      <w:r>
-        <w:rPr>
-          <w:rFonts w:ascii="Calibri" w:hAnsi="Calibri"/>
-          <w:color w:val="333333"/>
-        </w:rPr>
-        <w:t>square,</w:t>
-      </w:r>
-      <w:proofErr w:type="gramEnd"/>
-      <w:r>
-        <w:rPr>
-          <w:rFonts w:ascii="Calibri" w:hAnsi="Calibri"/>
-          <w:color w:val="333333"/>
-        </w:rPr>
-        <w:t xml:space="preserve"> add code to draw the shapes in the following table. Each shape should be drawn when the number next to it is pressed on the keyboard. (For example, pressing 3 on the keyboard should draw a diamond.)</w:t>
+        <w:t xml:space="preserve"> Now that you've drawn a square, add code to draw the shapes in the following table. Each shape should be drawn when the number next to it is pressed on the keyboard. (For example, pressing 3 on the keyboard should draw a diamond.)</w:t>
       </w:r>
     </w:p>
     <w:tbl>
@@ -323,8 +287,8 @@
         <w:tblLook w:val="04A0" w:firstRow="1" w:lastRow="0" w:firstColumn="1" w:lastColumn="0" w:noHBand="0" w:noVBand="1"/>
       </w:tblPr>
       <w:tblGrid>
-        <w:gridCol w:w="3587"/>
-        <w:gridCol w:w="4258"/>
+        <w:gridCol w:w="3517"/>
+        <w:gridCol w:w="4328"/>
       </w:tblGrid>
       <w:tr>
         <w:trPr>
@@ -620,7 +584,6 @@
                 <w:sz w:val="21"/>
                 <w:szCs w:val="21"/>
               </w:rPr>
-              <w:lastRenderedPageBreak/>
               <w:t>3</w:t>
             </w:r>
           </w:p>
@@ -867,6 +830,7 @@
                 <w:sz w:val="21"/>
                 <w:szCs w:val="21"/>
               </w:rPr>
+              <w:lastRenderedPageBreak/>
               <w:t>6 (optional)</w:t>
             </w:r>
           </w:p>
@@ -1082,8 +1046,8 @@
       </w:r>
     </w:p>
     <w:sectPr>
-      <w:headerReference w:type="default" r:id="rId12"/>
-      <w:footerReference w:type="default" r:id="rId13"/>
+      <w:headerReference w:type="default" r:id="rId11"/>
+      <w:footerReference w:type="default" r:id="rId12"/>
       <w:pgSz w:w="12240" w:h="15840"/>
       <w:pgMar w:top="720" w:right="720" w:bottom="720" w:left="720" w:header="720" w:footer="720" w:gutter="0"/>
       <w:cols w:space="720"/>
@@ -1094,7 +1058,7 @@
 </file>
 
 <file path=word/endnotes.xml><?xml version="1.0" encoding="utf-8"?>
-<w:endnotes xmlns:wpc="http://schemas.microsoft.com/office/word/2010/wordprocessingCanvas" xmlns:mo="http://schemas.microsoft.com/office/mac/office/2008/main" xmlns:mc="http://schemas.openxmlformats.org/markup-compatibility/2006" xmlns:mv="urn:schemas-microsoft-com:mac:vml" xmlns:o="urn:schemas-microsoft-com:office:office" xmlns:r="http://schemas.openxmlformats.org/officeDocument/2006/relationships" xmlns:m="http://schemas.openxmlformats.org/officeDocument/2006/math" xmlns:v="urn:schemas-microsoft-com:vml" xmlns:wp14="http://schemas.microsoft.com/office/word/2010/wordprocessingDrawing" xmlns:wp="http://schemas.openxmlformats.org/drawingml/2006/wordprocessingDrawing" xmlns:w10="urn:schemas-microsoft-com:office:word" xmlns:w="http://schemas.openxmlformats.org/wordprocessingml/2006/main" xmlns:w14="http://schemas.microsoft.com/office/word/2010/wordml" xmlns:wpg="http://schemas.microsoft.com/office/word/2010/wordprocessingGroup" xmlns:wpi="http://schemas.microsoft.com/office/word/2010/wordprocessingInk" xmlns:wne="http://schemas.microsoft.com/office/word/2006/wordml" xmlns:wps="http://schemas.microsoft.com/office/word/2010/wordprocessingShape" mc:Ignorable="w14 wp14">
+<w:endnotes xmlns:wpc="http://schemas.microsoft.com/office/word/2010/wordprocessingCanvas" xmlns:cx="http://schemas.microsoft.com/office/drawing/2014/chartex" xmlns:cx1="http://schemas.microsoft.com/office/drawing/2015/9/8/chartex" xmlns:cx2="http://schemas.microsoft.com/office/drawing/2015/10/21/chartex" xmlns:mc="http://schemas.openxmlformats.org/markup-compatibility/2006" xmlns:o="urn:schemas-microsoft-com:office:office" xmlns:r="http://schemas.openxmlformats.org/officeDocument/2006/relationships" xmlns:m="http://schemas.openxmlformats.org/officeDocument/2006/math" xmlns:v="urn:schemas-microsoft-com:vml" xmlns:wp14="http://schemas.microsoft.com/office/word/2010/wordprocessingDrawing" xmlns:wp="http://schemas.openxmlformats.org/drawingml/2006/wordprocessingDrawing" xmlns:w10="urn:schemas-microsoft-com:office:word" xmlns:w="http://schemas.openxmlformats.org/wordprocessingml/2006/main" xmlns:w14="http://schemas.microsoft.com/office/word/2010/wordml" xmlns:w15="http://schemas.microsoft.com/office/word/2012/wordml" xmlns:w16se="http://schemas.microsoft.com/office/word/2015/wordml/symex" xmlns:wpg="http://schemas.microsoft.com/office/word/2010/wordprocessingGroup" xmlns:wpi="http://schemas.microsoft.com/office/word/2010/wordprocessingInk" xmlns:wne="http://schemas.microsoft.com/office/word/2006/wordml" xmlns:wps="http://schemas.microsoft.com/office/word/2010/wordprocessingShape" mc:Ignorable="w14 w15 w16se wp14">
   <w:endnote w:type="separator" w:id="-1">
     <w:p>
       <w:pPr>
@@ -1119,7 +1083,7 @@
 </file>
 
 <file path=word/footer1.xml><?xml version="1.0" encoding="utf-8"?>
-<w:ftr xmlns:wpc="http://schemas.microsoft.com/office/word/2010/wordprocessingCanvas" xmlns:mo="http://schemas.microsoft.com/office/mac/office/2008/main" xmlns:mc="http://schemas.openxmlformats.org/markup-compatibility/2006" xmlns:mv="urn:schemas-microsoft-com:mac:vml" xmlns:o="urn:schemas-microsoft-com:office:office" xmlns:r="http://schemas.openxmlformats.org/officeDocument/2006/relationships" xmlns:m="http://schemas.openxmlformats.org/officeDocument/2006/math" xmlns:v="urn:schemas-microsoft-com:vml" xmlns:wp14="http://schemas.microsoft.com/office/word/2010/wordprocessingDrawing" xmlns:wp="http://schemas.openxmlformats.org/drawingml/2006/wordprocessingDrawing" xmlns:w10="urn:schemas-microsoft-com:office:word" xmlns:w="http://schemas.openxmlformats.org/wordprocessingml/2006/main" xmlns:w14="http://schemas.microsoft.com/office/word/2010/wordml" xmlns:wpg="http://schemas.microsoft.com/office/word/2010/wordprocessingGroup" xmlns:wpi="http://schemas.microsoft.com/office/word/2010/wordprocessingInk" xmlns:wne="http://schemas.microsoft.com/office/word/2006/wordml" xmlns:wps="http://schemas.microsoft.com/office/word/2010/wordprocessingShape" mc:Ignorable="w14 wp14">
+<w:ftr xmlns:wpc="http://schemas.microsoft.com/office/word/2010/wordprocessingCanvas" xmlns:cx="http://schemas.microsoft.com/office/drawing/2014/chartex" xmlns:cx1="http://schemas.microsoft.com/office/drawing/2015/9/8/chartex" xmlns:cx2="http://schemas.microsoft.com/office/drawing/2015/10/21/chartex" xmlns:mc="http://schemas.openxmlformats.org/markup-compatibility/2006" xmlns:o="urn:schemas-microsoft-com:office:office" xmlns:r="http://schemas.openxmlformats.org/officeDocument/2006/relationships" xmlns:m="http://schemas.openxmlformats.org/officeDocument/2006/math" xmlns:v="urn:schemas-microsoft-com:vml" xmlns:wp14="http://schemas.microsoft.com/office/word/2010/wordprocessingDrawing" xmlns:wp="http://schemas.openxmlformats.org/drawingml/2006/wordprocessingDrawing" xmlns:w10="urn:schemas-microsoft-com:office:word" xmlns:w="http://schemas.openxmlformats.org/wordprocessingml/2006/main" xmlns:w14="http://schemas.microsoft.com/office/word/2010/wordml" xmlns:w15="http://schemas.microsoft.com/office/word/2012/wordml" xmlns:w16se="http://schemas.microsoft.com/office/word/2015/wordml/symex" xmlns:wpg="http://schemas.microsoft.com/office/word/2010/wordprocessingGroup" xmlns:wpi="http://schemas.microsoft.com/office/word/2010/wordprocessingInk" xmlns:wne="http://schemas.microsoft.com/office/word/2006/wordml" xmlns:wps="http://schemas.microsoft.com/office/word/2010/wordprocessingShape" mc:Ignorable="w14 w15 w16se wp14">
   <w:p>
     <w:pPr>
       <w:pStyle w:val="Footer"/>
@@ -1277,7 +1241,7 @@
         </mc:Choice>
         <mc:Fallback>
           <w:pict>
-            <v:rect id="Rectangle 17" o:spid="_x0000_s1026" style="position:absolute;margin-left:1in;margin-top:6.45pt;width:270pt;height:36pt;z-index:251660288;visibility:visible;mso-wrap-style:square;mso-width-percent:0;mso-height-percent:0;mso-wrap-distance-left:9pt;mso-wrap-distance-top:0;mso-wrap-distance-right:9pt;mso-wrap-distance-bottom:0;mso-position-horizontal:absolute;mso-position-horizontal-relative:text;mso-position-vertical:absolute;mso-position-vertical-relative:text;mso-width-percent:0;mso-height-percent:0;mso-width-relative:margin;mso-height-relative:margin;v-text-anchor:middle" o:gfxdata="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" filled="f" stroked="f" strokeweight="1pt">
+            <v:rect w14:anchorId="4CA0FCBD" id="Rectangle 17" o:spid="_x0000_s1026" style="position:absolute;margin-left:1in;margin-top:6.45pt;width:270pt;height:36pt;z-index:251660288;visibility:visible;mso-wrap-style:square;mso-width-percent:0;mso-height-percent:0;mso-wrap-distance-left:9pt;mso-wrap-distance-top:0;mso-wrap-distance-right:9pt;mso-wrap-distance-bottom:0;mso-position-horizontal:absolute;mso-position-horizontal-relative:text;mso-position-vertical:absolute;mso-position-vertical-relative:text;mso-width-percent:0;mso-height-percent:0;mso-width-relative:margin;mso-height-relative:margin;v-text-anchor:middle" o:gfxdata="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" filled="f" stroked="f" strokeweight="1pt">
               <v:textbox>
                 <w:txbxContent>
                   <w:p>
@@ -1435,7 +1399,7 @@
 </file>
 
 <file path=word/footnotes.xml><?xml version="1.0" encoding="utf-8"?>
-<w:footnotes xmlns:wpc="http://schemas.microsoft.com/office/word/2010/wordprocessingCanvas" xmlns:mo="http://schemas.microsoft.com/office/mac/office/2008/main" xmlns:mc="http://schemas.openxmlformats.org/markup-compatibility/2006" xmlns:mv="urn:schemas-microsoft-com:mac:vml" xmlns:o="urn:schemas-microsoft-com:office:office" xmlns:r="http://schemas.openxmlformats.org/officeDocument/2006/relationships" xmlns:m="http://schemas.openxmlformats.org/officeDocument/2006/math" xmlns:v="urn:schemas-microsoft-com:vml" xmlns:wp14="http://schemas.microsoft.com/office/word/2010/wordprocessingDrawing" xmlns:wp="http://schemas.openxmlformats.org/drawingml/2006/wordprocessingDrawing" xmlns:w10="urn:schemas-microsoft-com:office:word" xmlns:w="http://schemas.openxmlformats.org/wordprocessingml/2006/main" xmlns:w14="http://schemas.microsoft.com/office/word/2010/wordml" xmlns:wpg="http://schemas.microsoft.com/office/word/2010/wordprocessingGroup" xmlns:wpi="http://schemas.microsoft.com/office/word/2010/wordprocessingInk" xmlns:wne="http://schemas.microsoft.com/office/word/2006/wordml" xmlns:wps="http://schemas.microsoft.com/office/word/2010/wordprocessingShape" mc:Ignorable="w14 wp14">
+<w:footnotes xmlns:wpc="http://schemas.microsoft.com/office/word/2010/wordprocessingCanvas" xmlns:cx="http://schemas.microsoft.com/office/drawing/2014/chartex" xmlns:cx1="http://schemas.microsoft.com/office/drawing/2015/9/8/chartex" xmlns:cx2="http://schemas.microsoft.com/office/drawing/2015/10/21/chartex" xmlns:mc="http://schemas.openxmlformats.org/markup-compatibility/2006" xmlns:o="urn:schemas-microsoft-com:office:office" xmlns:r="http://schemas.openxmlformats.org/officeDocument/2006/relationships" xmlns:m="http://schemas.openxmlformats.org/officeDocument/2006/math" xmlns:v="urn:schemas-microsoft-com:vml" xmlns:wp14="http://schemas.microsoft.com/office/word/2010/wordprocessingDrawing" xmlns:wp="http://schemas.openxmlformats.org/drawingml/2006/wordprocessingDrawing" xmlns:w10="urn:schemas-microsoft-com:office:word" xmlns:w="http://schemas.openxmlformats.org/wordprocessingml/2006/main" xmlns:w14="http://schemas.microsoft.com/office/word/2010/wordml" xmlns:w15="http://schemas.microsoft.com/office/word/2012/wordml" xmlns:w16se="http://schemas.microsoft.com/office/word/2015/wordml/symex" xmlns:wpg="http://schemas.microsoft.com/office/word/2010/wordprocessingGroup" xmlns:wpi="http://schemas.microsoft.com/office/word/2010/wordprocessingInk" xmlns:wne="http://schemas.microsoft.com/office/word/2006/wordml" xmlns:wps="http://schemas.microsoft.com/office/word/2010/wordprocessingShape" mc:Ignorable="w14 w15 w16se wp14">
   <w:footnote w:type="separator" w:id="-1">
     <w:p>
       <w:pPr>
@@ -1460,7 +1424,7 @@
 </file>
 
 <file path=word/header1.xml><?xml version="1.0" encoding="utf-8"?>
-<w:hdr xmlns:wpc="http://schemas.microsoft.com/office/word/2010/wordprocessingCanvas" xmlns:mo="http://schemas.microsoft.com/office/mac/office/2008/main" xmlns:mc="http://schemas.openxmlformats.org/markup-compatibility/2006" xmlns:mv="urn:schemas-microsoft-com:mac:vml" xmlns:o="urn:schemas-microsoft-com:office:office" xmlns:r="http://schemas.openxmlformats.org/officeDocument/2006/relationships" xmlns:m="http://schemas.openxmlformats.org/officeDocument/2006/math" xmlns:v="urn:schemas-microsoft-com:vml" xmlns:wp14="http://schemas.microsoft.com/office/word/2010/wordprocessingDrawing" xmlns:wp="http://schemas.openxmlformats.org/drawingml/2006/wordprocessingDrawing" xmlns:w10="urn:schemas-microsoft-com:office:word" xmlns:w="http://schemas.openxmlformats.org/wordprocessingml/2006/main" xmlns:w14="http://schemas.microsoft.com/office/word/2010/wordml" xmlns:wpg="http://schemas.microsoft.com/office/word/2010/wordprocessingGroup" xmlns:wpi="http://schemas.microsoft.com/office/word/2010/wordprocessingInk" xmlns:wne="http://schemas.microsoft.com/office/word/2006/wordml" xmlns:wps="http://schemas.microsoft.com/office/word/2010/wordprocessingShape" mc:Ignorable="w14 wp14">
+<w:hdr xmlns:wpc="http://schemas.microsoft.com/office/word/2010/wordprocessingCanvas" xmlns:cx="http://schemas.microsoft.com/office/drawing/2014/chartex" xmlns:cx1="http://schemas.microsoft.com/office/drawing/2015/9/8/chartex" xmlns:cx2="http://schemas.microsoft.com/office/drawing/2015/10/21/chartex" xmlns:mc="http://schemas.openxmlformats.org/markup-compatibility/2006" xmlns:o="urn:schemas-microsoft-com:office:office" xmlns:r="http://schemas.openxmlformats.org/officeDocument/2006/relationships" xmlns:m="http://schemas.openxmlformats.org/officeDocument/2006/math" xmlns:v="urn:schemas-microsoft-com:vml" xmlns:wp14="http://schemas.microsoft.com/office/word/2010/wordprocessingDrawing" xmlns:wp="http://schemas.openxmlformats.org/drawingml/2006/wordprocessingDrawing" xmlns:w10="urn:schemas-microsoft-com:office:word" xmlns:w="http://schemas.openxmlformats.org/wordprocessingml/2006/main" xmlns:w14="http://schemas.microsoft.com/office/word/2010/wordml" xmlns:w15="http://schemas.microsoft.com/office/word/2012/wordml" xmlns:w16se="http://schemas.microsoft.com/office/word/2015/wordml/symex" xmlns:wpg="http://schemas.microsoft.com/office/word/2010/wordprocessingGroup" xmlns:wpi="http://schemas.microsoft.com/office/word/2010/wordprocessingInk" xmlns:wne="http://schemas.microsoft.com/office/word/2006/wordml" xmlns:wps="http://schemas.microsoft.com/office/word/2010/wordprocessingShape" mc:Ignorable="w14 w15 w16se wp14">
   <w:p>
     <w:pPr>
       <w:pStyle w:val="Header"/>
@@ -1473,8 +1437,8 @@
 </file>
 
 <file path=word/numbering.xml><?xml version="1.0" encoding="utf-8"?>
-<w:numbering xmlns:wpc="http://schemas.microsoft.com/office/word/2010/wordprocessingCanvas" xmlns:mo="http://schemas.microsoft.com/office/mac/office/2008/main" xmlns:mc="http://schemas.openxmlformats.org/markup-compatibility/2006" xmlns:mv="urn:schemas-microsoft-com:mac:vml" xmlns:o="urn:schemas-microsoft-com:office:office" xmlns:r="http://schemas.openxmlformats.org/officeDocument/2006/relationships" xmlns:m="http://schemas.openxmlformats.org/officeDocument/2006/math" xmlns:v="urn:schemas-microsoft-com:vml" xmlns:wp14="http://schemas.microsoft.com/office/word/2010/wordprocessingDrawing" xmlns:wp="http://schemas.openxmlformats.org/drawingml/2006/wordprocessingDrawing" xmlns:w10="urn:schemas-microsoft-com:office:word" xmlns:w="http://schemas.openxmlformats.org/wordprocessingml/2006/main" xmlns:w14="http://schemas.microsoft.com/office/word/2010/wordml" xmlns:wpg="http://schemas.microsoft.com/office/word/2010/wordprocessingGroup" xmlns:wpi="http://schemas.microsoft.com/office/word/2010/wordprocessingInk" xmlns:wne="http://schemas.microsoft.com/office/word/2006/wordml" xmlns:wps="http://schemas.microsoft.com/office/word/2010/wordprocessingShape" mc:Ignorable="w14 wp14">
-  <w:abstractNum w:abstractNumId="0">
+<w:numbering xmlns:wpc="http://schemas.microsoft.com/office/word/2010/wordprocessingCanvas" xmlns:cx="http://schemas.microsoft.com/office/drawing/2014/chartex" xmlns:cx1="http://schemas.microsoft.com/office/drawing/2015/9/8/chartex" xmlns:cx2="http://schemas.microsoft.com/office/drawing/2015/10/21/chartex" xmlns:mc="http://schemas.openxmlformats.org/markup-compatibility/2006" xmlns:o="urn:schemas-microsoft-com:office:office" xmlns:r="http://schemas.openxmlformats.org/officeDocument/2006/relationships" xmlns:m="http://schemas.openxmlformats.org/officeDocument/2006/math" xmlns:v="urn:schemas-microsoft-com:vml" xmlns:wp14="http://schemas.microsoft.com/office/word/2010/wordprocessingDrawing" xmlns:wp="http://schemas.openxmlformats.org/drawingml/2006/wordprocessingDrawing" xmlns:w10="urn:schemas-microsoft-com:office:word" xmlns:w="http://schemas.openxmlformats.org/wordprocessingml/2006/main" xmlns:w14="http://schemas.microsoft.com/office/word/2010/wordml" xmlns:w15="http://schemas.microsoft.com/office/word/2012/wordml" xmlns:w16se="http://schemas.microsoft.com/office/word/2015/wordml/symex" xmlns:wpg="http://schemas.microsoft.com/office/word/2010/wordprocessingGroup" xmlns:wpi="http://schemas.microsoft.com/office/word/2010/wordprocessingInk" xmlns:wne="http://schemas.microsoft.com/office/word/2006/wordml" xmlns:wps="http://schemas.microsoft.com/office/word/2010/wordprocessingShape" mc:Ignorable="w14 w15 w16se wp14">
+  <w:abstractNum w:abstractNumId="0" w15:restartNumberingAfterBreak="0">
     <w:nsid w:val="4B2104D1"/>
     <w:multiLevelType w:val="multilevel"/>
     <w:tmpl w:val="EBE2E2A4"/>
@@ -1587,7 +1551,7 @@
       </w:pPr>
     </w:lvl>
   </w:abstractNum>
-  <w:abstractNum w:abstractNumId="1">
+  <w:abstractNum w:abstractNumId="1" w15:restartNumberingAfterBreak="0">
     <w:nsid w:val="5E066719"/>
     <w:multiLevelType w:val="hybridMultilevel"/>
     <w:tmpl w:val="D332C0D0"/>
@@ -1710,7 +1674,7 @@
 </file>
 
 <file path=word/styles.xml><?xml version="1.0" encoding="utf-8"?>
-<w:styles xmlns:mc="http://schemas.openxmlformats.org/markup-compatibility/2006" xmlns:r="http://schemas.openxmlformats.org/officeDocument/2006/relationships" xmlns:w="http://schemas.openxmlformats.org/wordprocessingml/2006/main" xmlns:w14="http://schemas.microsoft.com/office/word/2010/wordml" mc:Ignorable="w14">
+<w:styles xmlns:mc="http://schemas.openxmlformats.org/markup-compatibility/2006" xmlns:r="http://schemas.openxmlformats.org/officeDocument/2006/relationships" xmlns:w="http://schemas.openxmlformats.org/wordprocessingml/2006/main" xmlns:w14="http://schemas.microsoft.com/office/word/2010/wordml" xmlns:w15="http://schemas.microsoft.com/office/word/2012/wordml" xmlns:w16se="http://schemas.microsoft.com/office/word/2015/wordml/symex" mc:Ignorable="w14 w15 w16se">
   <w:docDefaults>
     <w:rPrDefault>
       <w:rPr>
@@ -1726,153 +1690,373 @@
       </w:pPr>
     </w:pPrDefault>
   </w:docDefaults>
-  <w:latentStyles w:defLockedState="0" w:defUIPriority="99" w:defSemiHidden="1" w:defUnhideWhenUsed="1" w:defQFormat="0" w:count="276">
-    <w:lsdException w:name="Normal" w:semiHidden="0" w:uiPriority="0" w:unhideWhenUsed="0" w:qFormat="1"/>
-    <w:lsdException w:name="heading 1" w:semiHidden="0" w:uiPriority="9" w:unhideWhenUsed="0" w:qFormat="1"/>
-    <w:lsdException w:name="heading 2" w:uiPriority="9" w:qFormat="1"/>
-    <w:lsdException w:name="heading 3" w:uiPriority="9" w:qFormat="1"/>
-    <w:lsdException w:name="heading 4" w:uiPriority="9" w:qFormat="1"/>
-    <w:lsdException w:name="heading 5" w:uiPriority="9" w:qFormat="1"/>
-    <w:lsdException w:name="heading 6" w:uiPriority="9" w:qFormat="1"/>
-    <w:lsdException w:name="heading 7" w:uiPriority="9" w:qFormat="1"/>
-    <w:lsdException w:name="heading 8" w:uiPriority="9" w:qFormat="1"/>
-    <w:lsdException w:name="heading 9" w:uiPriority="9" w:qFormat="1"/>
-    <w:lsdException w:name="toc 1" w:uiPriority="39"/>
-    <w:lsdException w:name="toc 2" w:uiPriority="39"/>
-    <w:lsdException w:name="toc 3" w:uiPriority="39"/>
-    <w:lsdException w:name="toc 4" w:uiPriority="39"/>
-    <w:lsdException w:name="toc 5" w:uiPriority="39"/>
-    <w:lsdException w:name="toc 6" w:uiPriority="39"/>
-    <w:lsdException w:name="toc 7" w:uiPriority="39"/>
-    <w:lsdException w:name="toc 8" w:uiPriority="39"/>
-    <w:lsdException w:name="toc 9" w:uiPriority="39"/>
-    <w:lsdException w:name="caption" w:uiPriority="35" w:qFormat="1"/>
-    <w:lsdException w:name="Title" w:semiHidden="0" w:uiPriority="10" w:unhideWhenUsed="0" w:qFormat="1"/>
-    <w:lsdException w:name="Default Paragraph Font" w:uiPriority="1"/>
-    <w:lsdException w:name="Subtitle" w:semiHidden="0" w:uiPriority="11" w:unhideWhenUsed="0" w:qFormat="1"/>
-    <w:lsdException w:name="Strong" w:semiHidden="0" w:uiPriority="22" w:unhideWhenUsed="0" w:qFormat="1"/>
-    <w:lsdException w:name="Emphasis" w:semiHidden="0" w:uiPriority="20" w:unhideWhenUsed="0" w:qFormat="1"/>
-    <w:lsdException w:name="Table Grid" w:semiHidden="0" w:uiPriority="39" w:unhideWhenUsed="0"/>
-    <w:lsdException w:name="Note Level 1" w:semiHidden="0" w:unhideWhenUsed="0"/>
-    <w:lsdException w:name="Note Level 2" w:semiHidden="0" w:unhideWhenUsed="0"/>
-    <w:lsdException w:name="Note Level 3" w:semiHidden="0" w:unhideWhenUsed="0"/>
-    <w:lsdException w:name="Note Level 4" w:semiHidden="0" w:unhideWhenUsed="0"/>
-    <w:lsdException w:name="Note Level 5" w:semiHidden="0" w:unhideWhenUsed="0"/>
-    <w:lsdException w:name="Note Level 6" w:semiHidden="0" w:unhideWhenUsed="0"/>
-    <w:lsdException w:name="Note Level 7" w:semiHidden="0" w:unhideWhenUsed="0"/>
-    <w:lsdException w:name="Note Level 8" w:semiHidden="0" w:unhideWhenUsed="0"/>
-    <w:lsdException w:name="Note Level 9" w:semiHidden="0" w:unhideWhenUsed="0"/>
-    <w:lsdException w:name="Placeholder Text" w:unhideWhenUsed="0"/>
-    <w:lsdException w:name="No Spacing" w:semiHidden="0" w:uiPriority="1" w:unhideWhenUsed="0" w:qFormat="1"/>
-    <w:lsdException w:name="Light Shading" w:semiHidden="0" w:uiPriority="60" w:unhideWhenUsed="0"/>
-    <w:lsdException w:name="Light List" w:semiHidden="0" w:uiPriority="61" w:unhideWhenUsed="0"/>
-    <w:lsdException w:name="Light Grid" w:semiHidden="0" w:uiPriority="62" w:unhideWhenUsed="0"/>
-    <w:lsdException w:name="Medium Shading 1" w:semiHidden="0" w:uiPriority="63" w:unhideWhenUsed="0"/>
-    <w:lsdException w:name="Medium Shading 2" w:semiHidden="0" w:uiPriority="64" w:unhideWhenUsed="0"/>
-    <w:lsdException w:name="Medium List 1" w:semiHidden="0" w:uiPriority="65" w:unhideWhenUsed="0"/>
-    <w:lsdException w:name="Medium List 2" w:semiHidden="0" w:uiPriority="66" w:unhideWhenUsed="0"/>
-    <w:lsdException w:name="Medium Grid 1" w:semiHidden="0" w:uiPriority="67" w:unhideWhenUsed="0"/>
-    <w:lsdException w:name="Medium Grid 2" w:semiHidden="0" w:uiPriority="68" w:unhideWhenUsed="0"/>
-    <w:lsdException w:name="Medium Grid 3" w:semiHidden="0" w:uiPriority="69" w:unhideWhenUsed="0"/>
-    <w:lsdException w:name="Dark List" w:semiHidden="0" w:uiPriority="70" w:unhideWhenUsed="0"/>
-    <w:lsdException w:name="Colorful Shading" w:semiHidden="0" w:uiPriority="71" w:unhideWhenUsed="0"/>
-    <w:lsdException w:name="Colorful List" w:semiHidden="0" w:uiPriority="72" w:unhideWhenUsed="0"/>
-    <w:lsdException w:name="Colorful Grid" w:semiHidden="0" w:uiPriority="73" w:unhideWhenUsed="0"/>
-    <w:lsdException w:name="Light Shading Accent 1" w:semiHidden="0" w:uiPriority="60" w:unhideWhenUsed="0"/>
-    <w:lsdException w:name="Light List Accent 1" w:semiHidden="0" w:uiPriority="61" w:unhideWhenUsed="0"/>
-    <w:lsdException w:name="Light Grid Accent 1" w:semiHidden="0" w:uiPriority="62" w:unhideWhenUsed="0"/>
-    <w:lsdException w:name="Medium Shading 1 Accent 1" w:semiHidden="0" w:uiPriority="63" w:unhideWhenUsed="0"/>
-    <w:lsdException w:name="Medium Shading 2 Accent 1" w:semiHidden="0" w:uiPriority="64" w:unhideWhenUsed="0"/>
-    <w:lsdException w:name="Medium List 1 Accent 1" w:semiHidden="0" w:uiPriority="65" w:unhideWhenUsed="0"/>
-    <w:lsdException w:name="Revision" w:unhideWhenUsed="0"/>
-    <w:lsdException w:name="List Paragraph" w:semiHidden="0" w:uiPriority="34" w:unhideWhenUsed="0" w:qFormat="1"/>
-    <w:lsdException w:name="Quote" w:semiHidden="0" w:uiPriority="29" w:unhideWhenUsed="0" w:qFormat="1"/>
-    <w:lsdException w:name="Intense Quote" w:semiHidden="0" w:uiPriority="30" w:unhideWhenUsed="0" w:qFormat="1"/>
-    <w:lsdException w:name="Medium List 2 Accent 1" w:semiHidden="0" w:uiPriority="66" w:unhideWhenUsed="0"/>
-    <w:lsdException w:name="Medium Grid 1 Accent 1" w:semiHidden="0" w:uiPriority="67" w:unhideWhenUsed="0"/>
-    <w:lsdException w:name="Medium Grid 2 Accent 1" w:semiHidden="0" w:uiPriority="68" w:unhideWhenUsed="0"/>
-    <w:lsdException w:name="Medium Grid 3 Accent 1" w:semiHidden="0" w:uiPriority="69" w:unhideWhenUsed="0"/>
-    <w:lsdException w:name="Dark List Accent 1" w:semiHidden="0" w:uiPriority="70" w:unhideWhenUsed="0"/>
-    <w:lsdException w:name="Colorful Shading Accent 1" w:semiHidden="0" w:uiPriority="71" w:unhideWhenUsed="0"/>
-    <w:lsdException w:name="Colorful List Accent 1" w:semiHidden="0" w:uiPriority="72" w:unhideWhenUsed="0"/>
-    <w:lsdException w:name="Colorful Grid Accent 1" w:semiHidden="0" w:uiPriority="73" w:unhideWhenUsed="0"/>
-    <w:lsdException w:name="Light Shading Accent 2" w:semiHidden="0" w:uiPriority="60" w:unhideWhenUsed="0"/>
-    <w:lsdException w:name="Light List Accent 2" w:semiHidden="0" w:uiPriority="61" w:unhideWhenUsed="0"/>
-    <w:lsdException w:name="Light Grid Accent 2" w:semiHidden="0" w:uiPriority="62" w:unhideWhenUsed="0"/>
-    <w:lsdException w:name="Medium Shading 1 Accent 2" w:semiHidden="0" w:uiPriority="63" w:unhideWhenUsed="0"/>
-    <w:lsdException w:name="Medium Shading 2 Accent 2" w:semiHidden="0" w:uiPriority="64" w:unhideWhenUsed="0"/>
-    <w:lsdException w:name="Medium List 1 Accent 2" w:semiHidden="0" w:uiPriority="65" w:unhideWhenUsed="0"/>
-    <w:lsdException w:name="Medium List 2 Accent 2" w:semiHidden="0" w:uiPriority="66" w:unhideWhenUsed="0"/>
-    <w:lsdException w:name="Medium Grid 1 Accent 2" w:semiHidden="0" w:uiPriority="67" w:unhideWhenUsed="0"/>
-    <w:lsdException w:name="Medium Grid 2 Accent 2" w:semiHidden="0" w:uiPriority="68" w:unhideWhenUsed="0"/>
-    <w:lsdException w:name="Medium Grid 3 Accent 2" w:semiHidden="0" w:uiPriority="69" w:unhideWhenUsed="0"/>
-    <w:lsdException w:name="Dark List Accent 2" w:semiHidden="0" w:uiPriority="70" w:unhideWhenUsed="0"/>
-    <w:lsdException w:name="Colorful Shading Accent 2" w:semiHidden="0" w:uiPriority="71" w:unhideWhenUsed="0"/>
-    <w:lsdException w:name="Colorful List Accent 2" w:semiHidden="0" w:uiPriority="72" w:unhideWhenUsed="0"/>
-    <w:lsdException w:name="Colorful Grid Accent 2" w:semiHidden="0" w:uiPriority="73" w:unhideWhenUsed="0"/>
-    <w:lsdException w:name="Light Shading Accent 3" w:semiHidden="0" w:uiPriority="60" w:unhideWhenUsed="0"/>
-    <w:lsdException w:name="Light List Accent 3" w:semiHidden="0" w:uiPriority="61" w:unhideWhenUsed="0"/>
-    <w:lsdException w:name="Light Grid Accent 3" w:semiHidden="0" w:uiPriority="62" w:unhideWhenUsed="0"/>
-    <w:lsdException w:name="Medium Shading 1 Accent 3" w:semiHidden="0" w:uiPriority="63" w:unhideWhenUsed="0"/>
-    <w:lsdException w:name="Medium Shading 2 Accent 3" w:semiHidden="0" w:uiPriority="64" w:unhideWhenUsed="0"/>
-    <w:lsdException w:name="Medium List 1 Accent 3" w:semiHidden="0" w:uiPriority="65" w:unhideWhenUsed="0"/>
-    <w:lsdException w:name="Medium List 2 Accent 3" w:semiHidden="0" w:uiPriority="66" w:unhideWhenUsed="0"/>
-    <w:lsdException w:name="Medium Grid 1 Accent 3" w:semiHidden="0" w:uiPriority="67" w:unhideWhenUsed="0"/>
-    <w:lsdException w:name="Medium Grid 2 Accent 3" w:semiHidden="0" w:uiPriority="68" w:unhideWhenUsed="0"/>
-    <w:lsdException w:name="Medium Grid 3 Accent 3" w:semiHidden="0" w:uiPriority="69" w:unhideWhenUsed="0"/>
-    <w:lsdException w:name="Dark List Accent 3" w:semiHidden="0" w:uiPriority="70" w:unhideWhenUsed="0"/>
-    <w:lsdException w:name="Colorful Shading Accent 3" w:semiHidden="0" w:uiPriority="71" w:unhideWhenUsed="0"/>
-    <w:lsdException w:name="Colorful List Accent 3" w:semiHidden="0" w:uiPriority="72" w:unhideWhenUsed="0"/>
-    <w:lsdException w:name="Colorful Grid Accent 3" w:semiHidden="0" w:uiPriority="73" w:unhideWhenUsed="0"/>
-    <w:lsdException w:name="Light Shading Accent 4" w:semiHidden="0" w:uiPriority="60" w:unhideWhenUsed="0"/>
-    <w:lsdException w:name="Light List Accent 4" w:semiHidden="0" w:uiPriority="61" w:unhideWhenUsed="0"/>
-    <w:lsdException w:name="Light Grid Accent 4" w:semiHidden="0" w:uiPriority="62" w:unhideWhenUsed="0"/>
-    <w:lsdException w:name="Medium Shading 1 Accent 4" w:semiHidden="0" w:uiPriority="63" w:unhideWhenUsed="0"/>
-    <w:lsdException w:name="Medium Shading 2 Accent 4" w:semiHidden="0" w:uiPriority="64" w:unhideWhenUsed="0"/>
-    <w:lsdException w:name="Medium List 1 Accent 4" w:semiHidden="0" w:uiPriority="65" w:unhideWhenUsed="0"/>
-    <w:lsdException w:name="Medium List 2 Accent 4" w:semiHidden="0" w:uiPriority="66" w:unhideWhenUsed="0"/>
-    <w:lsdException w:name="Medium Grid 1 Accent 4" w:semiHidden="0" w:uiPriority="67" w:unhideWhenUsed="0"/>
-    <w:lsdException w:name="Medium Grid 2 Accent 4" w:semiHidden="0" w:uiPriority="68" w:unhideWhenUsed="0"/>
-    <w:lsdException w:name="Medium Grid 3 Accent 4" w:semiHidden="0" w:uiPriority="69" w:unhideWhenUsed="0"/>
-    <w:lsdException w:name="Dark List Accent 4" w:semiHidden="0" w:uiPriority="70" w:unhideWhenUsed="0"/>
-    <w:lsdException w:name="Colorful Shading Accent 4" w:semiHidden="0" w:uiPriority="71" w:unhideWhenUsed="0"/>
-    <w:lsdException w:name="Colorful List Accent 4" w:semiHidden="0" w:uiPriority="72" w:unhideWhenUsed="0"/>
-    <w:lsdException w:name="Colorful Grid Accent 4" w:semiHidden="0" w:uiPriority="73" w:unhideWhenUsed="0"/>
-    <w:lsdException w:name="Light Shading Accent 5" w:semiHidden="0" w:uiPriority="60" w:unhideWhenUsed="0"/>
-    <w:lsdException w:name="Light List Accent 5" w:semiHidden="0" w:uiPriority="61" w:unhideWhenUsed="0"/>
-    <w:lsdException w:name="Light Grid Accent 5" w:semiHidden="0" w:uiPriority="62" w:unhideWhenUsed="0"/>
-    <w:lsdException w:name="Medium Shading 1 Accent 5" w:semiHidden="0" w:uiPriority="63" w:unhideWhenUsed="0"/>
-    <w:lsdException w:name="Medium Shading 2 Accent 5" w:semiHidden="0" w:uiPriority="64" w:unhideWhenUsed="0"/>
-    <w:lsdException w:name="Medium List 1 Accent 5" w:semiHidden="0" w:uiPriority="65" w:unhideWhenUsed="0"/>
-    <w:lsdException w:name="Medium List 2 Accent 5" w:semiHidden="0" w:uiPriority="66" w:unhideWhenUsed="0"/>
-    <w:lsdException w:name="Medium Grid 1 Accent 5" w:semiHidden="0" w:uiPriority="67" w:unhideWhenUsed="0"/>
-    <w:lsdException w:name="Medium Grid 2 Accent 5" w:semiHidden="0" w:uiPriority="68" w:unhideWhenUsed="0"/>
-    <w:lsdException w:name="Medium Grid 3 Accent 5" w:semiHidden="0" w:uiPriority="69" w:unhideWhenUsed="0"/>
-    <w:lsdException w:name="Dark List Accent 5" w:semiHidden="0" w:uiPriority="70" w:unhideWhenUsed="0"/>
-    <w:lsdException w:name="Colorful Shading Accent 5" w:semiHidden="0" w:uiPriority="71" w:unhideWhenUsed="0"/>
-    <w:lsdException w:name="Colorful List Accent 5" w:semiHidden="0" w:uiPriority="72" w:unhideWhenUsed="0"/>
-    <w:lsdException w:name="Colorful Grid Accent 5" w:semiHidden="0" w:uiPriority="73" w:unhideWhenUsed="0"/>
-    <w:lsdException w:name="Light Shading Accent 6" w:semiHidden="0" w:uiPriority="60" w:unhideWhenUsed="0"/>
-    <w:lsdException w:name="Light List Accent 6" w:semiHidden="0" w:uiPriority="61" w:unhideWhenUsed="0"/>
-    <w:lsdException w:name="Light Grid Accent 6" w:semiHidden="0" w:uiPriority="62" w:unhideWhenUsed="0"/>
-    <w:lsdException w:name="Medium Shading 1 Accent 6" w:semiHidden="0" w:uiPriority="63" w:unhideWhenUsed="0"/>
-    <w:lsdException w:name="Medium Shading 2 Accent 6" w:semiHidden="0" w:uiPriority="64" w:unhideWhenUsed="0"/>
-    <w:lsdException w:name="Medium List 1 Accent 6" w:semiHidden="0" w:uiPriority="65" w:unhideWhenUsed="0"/>
-    <w:lsdException w:name="Medium List 2 Accent 6" w:semiHidden="0" w:uiPriority="66" w:unhideWhenUsed="0"/>
-    <w:lsdException w:name="Medium Grid 1 Accent 6" w:semiHidden="0" w:uiPriority="67" w:unhideWhenUsed="0"/>
-    <w:lsdException w:name="Medium Grid 2 Accent 6" w:semiHidden="0" w:uiPriority="68" w:unhideWhenUsed="0"/>
-    <w:lsdException w:name="Medium Grid 3 Accent 6" w:semiHidden="0" w:uiPriority="69" w:unhideWhenUsed="0"/>
-    <w:lsdException w:name="Dark List Accent 6" w:semiHidden="0" w:uiPriority="70" w:unhideWhenUsed="0"/>
-    <w:lsdException w:name="Colorful Shading Accent 6" w:semiHidden="0" w:uiPriority="71" w:unhideWhenUsed="0"/>
-    <w:lsdException w:name="Colorful List Accent 6" w:semiHidden="0" w:uiPriority="72" w:unhideWhenUsed="0"/>
-    <w:lsdException w:name="Colorful Grid Accent 6" w:semiHidden="0" w:uiPriority="73" w:unhideWhenUsed="0"/>
-    <w:lsdException w:name="Subtle Emphasis" w:semiHidden="0" w:uiPriority="19" w:unhideWhenUsed="0" w:qFormat="1"/>
-    <w:lsdException w:name="Intense Emphasis" w:semiHidden="0" w:uiPriority="21" w:unhideWhenUsed="0" w:qFormat="1"/>
-    <w:lsdException w:name="Subtle Reference" w:semiHidden="0" w:uiPriority="31" w:unhideWhenUsed="0" w:qFormat="1"/>
-    <w:lsdException w:name="Intense Reference" w:semiHidden="0" w:uiPriority="32" w:unhideWhenUsed="0" w:qFormat="1"/>
-    <w:lsdException w:name="Book Title" w:semiHidden="0" w:uiPriority="33" w:unhideWhenUsed="0" w:qFormat="1"/>
-    <w:lsdException w:name="Bibliography" w:uiPriority="37"/>
-    <w:lsdException w:name="TOC Heading" w:uiPriority="39" w:qFormat="1"/>
+  <w:latentStyles w:defLockedState="0" w:defUIPriority="99" w:defSemiHidden="0" w:defUnhideWhenUsed="0" w:defQFormat="0" w:count="373">
+    <w:lsdException w:name="Normal" w:uiPriority="0" w:qFormat="1"/>
+    <w:lsdException w:name="heading 1" w:uiPriority="9" w:qFormat="1"/>
+    <w:lsdException w:name="heading 2" w:semiHidden="1" w:uiPriority="9" w:unhideWhenUsed="1" w:qFormat="1"/>
+    <w:lsdException w:name="heading 3" w:semiHidden="1" w:uiPriority="9" w:unhideWhenUsed="1" w:qFormat="1"/>
+    <w:lsdException w:name="heading 4" w:semiHidden="1" w:uiPriority="9" w:unhideWhenUsed="1" w:qFormat="1"/>
+    <w:lsdException w:name="heading 5" w:semiHidden="1" w:uiPriority="9" w:unhideWhenUsed="1" w:qFormat="1"/>
+    <w:lsdException w:name="heading 6" w:semiHidden="1" w:uiPriority="9" w:unhideWhenUsed="1" w:qFormat="1"/>
+    <w:lsdException w:name="heading 7" w:semiHidden="1" w:uiPriority="9" w:unhideWhenUsed="1" w:qFormat="1"/>
+    <w:lsdException w:name="heading 8" w:semiHidden="1" w:uiPriority="9" w:unhideWhenUsed="1" w:qFormat="1"/>
+    <w:lsdException w:name="heading 9" w:semiHidden="1" w:uiPriority="9" w:unhideWhenUsed="1" w:qFormat="1"/>
+    <w:lsdException w:name="index 1" w:semiHidden="1" w:unhideWhenUsed="1"/>
+    <w:lsdException w:name="index 2" w:semiHidden="1" w:unhideWhenUsed="1"/>
+    <w:lsdException w:name="index 3" w:semiHidden="1" w:unhideWhenUsed="1"/>
+    <w:lsdException w:name="index 4" w:semiHidden="1" w:unhideWhenUsed="1"/>
+    <w:lsdException w:name="index 5" w:semiHidden="1" w:unhideWhenUsed="1"/>
+    <w:lsdException w:name="index 6" w:semiHidden="1" w:unhideWhenUsed="1"/>
+    <w:lsdException w:name="index 7" w:semiHidden="1" w:unhideWhenUsed="1"/>
+    <w:lsdException w:name="index 8" w:semiHidden="1" w:unhideWhenUsed="1"/>
+    <w:lsdException w:name="index 9" w:semiHidden="1" w:unhideWhenUsed="1"/>
+    <w:lsdException w:name="toc 1" w:semiHidden="1" w:uiPriority="39" w:unhideWhenUsed="1"/>
+    <w:lsdException w:name="toc 2" w:semiHidden="1" w:uiPriority="39" w:unhideWhenUsed="1"/>
+    <w:lsdException w:name="toc 3" w:semiHidden="1" w:uiPriority="39" w:unhideWhenUsed="1"/>
+    <w:lsdException w:name="toc 4" w:semiHidden="1" w:uiPriority="39" w:unhideWhenUsed="1"/>
+    <w:lsdException w:name="toc 5" w:semiHidden="1" w:uiPriority="39" w:unhideWhenUsed="1"/>
+    <w:lsdException w:name="toc 6" w:semiHidden="1" w:uiPriority="39" w:unhideWhenUsed="1"/>
+    <w:lsdException w:name="toc 7" w:semiHidden="1" w:uiPriority="39" w:unhideWhenUsed="1"/>
+    <w:lsdException w:name="toc 8" w:semiHidden="1" w:uiPriority="39" w:unhideWhenUsed="1"/>
+    <w:lsdException w:name="toc 9" w:semiHidden="1" w:uiPriority="39" w:unhideWhenUsed="1"/>
+    <w:lsdException w:name="Normal Indent" w:semiHidden="1" w:unhideWhenUsed="1"/>
+    <w:lsdException w:name="footnote text" w:semiHidden="1" w:unhideWhenUsed="1"/>
+    <w:lsdException w:name="annotation text" w:semiHidden="1" w:unhideWhenUsed="1"/>
+    <w:lsdException w:name="header" w:semiHidden="1" w:unhideWhenUsed="1"/>
+    <w:lsdException w:name="footer" w:semiHidden="1" w:unhideWhenUsed="1"/>
+    <w:lsdException w:name="index heading" w:semiHidden="1" w:unhideWhenUsed="1"/>
+    <w:lsdException w:name="caption" w:semiHidden="1" w:uiPriority="35" w:unhideWhenUsed="1" w:qFormat="1"/>
+    <w:lsdException w:name="table of figures" w:semiHidden="1" w:unhideWhenUsed="1"/>
+    <w:lsdException w:name="envelope address" w:semiHidden="1" w:unhideWhenUsed="1"/>
+    <w:lsdException w:name="envelope return" w:semiHidden="1" w:unhideWhenUsed="1"/>
+    <w:lsdException w:name="footnote reference" w:semiHidden="1" w:unhideWhenUsed="1"/>
+    <w:lsdException w:name="annotation reference" w:semiHidden="1" w:unhideWhenUsed="1"/>
+    <w:lsdException w:name="line number" w:semiHidden="1" w:unhideWhenUsed="1"/>
+    <w:lsdException w:name="page number" w:semiHidden="1" w:unhideWhenUsed="1"/>
+    <w:lsdException w:name="endnote reference" w:semiHidden="1" w:unhideWhenUsed="1"/>
+    <w:lsdException w:name="endnote text" w:semiHidden="1" w:unhideWhenUsed="1"/>
+    <w:lsdException w:name="table of authorities" w:semiHidden="1" w:unhideWhenUsed="1"/>
+    <w:lsdException w:name="macro" w:semiHidden="1" w:unhideWhenUsed="1"/>
+    <w:lsdException w:name="toa heading" w:semiHidden="1" w:unhideWhenUsed="1"/>
+    <w:lsdException w:name="List" w:semiHidden="1" w:unhideWhenUsed="1"/>
+    <w:lsdException w:name="List Bullet" w:semiHidden="1" w:unhideWhenUsed="1"/>
+    <w:lsdException w:name="List Number" w:semiHidden="1" w:unhideWhenUsed="1"/>
+    <w:lsdException w:name="List 2" w:semiHidden="1" w:unhideWhenUsed="1"/>
+    <w:lsdException w:name="List 3" w:semiHidden="1" w:unhideWhenUsed="1"/>
+    <w:lsdException w:name="List 4" w:semiHidden="1" w:unhideWhenUsed="1"/>
+    <w:lsdException w:name="List 5" w:semiHidden="1" w:unhideWhenUsed="1"/>
+    <w:lsdException w:name="List Bullet 2" w:semiHidden="1" w:unhideWhenUsed="1"/>
+    <w:lsdException w:name="List Bullet 3" w:semiHidden="1" w:unhideWhenUsed="1"/>
+    <w:lsdException w:name="List Bullet 4" w:semiHidden="1" w:unhideWhenUsed="1"/>
+    <w:lsdException w:name="List Bullet 5" w:semiHidden="1" w:unhideWhenUsed="1"/>
+    <w:lsdException w:name="List Number 2" w:semiHidden="1" w:unhideWhenUsed="1"/>
+    <w:lsdException w:name="List Number 3" w:semiHidden="1" w:unhideWhenUsed="1"/>
+    <w:lsdException w:name="List Number 4" w:semiHidden="1" w:unhideWhenUsed="1"/>
+    <w:lsdException w:name="List Number 5" w:semiHidden="1" w:unhideWhenUsed="1"/>
+    <w:lsdException w:name="Title" w:uiPriority="10" w:qFormat="1"/>
+    <w:lsdException w:name="Closing" w:semiHidden="1" w:unhideWhenUsed="1"/>
+    <w:lsdException w:name="Signature" w:semiHidden="1" w:unhideWhenUsed="1"/>
+    <w:lsdException w:name="Default Paragraph Font" w:semiHidden="1" w:uiPriority="1" w:unhideWhenUsed="1"/>
+    <w:lsdException w:name="Body Text" w:semiHidden="1" w:unhideWhenUsed="1"/>
+    <w:lsdException w:name="Body Text Indent" w:semiHidden="1" w:unhideWhenUsed="1"/>
+    <w:lsdException w:name="List Continue" w:semiHidden="1" w:unhideWhenUsed="1"/>
+    <w:lsdException w:name="List Continue 2" w:semiHidden="1" w:unhideWhenUsed="1"/>
+    <w:lsdException w:name="List Continue 3" w:semiHidden="1" w:unhideWhenUsed="1"/>
+    <w:lsdException w:name="List Continue 4" w:semiHidden="1" w:unhideWhenUsed="1"/>
+    <w:lsdException w:name="List Continue 5" w:semiHidden="1" w:unhideWhenUsed="1"/>
+    <w:lsdException w:name="Message Header" w:semiHidden="1" w:unhideWhenUsed="1"/>
+    <w:lsdException w:name="Subtitle" w:uiPriority="11" w:qFormat="1"/>
+    <w:lsdException w:name="Salutation" w:semiHidden="1" w:unhideWhenUsed="1"/>
+    <w:lsdException w:name="Date" w:semiHidden="1" w:unhideWhenUsed="1"/>
+    <w:lsdException w:name="Body Text First Indent" w:semiHidden="1" w:unhideWhenUsed="1"/>
+    <w:lsdException w:name="Body Text First Indent 2" w:semiHidden="1" w:unhideWhenUsed="1"/>
+    <w:lsdException w:name="Note Heading" w:semiHidden="1" w:unhideWhenUsed="1"/>
+    <w:lsdException w:name="Body Text 2" w:semiHidden="1" w:unhideWhenUsed="1"/>
+    <w:lsdException w:name="Body Text 3" w:semiHidden="1" w:unhideWhenUsed="1"/>
+    <w:lsdException w:name="Body Text Indent 2" w:semiHidden="1" w:unhideWhenUsed="1"/>
+    <w:lsdException w:name="Body Text Indent 3" w:semiHidden="1" w:unhideWhenUsed="1"/>
+    <w:lsdException w:name="Block Text" w:semiHidden="1" w:unhideWhenUsed="1"/>
+    <w:lsdException w:name="Hyperlink" w:semiHidden="1" w:unhideWhenUsed="1"/>
+    <w:lsdException w:name="FollowedHyperlink" w:semiHidden="1" w:unhideWhenUsed="1"/>
+    <w:lsdException w:name="Strong" w:uiPriority="22" w:qFormat="1"/>
+    <w:lsdException w:name="Emphasis" w:uiPriority="20" w:qFormat="1"/>
+    <w:lsdException w:name="Document Map" w:semiHidden="1" w:unhideWhenUsed="1"/>
+    <w:lsdException w:name="Plain Text" w:semiHidden="1" w:unhideWhenUsed="1"/>
+    <w:lsdException w:name="E-mail Signature" w:semiHidden="1" w:unhideWhenUsed="1"/>
+    <w:lsdException w:name="HTML Top of Form" w:semiHidden="1" w:unhideWhenUsed="1"/>
+    <w:lsdException w:name="HTML Bottom of Form" w:semiHidden="1" w:unhideWhenUsed="1"/>
+    <w:lsdException w:name="Normal (Web)" w:semiHidden="1" w:unhideWhenUsed="1"/>
+    <w:lsdException w:name="HTML Acronym" w:semiHidden="1" w:unhideWhenUsed="1"/>
+    <w:lsdException w:name="HTML Address" w:semiHidden="1" w:unhideWhenUsed="1"/>
+    <w:lsdException w:name="HTML Cite" w:semiHidden="1" w:unhideWhenUsed="1"/>
+    <w:lsdException w:name="HTML Code" w:semiHidden="1" w:unhideWhenUsed="1"/>
+    <w:lsdException w:name="HTML Definition" w:semiHidden="1" w:unhideWhenUsed="1"/>
+    <w:lsdException w:name="HTML Keyboard" w:semiHidden="1" w:unhideWhenUsed="1"/>
+    <w:lsdException w:name="HTML Preformatted" w:semiHidden="1" w:unhideWhenUsed="1"/>
+    <w:lsdException w:name="HTML Sample" w:semiHidden="1" w:unhideWhenUsed="1"/>
+    <w:lsdException w:name="HTML Typewriter" w:semiHidden="1" w:unhideWhenUsed="1"/>
+    <w:lsdException w:name="HTML Variable" w:semiHidden="1" w:unhideWhenUsed="1"/>
+    <w:lsdException w:name="Normal Table" w:semiHidden="1" w:unhideWhenUsed="1"/>
+    <w:lsdException w:name="annotation subject" w:semiHidden="1" w:unhideWhenUsed="1"/>
+    <w:lsdException w:name="No List" w:semiHidden="1" w:unhideWhenUsed="1"/>
+    <w:lsdException w:name="Outline List 1" w:semiHidden="1" w:unhideWhenUsed="1"/>
+    <w:lsdException w:name="Outline List 2" w:semiHidden="1" w:unhideWhenUsed="1"/>
+    <w:lsdException w:name="Outline List 3" w:semiHidden="1" w:unhideWhenUsed="1"/>
+    <w:lsdException w:name="Table Simple 1" w:semiHidden="1" w:unhideWhenUsed="1"/>
+    <w:lsdException w:name="Table Simple 2" w:semiHidden="1" w:unhideWhenUsed="1"/>
+    <w:lsdException w:name="Table Simple 3" w:semiHidden="1" w:unhideWhenUsed="1"/>
+    <w:lsdException w:name="Table Classic 1" w:semiHidden="1" w:unhideWhenUsed="1"/>
+    <w:lsdException w:name="Table Classic 2" w:semiHidden="1" w:unhideWhenUsed="1"/>
+    <w:lsdException w:name="Table Classic 3" w:semiHidden="1" w:unhideWhenUsed="1"/>
+    <w:lsdException w:name="Table Classic 4" w:semiHidden="1" w:unhideWhenUsed="1"/>
+    <w:lsdException w:name="Table Colorful 1" w:semiHidden="1" w:unhideWhenUsed="1"/>
+    <w:lsdException w:name="Table Colorful 2" w:semiHidden="1" w:unhideWhenUsed="1"/>
+    <w:lsdException w:name="Table Colorful 3" w:semiHidden="1" w:unhideWhenUsed="1"/>
+    <w:lsdException w:name="Table Columns 1" w:semiHidden="1" w:unhideWhenUsed="1"/>
+    <w:lsdException w:name="Table Columns 2" w:semiHidden="1" w:unhideWhenUsed="1"/>
+    <w:lsdException w:name="Table Columns 3" w:semiHidden="1" w:unhideWhenUsed="1"/>
+    <w:lsdException w:name="Table Columns 4" w:semiHidden="1" w:unhideWhenUsed="1"/>
+    <w:lsdException w:name="Table Columns 5" w:semiHidden="1" w:unhideWhenUsed="1"/>
+    <w:lsdException w:name="Table Grid 1" w:semiHidden="1" w:unhideWhenUsed="1"/>
+    <w:lsdException w:name="Table Grid 2" w:semiHidden="1" w:unhideWhenUsed="1"/>
+    <w:lsdException w:name="Table Grid 3" w:semiHidden="1" w:unhideWhenUsed="1"/>
+    <w:lsdException w:name="Table Grid 4" w:semiHidden="1" w:unhideWhenUsed="1"/>
+    <w:lsdException w:name="Table Grid 5" w:semiHidden="1" w:unhideWhenUsed="1"/>
+    <w:lsdException w:name="Table Grid 6" w:semiHidden="1" w:unhideWhenUsed="1"/>
+    <w:lsdException w:name="Table Grid 7" w:semiHidden="1" w:unhideWhenUsed="1"/>
+    <w:lsdException w:name="Table Grid 8" w:semiHidden="1" w:unhideWhenUsed="1"/>
+    <w:lsdException w:name="Table List 1" w:semiHidden="1" w:unhideWhenUsed="1"/>
+    <w:lsdException w:name="Table List 2" w:semiHidden="1" w:unhideWhenUsed="1"/>
+    <w:lsdException w:name="Table List 3" w:semiHidden="1" w:unhideWhenUsed="1"/>
+    <w:lsdException w:name="Table List 4" w:semiHidden="1" w:unhideWhenUsed="1"/>
+    <w:lsdException w:name="Table List 5" w:semiHidden="1" w:unhideWhenUsed="1"/>
+    <w:lsdException w:name="Table List 6" w:semiHidden="1" w:unhideWhenUsed="1"/>
+    <w:lsdException w:name="Table List 7" w:semiHidden="1" w:unhideWhenUsed="1"/>
+    <w:lsdException w:name="Table List 8" w:semiHidden="1" w:unhideWhenUsed="1"/>
+    <w:lsdException w:name="Table 3D effects 1" w:semiHidden="1" w:unhideWhenUsed="1"/>
+    <w:lsdException w:name="Table 3D effects 2" w:semiHidden="1" w:unhideWhenUsed="1"/>
+    <w:lsdException w:name="Table 3D effects 3" w:semiHidden="1" w:unhideWhenUsed="1"/>
+    <w:lsdException w:name="Table Contemporary" w:semiHidden="1" w:unhideWhenUsed="1"/>
+    <w:lsdException w:name="Table Elegant" w:semiHidden="1" w:unhideWhenUsed="1"/>
+    <w:lsdException w:name="Table Professional" w:semiHidden="1" w:unhideWhenUsed="1"/>
+    <w:lsdException w:name="Table Subtle 1" w:semiHidden="1" w:unhideWhenUsed="1"/>
+    <w:lsdException w:name="Table Subtle 2" w:semiHidden="1" w:unhideWhenUsed="1"/>
+    <w:lsdException w:name="Table Web 1" w:semiHidden="1" w:unhideWhenUsed="1"/>
+    <w:lsdException w:name="Table Web 2" w:semiHidden="1" w:unhideWhenUsed="1"/>
+    <w:lsdException w:name="Table Web 3" w:semiHidden="1" w:unhideWhenUsed="1"/>
+    <w:lsdException w:name="Balloon Text" w:semiHidden="1" w:unhideWhenUsed="1"/>
+    <w:lsdException w:name="Table Grid" w:uiPriority="39"/>
+    <w:lsdException w:name="Table Theme" w:semiHidden="1" w:unhideWhenUsed="1"/>
+    <w:lsdException w:name="Placeholder Text" w:semiHidden="1"/>
+    <w:lsdException w:name="No Spacing" w:uiPriority="1" w:qFormat="1"/>
+    <w:lsdException w:name="Light Shading" w:uiPriority="60"/>
+    <w:lsdException w:name="Light List" w:uiPriority="61"/>
+    <w:lsdException w:name="Light Grid" w:uiPriority="62"/>
+    <w:lsdException w:name="Medium Shading 1" w:uiPriority="63"/>
+    <w:lsdException w:name="Medium Shading 2" w:uiPriority="64"/>
+    <w:lsdException w:name="Medium List 1" w:uiPriority="65"/>
+    <w:lsdException w:name="Medium List 2" w:uiPriority="66"/>
+    <w:lsdException w:name="Medium Grid 1" w:uiPriority="67"/>
+    <w:lsdException w:name="Medium Grid 2" w:uiPriority="68"/>
+    <w:lsdException w:name="Medium Grid 3" w:uiPriority="69"/>
+    <w:lsdException w:name="Dark List" w:uiPriority="70"/>
+    <w:lsdException w:name="Colorful Shading" w:uiPriority="71"/>
+    <w:lsdException w:name="Colorful List" w:uiPriority="72"/>
+    <w:lsdException w:name="Colorful Grid" w:uiPriority="73"/>
+    <w:lsdException w:name="Light Shading Accent 1" w:uiPriority="60"/>
+    <w:lsdException w:name="Light List Accent 1" w:uiPriority="61"/>
+    <w:lsdException w:name="Light Grid Accent 1" w:uiPriority="62"/>
+    <w:lsdException w:name="Medium Shading 1 Accent 1" w:uiPriority="63"/>
+    <w:lsdException w:name="Medium Shading 2 Accent 1" w:uiPriority="64"/>
+    <w:lsdException w:name="Medium List 1 Accent 1" w:uiPriority="65"/>
+    <w:lsdException w:name="Revision" w:semiHidden="1"/>
+    <w:lsdException w:name="List Paragraph" w:uiPriority="34" w:qFormat="1"/>
+    <w:lsdException w:name="Quote" w:uiPriority="29" w:qFormat="1"/>
+    <w:lsdException w:name="Intense Quote" w:uiPriority="30" w:qFormat="1"/>
+    <w:lsdException w:name="Medium List 2 Accent 1" w:uiPriority="66"/>
+    <w:lsdException w:name="Medium Grid 1 Accent 1" w:uiPriority="67"/>
+    <w:lsdException w:name="Medium Grid 2 Accent 1" w:uiPriority="68"/>
+    <w:lsdException w:name="Medium Grid 3 Accent 1" w:uiPriority="69"/>
+    <w:lsdException w:name="Dark List Accent 1" w:uiPriority="70"/>
+    <w:lsdException w:name="Colorful Shading Accent 1" w:uiPriority="71"/>
+    <w:lsdException w:name="Colorful List Accent 1" w:uiPriority="72"/>
+    <w:lsdException w:name="Colorful Grid Accent 1" w:uiPriority="73"/>
+    <w:lsdException w:name="Light Shading Accent 2" w:uiPriority="60"/>
+    <w:lsdException w:name="Light List Accent 2" w:uiPriority="61"/>
+    <w:lsdException w:name="Light Grid Accent 2" w:uiPriority="62"/>
+    <w:lsdException w:name="Medium Shading 1 Accent 2" w:uiPriority="63"/>
+    <w:lsdException w:name="Medium Shading 2 Accent 2" w:uiPriority="64"/>
+    <w:lsdException w:name="Medium List 1 Accent 2" w:uiPriority="65"/>
+    <w:lsdException w:name="Medium List 2 Accent 2" w:uiPriority="66"/>
+    <w:lsdException w:name="Medium Grid 1 Accent 2" w:uiPriority="67"/>
+    <w:lsdException w:name="Medium Grid 2 Accent 2" w:uiPriority="68"/>
+    <w:lsdException w:name="Medium Grid 3 Accent 2" w:uiPriority="69"/>
+    <w:lsdException w:name="Dark List Accent 2" w:uiPriority="70"/>
+    <w:lsdException w:name="Colorful Shading Accent 2" w:uiPriority="71"/>
+    <w:lsdException w:name="Colorful List Accent 2" w:uiPriority="72"/>
+    <w:lsdException w:name="Colorful Grid Accent 2" w:uiPriority="73"/>
+    <w:lsdException w:name="Light Shading Accent 3" w:uiPriority="60"/>
+    <w:lsdException w:name="Light List Accent 3" w:uiPriority="61"/>
+    <w:lsdException w:name="Light Grid Accent 3" w:uiPriority="62"/>
+    <w:lsdException w:name="Medium Shading 1 Accent 3" w:uiPriority="63"/>
+    <w:lsdException w:name="Medium Shading 2 Accent 3" w:uiPriority="64"/>
+    <w:lsdException w:name="Medium List 1 Accent 3" w:uiPriority="65"/>
+    <w:lsdException w:name="Medium List 2 Accent 3" w:uiPriority="66"/>
+    <w:lsdException w:name="Medium Grid 1 Accent 3" w:uiPriority="67"/>
+    <w:lsdException w:name="Medium Grid 2 Accent 3" w:uiPriority="68"/>
+    <w:lsdException w:name="Medium Grid 3 Accent 3" w:uiPriority="69"/>
+    <w:lsdException w:name="Dark List Accent 3" w:uiPriority="70"/>
+    <w:lsdException w:name="Colorful Shading Accent 3" w:uiPriority="71"/>
+    <w:lsdException w:name="Colorful List Accent 3" w:uiPriority="72"/>
+    <w:lsdException w:name="Colorful Grid Accent 3" w:uiPriority="73"/>
+    <w:lsdException w:name="Light Shading Accent 4" w:uiPriority="60"/>
+    <w:lsdException w:name="Light List Accent 4" w:uiPriority="61"/>
+    <w:lsdException w:name="Light Grid Accent 4" w:uiPriority="62"/>
+    <w:lsdException w:name="Medium Shading 1 Accent 4" w:uiPriority="63"/>
+    <w:lsdException w:name="Medium Shading 2 Accent 4" w:uiPriority="64"/>
+    <w:lsdException w:name="Medium List 1 Accent 4" w:uiPriority="65"/>
+    <w:lsdException w:name="Medium List 2 Accent 4" w:uiPriority="66"/>
+    <w:lsdException w:name="Medium Grid 1 Accent 4" w:uiPriority="67"/>
+    <w:lsdException w:name="Medium Grid 2 Accent 4" w:uiPriority="68"/>
+    <w:lsdException w:name="Medium Grid 3 Accent 4" w:uiPriority="69"/>
+    <w:lsdException w:name="Dark List Accent 4" w:uiPriority="70"/>
+    <w:lsdException w:name="Colorful Shading Accent 4" w:uiPriority="71"/>
+    <w:lsdException w:name="Colorful List Accent 4" w:uiPriority="72"/>
+    <w:lsdException w:name="Colorful Grid Accent 4" w:uiPriority="73"/>
+    <w:lsdException w:name="Light Shading Accent 5" w:uiPriority="60"/>
+    <w:lsdException w:name="Light List Accent 5" w:uiPriority="61"/>
+    <w:lsdException w:name="Light Grid Accent 5" w:uiPriority="62"/>
+    <w:lsdException w:name="Medium Shading 1 Accent 5" w:uiPriority="63"/>
+    <w:lsdException w:name="Medium Shading 2 Accent 5" w:uiPriority="64"/>
+    <w:lsdException w:name="Medium List 1 Accent 5" w:uiPriority="65"/>
+    <w:lsdException w:name="Medium List 2 Accent 5" w:uiPriority="66"/>
+    <w:lsdException w:name="Medium Grid 1 Accent 5" w:uiPriority="67"/>
+    <w:lsdException w:name="Medium Grid 2 Accent 5" w:uiPriority="68"/>
+    <w:lsdException w:name="Medium Grid 3 Accent 5" w:uiPriority="69"/>
+    <w:lsdException w:name="Dark List Accent 5" w:uiPriority="70"/>
+    <w:lsdException w:name="Colorful Shading Accent 5" w:uiPriority="71"/>
+    <w:lsdException w:name="Colorful List Accent 5" w:uiPriority="72"/>
+    <w:lsdException w:name="Colorful Grid Accent 5" w:uiPriority="73"/>
+    <w:lsdException w:name="Light Shading Accent 6" w:uiPriority="60"/>
+    <w:lsdException w:name="Light List Accent 6" w:uiPriority="61"/>
+    <w:lsdException w:name="Light Grid Accent 6" w:uiPriority="62"/>
+    <w:lsdException w:name="Medium Shading 1 Accent 6" w:uiPriority="63"/>
+    <w:lsdException w:name="Medium Shading 2 Accent 6" w:uiPriority="64"/>
+    <w:lsdException w:name="Medium List 1 Accent 6" w:uiPriority="65"/>
+    <w:lsdException w:name="Medium List 2 Accent 6" w:uiPriority="66"/>
+    <w:lsdException w:name="Medium Grid 1 Accent 6" w:uiPriority="67"/>
+    <w:lsdException w:name="Medium Grid 2 Accent 6" w:uiPriority="68"/>
+    <w:lsdException w:name="Medium Grid 3 Accent 6" w:uiPriority="69"/>
+    <w:lsdException w:name="Dark List Accent 6" w:uiPriority="70"/>
+    <w:lsdException w:name="Colorful Shading Accent 6" w:uiPriority="71"/>
+    <w:lsdException w:name="Colorful List Accent 6" w:uiPriority="72"/>
+    <w:lsdException w:name="Colorful Grid Accent 6" w:uiPriority="73"/>
+    <w:lsdException w:name="Subtle Emphasis" w:uiPriority="19" w:qFormat="1"/>
+    <w:lsdException w:name="Intense Emphasis" w:uiPriority="21" w:qFormat="1"/>
+    <w:lsdException w:name="Subtle Reference" w:uiPriority="31" w:qFormat="1"/>
+    <w:lsdException w:name="Intense Reference" w:uiPriority="32" w:qFormat="1"/>
+    <w:lsdException w:name="Book Title" w:uiPriority="33" w:qFormat="1"/>
+    <w:lsdException w:name="Bibliography" w:semiHidden="1" w:uiPriority="37" w:unhideWhenUsed="1"/>
+    <w:lsdException w:name="TOC Heading" w:semiHidden="1" w:uiPriority="39" w:unhideWhenUsed="1" w:qFormat="1"/>
+    <w:lsdException w:name="Grid Table 2" w:semiHidden="1" w:unhideWhenUsed="1"/>
+    <w:lsdException w:name="Grid Table 3" w:semiHidden="1" w:unhideWhenUsed="1"/>
+    <w:lsdException w:name="Grid Table 4" w:uiPriority="49"/>
+    <w:lsdException w:name="Grid Table 5 Dark" w:uiPriority="50"/>
+    <w:lsdException w:name="Grid Table 6 Colorful" w:uiPriority="51"/>
+    <w:lsdException w:name="Grid Table 7 Colorful" w:uiPriority="52"/>
+    <w:lsdException w:name="Grid Table 1 Light Accent 1" w:uiPriority="46"/>
+    <w:lsdException w:name="Grid Table 2 Accent 1" w:uiPriority="47"/>
+    <w:lsdException w:name="Grid Table 3 Accent 1" w:uiPriority="48"/>
+    <w:lsdException w:name="Grid Table 4 Accent 1" w:uiPriority="49"/>
+    <w:lsdException w:name="Grid Table 5 Dark Accent 1" w:uiPriority="50"/>
+    <w:lsdException w:name="Grid Table 6 Colorful Accent 1" w:uiPriority="51"/>
+    <w:lsdException w:name="Grid Table 7 Colorful Accent 1" w:uiPriority="52"/>
+    <w:lsdException w:name="Grid Table 1 Light Accent 2" w:uiPriority="46"/>
+    <w:lsdException w:name="Grid Table 2 Accent 2" w:uiPriority="47"/>
+    <w:lsdException w:name="Grid Table 3 Accent 2" w:uiPriority="48"/>
+    <w:lsdException w:name="Grid Table 4 Accent 2" w:uiPriority="49"/>
+    <w:lsdException w:name="Grid Table 5 Dark Accent 2" w:uiPriority="50"/>
+    <w:lsdException w:name="Grid Table 6 Colorful Accent 2" w:uiPriority="51"/>
+    <w:lsdException w:name="Grid Table 7 Colorful Accent 2" w:uiPriority="52"/>
+    <w:lsdException w:name="Grid Table 1 Light Accent 3" w:uiPriority="46"/>
+    <w:lsdException w:name="Grid Table 2 Accent 3" w:uiPriority="47"/>
+    <w:lsdException w:name="Grid Table 3 Accent 3" w:uiPriority="48"/>
+    <w:lsdException w:name="Grid Table 4 Accent 3" w:uiPriority="49"/>
+    <w:lsdException w:name="Grid Table 5 Dark Accent 3" w:uiPriority="50"/>
+    <w:lsdException w:name="Grid Table 6 Colorful Accent 3" w:uiPriority="51"/>
+    <w:lsdException w:name="Grid Table 7 Colorful Accent 3" w:uiPriority="52"/>
+    <w:lsdException w:name="Grid Table 1 Light Accent 4" w:uiPriority="46"/>
+    <w:lsdException w:name="Grid Table 2 Accent 4" w:uiPriority="47"/>
+    <w:lsdException w:name="Grid Table 3 Accent 4" w:uiPriority="48"/>
+    <w:lsdException w:name="Grid Table 4 Accent 4" w:uiPriority="49"/>
+    <w:lsdException w:name="Grid Table 5 Dark Accent 4" w:uiPriority="50"/>
+    <w:lsdException w:name="Grid Table 6 Colorful Accent 4" w:uiPriority="51"/>
+    <w:lsdException w:name="Grid Table 7 Colorful Accent 4" w:uiPriority="52"/>
+    <w:lsdException w:name="Grid Table 1 Light Accent 5" w:uiPriority="46"/>
+    <w:lsdException w:name="Grid Table 2 Accent 5" w:uiPriority="47"/>
+    <w:lsdException w:name="Grid Table 3 Accent 5" w:uiPriority="48"/>
+    <w:lsdException w:name="Grid Table 4 Accent 5" w:uiPriority="49"/>
+    <w:lsdException w:name="Grid Table 5 Dark Accent 5" w:uiPriority="50"/>
+    <w:lsdException w:name="Grid Table 6 Colorful Accent 5" w:uiPriority="51"/>
+    <w:lsdException w:name="Grid Table 7 Colorful Accent 5" w:uiPriority="52"/>
+    <w:lsdException w:name="Grid Table 1 Light Accent 6" w:uiPriority="46"/>
+    <w:lsdException w:name="Grid Table 2 Accent 6" w:uiPriority="47"/>
+    <w:lsdException w:name="Grid Table 3 Accent 6" w:uiPriority="48"/>
+    <w:lsdException w:name="Grid Table 4 Accent 6" w:uiPriority="49"/>
+    <w:lsdException w:name="Grid Table 5 Dark Accent 6" w:uiPriority="50"/>
+    <w:lsdException w:name="Grid Table 6 Colorful Accent 6" w:uiPriority="51"/>
+    <w:lsdException w:name="Grid Table 7 Colorful Accent 6" w:uiPriority="52"/>
+    <w:lsdException w:name="List Table 1 Light" w:uiPriority="46"/>
+    <w:lsdException w:name="List Table 2" w:uiPriority="47"/>
+    <w:lsdException w:name="List Table 3" w:uiPriority="48"/>
+    <w:lsdException w:name="List Table 4" w:uiPriority="49"/>
+    <w:lsdException w:name="List Table 5 Dark" w:uiPriority="50"/>
+    <w:lsdException w:name="List Table 6 Colorful" w:uiPriority="51"/>
+    <w:lsdException w:name="List Table 7 Colorful" w:uiPriority="52"/>
+    <w:lsdException w:name="List Table 1 Light Accent 1" w:uiPriority="46"/>
+    <w:lsdException w:name="List Table 2 Accent 1" w:uiPriority="47"/>
+    <w:lsdException w:name="List Table 3 Accent 1" w:uiPriority="48"/>
+    <w:lsdException w:name="List Table 4 Accent 1" w:uiPriority="49"/>
+    <w:lsdException w:name="List Table 5 Dark Accent 1" w:uiPriority="50"/>
+    <w:lsdException w:name="List Table 6 Colorful Accent 1" w:uiPriority="51"/>
+    <w:lsdException w:name="List Table 7 Colorful Accent 1" w:uiPriority="52"/>
+    <w:lsdException w:name="List Table 1 Light Accent 2" w:uiPriority="46"/>
+    <w:lsdException w:name="List Table 2 Accent 2" w:uiPriority="47"/>
+    <w:lsdException w:name="List Table 3 Accent 2" w:uiPriority="48"/>
+    <w:lsdException w:name="List Table 4 Accent 2" w:uiPriority="49"/>
+    <w:lsdException w:name="List Table 5 Dark Accent 2" w:uiPriority="50"/>
+    <w:lsdException w:name="List Table 6 Colorful Accent 2" w:uiPriority="51"/>
+    <w:lsdException w:name="List Table 7 Colorful Accent 2" w:uiPriority="52"/>
+    <w:lsdException w:name="List Table 1 Light Accent 3" w:uiPriority="46"/>
+    <w:lsdException w:name="List Table 2 Accent 3" w:uiPriority="47"/>
+    <w:lsdException w:name="List Table 3 Accent 3" w:uiPriority="48"/>
+    <w:lsdException w:name="List Table 4 Accent 3" w:uiPriority="49"/>
+    <w:lsdException w:name="List Table 5 Dark Accent 3" w:uiPriority="50"/>
+    <w:lsdException w:name="List Table 6 Colorful Accent 3" w:uiPriority="51"/>
+    <w:lsdException w:name="List Table 7 Colorful Accent 3" w:uiPriority="52"/>
+    <w:lsdException w:name="List Table 1 Light Accent 4" w:uiPriority="46"/>
+    <w:lsdException w:name="List Table 2 Accent 4" w:uiPriority="47"/>
+    <w:lsdException w:name="List Table 3 Accent 4" w:uiPriority="48"/>
+    <w:lsdException w:name="List Table 4 Accent 4" w:uiPriority="49"/>
+    <w:lsdException w:name="List Table 5 Dark Accent 4" w:uiPriority="50"/>
+    <w:lsdException w:name="List Table 6 Colorful Accent 4" w:uiPriority="51"/>
+    <w:lsdException w:name="List Table 7 Colorful Accent 4" w:uiPriority="52"/>
+    <w:lsdException w:name="List Table 1 Light Accent 5" w:uiPriority="46"/>
+    <w:lsdException w:name="List Table 2 Accent 5" w:uiPriority="47"/>
+    <w:lsdException w:name="List Table 3 Accent 5" w:uiPriority="48"/>
+    <w:lsdException w:name="List Table 4 Accent 5" w:uiPriority="49"/>
+    <w:lsdException w:name="List Table 5 Dark Accent 5" w:uiPriority="50"/>
+    <w:lsdException w:name="List Table 6 Colorful Accent 5" w:uiPriority="51"/>
+    <w:lsdException w:name="List Table 7 Colorful Accent 5" w:uiPriority="52"/>
+    <w:lsdException w:name="List Table 1 Light Accent 6" w:uiPriority="46"/>
+    <w:lsdException w:name="List Table 2 Accent 6" w:uiPriority="47"/>
+    <w:lsdException w:name="List Table 3 Accent 6" w:uiPriority="48"/>
+    <w:lsdException w:name="List Table 4 Accent 6" w:uiPriority="49"/>
+    <w:lsdException w:name="List Table 5 Dark Accent 6" w:uiPriority="50"/>
+    <w:lsdException w:name="List Table 6 Colorful Accent 6" w:uiPriority="51"/>
+    <w:lsdException w:name="List Table 7 Colorful Accent 6" w:uiPriority="52"/>
+    <w:lsdException w:name="Mention" w:semiHidden="1" w:unhideWhenUsed="1"/>
+    <w:lsdException w:name="Smart Hyperlink" w:semiHidden="1" w:unhideWhenUsed="1"/>
   </w:latentStyles>
   <w:style w:type="paragraph" w:default="1" w:styleId="Normal">
     <w:name w:val="Normal"/>
@@ -2073,7 +2257,6 @@
       <w:spacing w:after="0" w:line="240" w:lineRule="auto"/>
     </w:pPr>
     <w:tblPr>
-      <w:tblInd w:w="0" w:type="dxa"/>
       <w:tblBorders>
         <w:top w:val="single" w:sz="4" w:space="0" w:color="auto"/>
         <w:left w:val="single" w:sz="4" w:space="0" w:color="auto"/>
@@ -2082,16 +2265,10 @@
         <w:insideH w:val="single" w:sz="4" w:space="0" w:color="auto"/>
         <w:insideV w:val="single" w:sz="4" w:space="0" w:color="auto"/>
       </w:tblBorders>
-      <w:tblCellMar>
-        <w:top w:w="0" w:type="dxa"/>
-        <w:left w:w="108" w:type="dxa"/>
-        <w:bottom w:w="0" w:type="dxa"/>
-        <w:right w:w="108" w:type="dxa"/>
-      </w:tblCellMar>
     </w:tblPr>
   </w:style>
-  <w:style w:type="table" w:customStyle="1" w:styleId="GridTable4">
-    <w:name w:val="Grid Table 4"/>
+  <w:style w:type="table" w:customStyle="1" w:styleId="GridTable41">
+    <w:name w:val="Grid Table 41"/>
     <w:basedOn w:val="TableNormal"/>
     <w:uiPriority w:val="49"/>
     <w:rsid w:val="009D4024"/>
@@ -2101,7 +2278,6 @@
     <w:tblPr>
       <w:tblStyleRowBandSize w:val="1"/>
       <w:tblStyleColBandSize w:val="1"/>
-      <w:tblInd w:w="0" w:type="dxa"/>
       <w:tblBorders>
         <w:top w:val="single" w:sz="4" w:space="0" w:color="666666" w:themeColor="text1" w:themeTint="99"/>
         <w:left w:val="single" w:sz="4" w:space="0" w:color="666666" w:themeColor="text1" w:themeTint="99"/>
@@ -2110,677 +2286,6 @@
         <w:insideH w:val="single" w:sz="4" w:space="0" w:color="666666" w:themeColor="text1" w:themeTint="99"/>
         <w:insideV w:val="single" w:sz="4" w:space="0" w:color="666666" w:themeColor="text1" w:themeTint="99"/>
       </w:tblBorders>
-      <w:tblCellMar>
-        <w:top w:w="0" w:type="dxa"/>
-        <w:left w:w="108" w:type="dxa"/>
-        <w:bottom w:w="0" w:type="dxa"/>
-        <w:right w:w="108" w:type="dxa"/>
-      </w:tblCellMar>
-    </w:tblPr>
-    <w:tblStylePr w:type="firstRow">
-      <w:rPr>
-        <w:b/>
-        <w:bCs/>
-        <w:color w:val="FFFFFF" w:themeColor="background1"/>
-      </w:rPr>
-      <w:tblPr/>
-      <w:tcPr>
-        <w:tcBorders>
-          <w:top w:val="single" w:sz="4" w:space="0" w:color="000000" w:themeColor="text1"/>
-          <w:left w:val="single" w:sz="4" w:space="0" w:color="000000" w:themeColor="text1"/>
-          <w:bottom w:val="single" w:sz="4" w:space="0" w:color="000000" w:themeColor="text1"/>
-          <w:right w:val="single" w:sz="4" w:space="0" w:color="000000" w:themeColor="text1"/>
-          <w:insideH w:val="nil"/>
-          <w:insideV w:val="nil"/>
-        </w:tcBorders>
-        <w:shd w:val="clear" w:color="auto" w:fill="000000" w:themeFill="text1"/>
-      </w:tcPr>
-    </w:tblStylePr>
-    <w:tblStylePr w:type="lastRow">
-      <w:rPr>
-        <w:b/>
-        <w:bCs/>
-      </w:rPr>
-      <w:tblPr/>
-      <w:tcPr>
-        <w:tcBorders>
-          <w:top w:val="double" w:sz="4" w:space="0" w:color="000000" w:themeColor="text1"/>
-        </w:tcBorders>
-      </w:tcPr>
-    </w:tblStylePr>
-    <w:tblStylePr w:type="firstCol">
-      <w:rPr>
-        <w:b/>
-        <w:bCs/>
-      </w:rPr>
-    </w:tblStylePr>
-    <w:tblStylePr w:type="lastCol">
-      <w:rPr>
-        <w:b/>
-        <w:bCs/>
-      </w:rPr>
-    </w:tblStylePr>
-    <w:tblStylePr w:type="band1Vert">
-      <w:tblPr/>
-      <w:tcPr>
-        <w:shd w:val="clear" w:color="auto" w:fill="CCCCCC" w:themeFill="text1" w:themeFillTint="33"/>
-      </w:tcPr>
-    </w:tblStylePr>
-    <w:tblStylePr w:type="band1Horz">
-      <w:tblPr/>
-      <w:tcPr>
-        <w:shd w:val="clear" w:color="auto" w:fill="CCCCCC" w:themeFill="text1" w:themeFillTint="33"/>
-      </w:tcPr>
-    </w:tblStylePr>
-  </w:style>
-  <w:style w:type="character" w:customStyle="1" w:styleId="Heading1Char">
-    <w:name w:val="Heading 1 Char"/>
-    <w:basedOn w:val="DefaultParagraphFont"/>
-    <w:link w:val="Heading1"/>
-    <w:uiPriority w:val="9"/>
-    <w:rsid w:val="00695FC7"/>
-    <w:rPr>
-      <w:rFonts w:asciiTheme="majorHAnsi" w:eastAsiaTheme="majorEastAsia" w:hAnsiTheme="majorHAnsi" w:cstheme="majorBidi"/>
-      <w:color w:val="2E74B5" w:themeColor="accent1" w:themeShade="BF"/>
-      <w:sz w:val="32"/>
-      <w:szCs w:val="32"/>
-    </w:rPr>
-  </w:style>
-  <w:style w:type="character" w:styleId="FollowedHyperlink">
-    <w:name w:val="FollowedHyperlink"/>
-    <w:basedOn w:val="DefaultParagraphFont"/>
-    <w:uiPriority w:val="99"/>
-    <w:semiHidden/>
-    <w:unhideWhenUsed/>
-    <w:rsid w:val="00297D6D"/>
-    <w:rPr>
-      <w:color w:val="954F72" w:themeColor="followedHyperlink"/>
-      <w:u w:val="single"/>
-    </w:rPr>
-  </w:style>
-  <w:style w:type="paragraph" w:styleId="ListParagraph">
-    <w:name w:val="List Paragraph"/>
-    <w:basedOn w:val="Normal"/>
-    <w:uiPriority w:val="34"/>
-    <w:qFormat/>
-    <w:rsid w:val="007007A0"/>
-    <w:pPr>
-      <w:ind w:left="720"/>
-      <w:contextualSpacing/>
-    </w:pPr>
-  </w:style>
-  <w:style w:type="character" w:styleId="CommentReference">
-    <w:name w:val="annotation reference"/>
-    <w:basedOn w:val="DefaultParagraphFont"/>
-    <w:uiPriority w:val="99"/>
-    <w:semiHidden/>
-    <w:unhideWhenUsed/>
-    <w:rsid w:val="003307F9"/>
-    <w:rPr>
-      <w:sz w:val="16"/>
-      <w:szCs w:val="16"/>
-    </w:rPr>
-  </w:style>
-  <w:style w:type="paragraph" w:styleId="CommentText">
-    <w:name w:val="annotation text"/>
-    <w:basedOn w:val="Normal"/>
-    <w:link w:val="CommentTextChar"/>
-    <w:uiPriority w:val="99"/>
-    <w:semiHidden/>
-    <w:unhideWhenUsed/>
-    <w:rsid w:val="003307F9"/>
-    <w:pPr>
-      <w:spacing w:line="240" w:lineRule="auto"/>
-    </w:pPr>
-    <w:rPr>
-      <w:sz w:val="20"/>
-      <w:szCs w:val="20"/>
-    </w:rPr>
-  </w:style>
-  <w:style w:type="character" w:customStyle="1" w:styleId="CommentTextChar">
-    <w:name w:val="Comment Text Char"/>
-    <w:basedOn w:val="DefaultParagraphFont"/>
-    <w:link w:val="CommentText"/>
-    <w:uiPriority w:val="99"/>
-    <w:semiHidden/>
-    <w:rsid w:val="003307F9"/>
-    <w:rPr>
-      <w:sz w:val="20"/>
-      <w:szCs w:val="20"/>
-    </w:rPr>
-  </w:style>
-  <w:style w:type="paragraph" w:styleId="CommentSubject">
-    <w:name w:val="annotation subject"/>
-    <w:basedOn w:val="CommentText"/>
-    <w:next w:val="CommentText"/>
-    <w:link w:val="CommentSubjectChar"/>
-    <w:uiPriority w:val="99"/>
-    <w:semiHidden/>
-    <w:unhideWhenUsed/>
-    <w:rsid w:val="003307F9"/>
-    <w:rPr>
-      <w:b/>
-      <w:bCs/>
-    </w:rPr>
-  </w:style>
-  <w:style w:type="character" w:customStyle="1" w:styleId="CommentSubjectChar">
-    <w:name w:val="Comment Subject Char"/>
-    <w:basedOn w:val="CommentTextChar"/>
-    <w:link w:val="CommentSubject"/>
-    <w:uiPriority w:val="99"/>
-    <w:semiHidden/>
-    <w:rsid w:val="003307F9"/>
-    <w:rPr>
-      <w:b/>
-      <w:bCs/>
-      <w:sz w:val="20"/>
-      <w:szCs w:val="20"/>
-    </w:rPr>
-  </w:style>
-  <w:style w:type="paragraph" w:styleId="BalloonText">
-    <w:name w:val="Balloon Text"/>
-    <w:basedOn w:val="Normal"/>
-    <w:link w:val="BalloonTextChar"/>
-    <w:uiPriority w:val="99"/>
-    <w:semiHidden/>
-    <w:unhideWhenUsed/>
-    <w:rsid w:val="003307F9"/>
-    <w:pPr>
-      <w:spacing w:after="0" w:line="240" w:lineRule="auto"/>
-    </w:pPr>
-    <w:rPr>
-      <w:rFonts w:ascii="Segoe UI" w:hAnsi="Segoe UI" w:cs="Segoe UI"/>
-      <w:sz w:val="18"/>
-      <w:szCs w:val="18"/>
-    </w:rPr>
-  </w:style>
-  <w:style w:type="character" w:customStyle="1" w:styleId="BalloonTextChar">
-    <w:name w:val="Balloon Text Char"/>
-    <w:basedOn w:val="DefaultParagraphFont"/>
-    <w:link w:val="BalloonText"/>
-    <w:uiPriority w:val="99"/>
-    <w:semiHidden/>
-    <w:rsid w:val="003307F9"/>
-    <w:rPr>
-      <w:rFonts w:ascii="Segoe UI" w:hAnsi="Segoe UI" w:cs="Segoe UI"/>
-      <w:sz w:val="18"/>
-      <w:szCs w:val="18"/>
-    </w:rPr>
-  </w:style>
-  <w:style w:type="paragraph" w:styleId="Header">
-    <w:name w:val="header"/>
-    <w:basedOn w:val="Normal"/>
-    <w:link w:val="HeaderChar"/>
-    <w:uiPriority w:val="99"/>
-    <w:unhideWhenUsed/>
-    <w:rsid w:val="0020147C"/>
-    <w:pPr>
-      <w:tabs>
-        <w:tab w:val="center" w:pos="4320"/>
-        <w:tab w:val="right" w:pos="8640"/>
-      </w:tabs>
-      <w:spacing w:after="0" w:line="240" w:lineRule="auto"/>
-    </w:pPr>
-  </w:style>
-  <w:style w:type="character" w:customStyle="1" w:styleId="HeaderChar">
-    <w:name w:val="Header Char"/>
-    <w:basedOn w:val="DefaultParagraphFont"/>
-    <w:link w:val="Header"/>
-    <w:uiPriority w:val="99"/>
-    <w:rsid w:val="0020147C"/>
-  </w:style>
-  <w:style w:type="paragraph" w:styleId="Footer">
-    <w:name w:val="footer"/>
-    <w:basedOn w:val="Normal"/>
-    <w:link w:val="FooterChar"/>
-    <w:uiPriority w:val="99"/>
-    <w:unhideWhenUsed/>
-    <w:rsid w:val="0020147C"/>
-    <w:pPr>
-      <w:tabs>
-        <w:tab w:val="center" w:pos="4320"/>
-        <w:tab w:val="right" w:pos="8640"/>
-      </w:tabs>
-      <w:spacing w:after="0" w:line="240" w:lineRule="auto"/>
-    </w:pPr>
-  </w:style>
-  <w:style w:type="character" w:customStyle="1" w:styleId="FooterChar">
-    <w:name w:val="Footer Char"/>
-    <w:basedOn w:val="DefaultParagraphFont"/>
-    <w:link w:val="Footer"/>
-    <w:uiPriority w:val="99"/>
-    <w:rsid w:val="0020147C"/>
-  </w:style>
-  <w:style w:type="character" w:customStyle="1" w:styleId="Heading2Char">
-    <w:name w:val="Heading 2 Char"/>
-    <w:basedOn w:val="DefaultParagraphFont"/>
-    <w:link w:val="Heading2"/>
-    <w:uiPriority w:val="9"/>
-    <w:rsid w:val="00AC490D"/>
-    <w:rPr>
-      <w:rFonts w:asciiTheme="majorHAnsi" w:eastAsiaTheme="majorEastAsia" w:hAnsiTheme="majorHAnsi" w:cstheme="majorBidi"/>
-      <w:b/>
-      <w:bCs/>
-      <w:color w:val="5B9BD5" w:themeColor="accent1"/>
-      <w:sz w:val="26"/>
-      <w:szCs w:val="26"/>
-    </w:rPr>
-  </w:style>
-  <w:style w:type="character" w:customStyle="1" w:styleId="apple-converted-space">
-    <w:name w:val="apple-converted-space"/>
-    <w:basedOn w:val="DefaultParagraphFont"/>
-    <w:rsid w:val="00AC490D"/>
-  </w:style>
-</w:styles>
-</file>
-
-<file path=word/stylesWithEffects.xml><?xml version="1.0" encoding="utf-8"?>
-<w:styles xmlns:wpc="http://schemas.microsoft.com/office/word/2010/wordprocessingCanvas" xmlns:mo="http://schemas.microsoft.com/office/mac/office/2008/main" xmlns:mc="http://schemas.openxmlformats.org/markup-compatibility/2006" xmlns:mv="urn:schemas-microsoft-com:mac:vml" xmlns:o="urn:schemas-microsoft-com:office:office" xmlns:r="http://schemas.openxmlformats.org/officeDocument/2006/relationships" xmlns:m="http://schemas.openxmlformats.org/officeDocument/2006/math" xmlns:v="urn:schemas-microsoft-com:vml" xmlns:wp14="http://schemas.microsoft.com/office/word/2010/wordprocessingDrawing" xmlns:wp="http://schemas.openxmlformats.org/drawingml/2006/wordprocessingDrawing" xmlns:w10="urn:schemas-microsoft-com:office:word" xmlns:w="http://schemas.openxmlformats.org/wordprocessingml/2006/main" xmlns:w14="http://schemas.microsoft.com/office/word/2010/wordml" xmlns:wpg="http://schemas.microsoft.com/office/word/2010/wordprocessingGroup" xmlns:wpi="http://schemas.microsoft.com/office/word/2010/wordprocessingInk" xmlns:wne="http://schemas.microsoft.com/office/word/2006/wordml" xmlns:wps="http://schemas.microsoft.com/office/word/2010/wordprocessingShape" mc:Ignorable="w14 wp14">
-  <w:docDefaults>
-    <w:rPrDefault>
-      <w:rPr>
-        <w:rFonts w:asciiTheme="minorHAnsi" w:eastAsiaTheme="minorHAnsi" w:hAnsiTheme="minorHAnsi" w:cstheme="minorBidi"/>
-        <w:sz w:val="22"/>
-        <w:szCs w:val="22"/>
-        <w:lang w:val="en-US" w:eastAsia="en-US" w:bidi="ar-SA"/>
-      </w:rPr>
-    </w:rPrDefault>
-    <w:pPrDefault>
-      <w:pPr>
-        <w:spacing w:after="160" w:line="259" w:lineRule="auto"/>
-      </w:pPr>
-    </w:pPrDefault>
-  </w:docDefaults>
-  <w:latentStyles w:defLockedState="0" w:defUIPriority="99" w:defSemiHidden="1" w:defUnhideWhenUsed="1" w:defQFormat="0" w:count="276">
-    <w:lsdException w:name="Normal" w:semiHidden="0" w:uiPriority="0" w:unhideWhenUsed="0" w:qFormat="1"/>
-    <w:lsdException w:name="heading 1" w:semiHidden="0" w:uiPriority="9" w:unhideWhenUsed="0" w:qFormat="1"/>
-    <w:lsdException w:name="heading 2" w:uiPriority="9" w:qFormat="1"/>
-    <w:lsdException w:name="heading 3" w:uiPriority="9" w:qFormat="1"/>
-    <w:lsdException w:name="heading 4" w:uiPriority="9" w:qFormat="1"/>
-    <w:lsdException w:name="heading 5" w:uiPriority="9" w:qFormat="1"/>
-    <w:lsdException w:name="heading 6" w:uiPriority="9" w:qFormat="1"/>
-    <w:lsdException w:name="heading 7" w:uiPriority="9" w:qFormat="1"/>
-    <w:lsdException w:name="heading 8" w:uiPriority="9" w:qFormat="1"/>
-    <w:lsdException w:name="heading 9" w:uiPriority="9" w:qFormat="1"/>
-    <w:lsdException w:name="toc 1" w:uiPriority="39"/>
-    <w:lsdException w:name="toc 2" w:uiPriority="39"/>
-    <w:lsdException w:name="toc 3" w:uiPriority="39"/>
-    <w:lsdException w:name="toc 4" w:uiPriority="39"/>
-    <w:lsdException w:name="toc 5" w:uiPriority="39"/>
-    <w:lsdException w:name="toc 6" w:uiPriority="39"/>
-    <w:lsdException w:name="toc 7" w:uiPriority="39"/>
-    <w:lsdException w:name="toc 8" w:uiPriority="39"/>
-    <w:lsdException w:name="toc 9" w:uiPriority="39"/>
-    <w:lsdException w:name="caption" w:uiPriority="35" w:qFormat="1"/>
-    <w:lsdException w:name="Title" w:semiHidden="0" w:uiPriority="10" w:unhideWhenUsed="0" w:qFormat="1"/>
-    <w:lsdException w:name="Default Paragraph Font" w:uiPriority="1"/>
-    <w:lsdException w:name="Subtitle" w:semiHidden="0" w:uiPriority="11" w:unhideWhenUsed="0" w:qFormat="1"/>
-    <w:lsdException w:name="Strong" w:semiHidden="0" w:uiPriority="22" w:unhideWhenUsed="0" w:qFormat="1"/>
-    <w:lsdException w:name="Emphasis" w:semiHidden="0" w:uiPriority="20" w:unhideWhenUsed="0" w:qFormat="1"/>
-    <w:lsdException w:name="Table Grid" w:semiHidden="0" w:uiPriority="39" w:unhideWhenUsed="0"/>
-    <w:lsdException w:name="Note Level 1" w:semiHidden="0" w:unhideWhenUsed="0"/>
-    <w:lsdException w:name="Note Level 2" w:semiHidden="0" w:unhideWhenUsed="0"/>
-    <w:lsdException w:name="Note Level 3" w:semiHidden="0" w:unhideWhenUsed="0"/>
-    <w:lsdException w:name="Note Level 4" w:semiHidden="0" w:unhideWhenUsed="0"/>
-    <w:lsdException w:name="Note Level 5" w:semiHidden="0" w:unhideWhenUsed="0"/>
-    <w:lsdException w:name="Note Level 6" w:semiHidden="0" w:unhideWhenUsed="0"/>
-    <w:lsdException w:name="Note Level 7" w:semiHidden="0" w:unhideWhenUsed="0"/>
-    <w:lsdException w:name="Note Level 8" w:semiHidden="0" w:unhideWhenUsed="0"/>
-    <w:lsdException w:name="Note Level 9" w:semiHidden="0" w:unhideWhenUsed="0"/>
-    <w:lsdException w:name="Placeholder Text" w:unhideWhenUsed="0"/>
-    <w:lsdException w:name="No Spacing" w:semiHidden="0" w:uiPriority="1" w:unhideWhenUsed="0" w:qFormat="1"/>
-    <w:lsdException w:name="Light Shading" w:semiHidden="0" w:uiPriority="60" w:unhideWhenUsed="0"/>
-    <w:lsdException w:name="Light List" w:semiHidden="0" w:uiPriority="61" w:unhideWhenUsed="0"/>
-    <w:lsdException w:name="Light Grid" w:semiHidden="0" w:uiPriority="62" w:unhideWhenUsed="0"/>
-    <w:lsdException w:name="Medium Shading 1" w:semiHidden="0" w:uiPriority="63" w:unhideWhenUsed="0"/>
-    <w:lsdException w:name="Medium Shading 2" w:semiHidden="0" w:uiPriority="64" w:unhideWhenUsed="0"/>
-    <w:lsdException w:name="Medium List 1" w:semiHidden="0" w:uiPriority="65" w:unhideWhenUsed="0"/>
-    <w:lsdException w:name="Medium List 2" w:semiHidden="0" w:uiPriority="66" w:unhideWhenUsed="0"/>
-    <w:lsdException w:name="Medium Grid 1" w:semiHidden="0" w:uiPriority="67" w:unhideWhenUsed="0"/>
-    <w:lsdException w:name="Medium Grid 2" w:semiHidden="0" w:uiPriority="68" w:unhideWhenUsed="0"/>
-    <w:lsdException w:name="Medium Grid 3" w:semiHidden="0" w:uiPriority="69" w:unhideWhenUsed="0"/>
-    <w:lsdException w:name="Dark List" w:semiHidden="0" w:uiPriority="70" w:unhideWhenUsed="0"/>
-    <w:lsdException w:name="Colorful Shading" w:semiHidden="0" w:uiPriority="71" w:unhideWhenUsed="0"/>
-    <w:lsdException w:name="Colorful List" w:semiHidden="0" w:uiPriority="72" w:unhideWhenUsed="0"/>
-    <w:lsdException w:name="Colorful Grid" w:semiHidden="0" w:uiPriority="73" w:unhideWhenUsed="0"/>
-    <w:lsdException w:name="Light Shading Accent 1" w:semiHidden="0" w:uiPriority="60" w:unhideWhenUsed="0"/>
-    <w:lsdException w:name="Light List Accent 1" w:semiHidden="0" w:uiPriority="61" w:unhideWhenUsed="0"/>
-    <w:lsdException w:name="Light Grid Accent 1" w:semiHidden="0" w:uiPriority="62" w:unhideWhenUsed="0"/>
-    <w:lsdException w:name="Medium Shading 1 Accent 1" w:semiHidden="0" w:uiPriority="63" w:unhideWhenUsed="0"/>
-    <w:lsdException w:name="Medium Shading 2 Accent 1" w:semiHidden="0" w:uiPriority="64" w:unhideWhenUsed="0"/>
-    <w:lsdException w:name="Medium List 1 Accent 1" w:semiHidden="0" w:uiPriority="65" w:unhideWhenUsed="0"/>
-    <w:lsdException w:name="Revision" w:unhideWhenUsed="0"/>
-    <w:lsdException w:name="List Paragraph" w:semiHidden="0" w:uiPriority="34" w:unhideWhenUsed="0" w:qFormat="1"/>
-    <w:lsdException w:name="Quote" w:semiHidden="0" w:uiPriority="29" w:unhideWhenUsed="0" w:qFormat="1"/>
-    <w:lsdException w:name="Intense Quote" w:semiHidden="0" w:uiPriority="30" w:unhideWhenUsed="0" w:qFormat="1"/>
-    <w:lsdException w:name="Medium List 2 Accent 1" w:semiHidden="0" w:uiPriority="66" w:unhideWhenUsed="0"/>
-    <w:lsdException w:name="Medium Grid 1 Accent 1" w:semiHidden="0" w:uiPriority="67" w:unhideWhenUsed="0"/>
-    <w:lsdException w:name="Medium Grid 2 Accent 1" w:semiHidden="0" w:uiPriority="68" w:unhideWhenUsed="0"/>
-    <w:lsdException w:name="Medium Grid 3 Accent 1" w:semiHidden="0" w:uiPriority="69" w:unhideWhenUsed="0"/>
-    <w:lsdException w:name="Dark List Accent 1" w:semiHidden="0" w:uiPriority="70" w:unhideWhenUsed="0"/>
-    <w:lsdException w:name="Colorful Shading Accent 1" w:semiHidden="0" w:uiPriority="71" w:unhideWhenUsed="0"/>
-    <w:lsdException w:name="Colorful List Accent 1" w:semiHidden="0" w:uiPriority="72" w:unhideWhenUsed="0"/>
-    <w:lsdException w:name="Colorful Grid Accent 1" w:semiHidden="0" w:uiPriority="73" w:unhideWhenUsed="0"/>
-    <w:lsdException w:name="Light Shading Accent 2" w:semiHidden="0" w:uiPriority="60" w:unhideWhenUsed="0"/>
-    <w:lsdException w:name="Light List Accent 2" w:semiHidden="0" w:uiPriority="61" w:unhideWhenUsed="0"/>
-    <w:lsdException w:name="Light Grid Accent 2" w:semiHidden="0" w:uiPriority="62" w:unhideWhenUsed="0"/>
-    <w:lsdException w:name="Medium Shading 1 Accent 2" w:semiHidden="0" w:uiPriority="63" w:unhideWhenUsed="0"/>
-    <w:lsdException w:name="Medium Shading 2 Accent 2" w:semiHidden="0" w:uiPriority="64" w:unhideWhenUsed="0"/>
-    <w:lsdException w:name="Medium List 1 Accent 2" w:semiHidden="0" w:uiPriority="65" w:unhideWhenUsed="0"/>
-    <w:lsdException w:name="Medium List 2 Accent 2" w:semiHidden="0" w:uiPriority="66" w:unhideWhenUsed="0"/>
-    <w:lsdException w:name="Medium Grid 1 Accent 2" w:semiHidden="0" w:uiPriority="67" w:unhideWhenUsed="0"/>
-    <w:lsdException w:name="Medium Grid 2 Accent 2" w:semiHidden="0" w:uiPriority="68" w:unhideWhenUsed="0"/>
-    <w:lsdException w:name="Medium Grid 3 Accent 2" w:semiHidden="0" w:uiPriority="69" w:unhideWhenUsed="0"/>
-    <w:lsdException w:name="Dark List Accent 2" w:semiHidden="0" w:uiPriority="70" w:unhideWhenUsed="0"/>
-    <w:lsdException w:name="Colorful Shading Accent 2" w:semiHidden="0" w:uiPriority="71" w:unhideWhenUsed="0"/>
-    <w:lsdException w:name="Colorful List Accent 2" w:semiHidden="0" w:uiPriority="72" w:unhideWhenUsed="0"/>
-    <w:lsdException w:name="Colorful Grid Accent 2" w:semiHidden="0" w:uiPriority="73" w:unhideWhenUsed="0"/>
-    <w:lsdException w:name="Light Shading Accent 3" w:semiHidden="0" w:uiPriority="60" w:unhideWhenUsed="0"/>
-    <w:lsdException w:name="Light List Accent 3" w:semiHidden="0" w:uiPriority="61" w:unhideWhenUsed="0"/>
-    <w:lsdException w:name="Light Grid Accent 3" w:semiHidden="0" w:uiPriority="62" w:unhideWhenUsed="0"/>
-    <w:lsdException w:name="Medium Shading 1 Accent 3" w:semiHidden="0" w:uiPriority="63" w:unhideWhenUsed="0"/>
-    <w:lsdException w:name="Medium Shading 2 Accent 3" w:semiHidden="0" w:uiPriority="64" w:unhideWhenUsed="0"/>
-    <w:lsdException w:name="Medium List 1 Accent 3" w:semiHidden="0" w:uiPriority="65" w:unhideWhenUsed="0"/>
-    <w:lsdException w:name="Medium List 2 Accent 3" w:semiHidden="0" w:uiPriority="66" w:unhideWhenUsed="0"/>
-    <w:lsdException w:name="Medium Grid 1 Accent 3" w:semiHidden="0" w:uiPriority="67" w:unhideWhenUsed="0"/>
-    <w:lsdException w:name="Medium Grid 2 Accent 3" w:semiHidden="0" w:uiPriority="68" w:unhideWhenUsed="0"/>
-    <w:lsdException w:name="Medium Grid 3 Accent 3" w:semiHidden="0" w:uiPriority="69" w:unhideWhenUsed="0"/>
-    <w:lsdException w:name="Dark List Accent 3" w:semiHidden="0" w:uiPriority="70" w:unhideWhenUsed="0"/>
-    <w:lsdException w:name="Colorful Shading Accent 3" w:semiHidden="0" w:uiPriority="71" w:unhideWhenUsed="0"/>
-    <w:lsdException w:name="Colorful List Accent 3" w:semiHidden="0" w:uiPriority="72" w:unhideWhenUsed="0"/>
-    <w:lsdException w:name="Colorful Grid Accent 3" w:semiHidden="0" w:uiPriority="73" w:unhideWhenUsed="0"/>
-    <w:lsdException w:name="Light Shading Accent 4" w:semiHidden="0" w:uiPriority="60" w:unhideWhenUsed="0"/>
-    <w:lsdException w:name="Light List Accent 4" w:semiHidden="0" w:uiPriority="61" w:unhideWhenUsed="0"/>
-    <w:lsdException w:name="Light Grid Accent 4" w:semiHidden="0" w:uiPriority="62" w:unhideWhenUsed="0"/>
-    <w:lsdException w:name="Medium Shading 1 Accent 4" w:semiHidden="0" w:uiPriority="63" w:unhideWhenUsed="0"/>
-    <w:lsdException w:name="Medium Shading 2 Accent 4" w:semiHidden="0" w:uiPriority="64" w:unhideWhenUsed="0"/>
-    <w:lsdException w:name="Medium List 1 Accent 4" w:semiHidden="0" w:uiPriority="65" w:unhideWhenUsed="0"/>
-    <w:lsdException w:name="Medium List 2 Accent 4" w:semiHidden="0" w:uiPriority="66" w:unhideWhenUsed="0"/>
-    <w:lsdException w:name="Medium Grid 1 Accent 4" w:semiHidden="0" w:uiPriority="67" w:unhideWhenUsed="0"/>
-    <w:lsdException w:name="Medium Grid 2 Accent 4" w:semiHidden="0" w:uiPriority="68" w:unhideWhenUsed="0"/>
-    <w:lsdException w:name="Medium Grid 3 Accent 4" w:semiHidden="0" w:uiPriority="69" w:unhideWhenUsed="0"/>
-    <w:lsdException w:name="Dark List Accent 4" w:semiHidden="0" w:uiPriority="70" w:unhideWhenUsed="0"/>
-    <w:lsdException w:name="Colorful Shading Accent 4" w:semiHidden="0" w:uiPriority="71" w:unhideWhenUsed="0"/>
-    <w:lsdException w:name="Colorful List Accent 4" w:semiHidden="0" w:uiPriority="72" w:unhideWhenUsed="0"/>
-    <w:lsdException w:name="Colorful Grid Accent 4" w:semiHidden="0" w:uiPriority="73" w:unhideWhenUsed="0"/>
-    <w:lsdException w:name="Light Shading Accent 5" w:semiHidden="0" w:uiPriority="60" w:unhideWhenUsed="0"/>
-    <w:lsdException w:name="Light List Accent 5" w:semiHidden="0" w:uiPriority="61" w:unhideWhenUsed="0"/>
-    <w:lsdException w:name="Light Grid Accent 5" w:semiHidden="0" w:uiPriority="62" w:unhideWhenUsed="0"/>
-    <w:lsdException w:name="Medium Shading 1 Accent 5" w:semiHidden="0" w:uiPriority="63" w:unhideWhenUsed="0"/>
-    <w:lsdException w:name="Medium Shading 2 Accent 5" w:semiHidden="0" w:uiPriority="64" w:unhideWhenUsed="0"/>
-    <w:lsdException w:name="Medium List 1 Accent 5" w:semiHidden="0" w:uiPriority="65" w:unhideWhenUsed="0"/>
-    <w:lsdException w:name="Medium List 2 Accent 5" w:semiHidden="0" w:uiPriority="66" w:unhideWhenUsed="0"/>
-    <w:lsdException w:name="Medium Grid 1 Accent 5" w:semiHidden="0" w:uiPriority="67" w:unhideWhenUsed="0"/>
-    <w:lsdException w:name="Medium Grid 2 Accent 5" w:semiHidden="0" w:uiPriority="68" w:unhideWhenUsed="0"/>
-    <w:lsdException w:name="Medium Grid 3 Accent 5" w:semiHidden="0" w:uiPriority="69" w:unhideWhenUsed="0"/>
-    <w:lsdException w:name="Dark List Accent 5" w:semiHidden="0" w:uiPriority="70" w:unhideWhenUsed="0"/>
-    <w:lsdException w:name="Colorful Shading Accent 5" w:semiHidden="0" w:uiPriority="71" w:unhideWhenUsed="0"/>
-    <w:lsdException w:name="Colorful List Accent 5" w:semiHidden="0" w:uiPriority="72" w:unhideWhenUsed="0"/>
-    <w:lsdException w:name="Colorful Grid Accent 5" w:semiHidden="0" w:uiPriority="73" w:unhideWhenUsed="0"/>
-    <w:lsdException w:name="Light Shading Accent 6" w:semiHidden="0" w:uiPriority="60" w:unhideWhenUsed="0"/>
-    <w:lsdException w:name="Light List Accent 6" w:semiHidden="0" w:uiPriority="61" w:unhideWhenUsed="0"/>
-    <w:lsdException w:name="Light Grid Accent 6" w:semiHidden="0" w:uiPriority="62" w:unhideWhenUsed="0"/>
-    <w:lsdException w:name="Medium Shading 1 Accent 6" w:semiHidden="0" w:uiPriority="63" w:unhideWhenUsed="0"/>
-    <w:lsdException w:name="Medium Shading 2 Accent 6" w:semiHidden="0" w:uiPriority="64" w:unhideWhenUsed="0"/>
-    <w:lsdException w:name="Medium List 1 Accent 6" w:semiHidden="0" w:uiPriority="65" w:unhideWhenUsed="0"/>
-    <w:lsdException w:name="Medium List 2 Accent 6" w:semiHidden="0" w:uiPriority="66" w:unhideWhenUsed="0"/>
-    <w:lsdException w:name="Medium Grid 1 Accent 6" w:semiHidden="0" w:uiPriority="67" w:unhideWhenUsed="0"/>
-    <w:lsdException w:name="Medium Grid 2 Accent 6" w:semiHidden="0" w:uiPriority="68" w:unhideWhenUsed="0"/>
-    <w:lsdException w:name="Medium Grid 3 Accent 6" w:semiHidden="0" w:uiPriority="69" w:unhideWhenUsed="0"/>
-    <w:lsdException w:name="Dark List Accent 6" w:semiHidden="0" w:uiPriority="70" w:unhideWhenUsed="0"/>
-    <w:lsdException w:name="Colorful Shading Accent 6" w:semiHidden="0" w:uiPriority="71" w:unhideWhenUsed="0"/>
-    <w:lsdException w:name="Colorful List Accent 6" w:semiHidden="0" w:uiPriority="72" w:unhideWhenUsed="0"/>
-    <w:lsdException w:name="Colorful Grid Accent 6" w:semiHidden="0" w:uiPriority="73" w:unhideWhenUsed="0"/>
-    <w:lsdException w:name="Subtle Emphasis" w:semiHidden="0" w:uiPriority="19" w:unhideWhenUsed="0" w:qFormat="1"/>
-    <w:lsdException w:name="Intense Emphasis" w:semiHidden="0" w:uiPriority="21" w:unhideWhenUsed="0" w:qFormat="1"/>
-    <w:lsdException w:name="Subtle Reference" w:semiHidden="0" w:uiPriority="31" w:unhideWhenUsed="0" w:qFormat="1"/>
-    <w:lsdException w:name="Intense Reference" w:semiHidden="0" w:uiPriority="32" w:unhideWhenUsed="0" w:qFormat="1"/>
-    <w:lsdException w:name="Book Title" w:semiHidden="0" w:uiPriority="33" w:unhideWhenUsed="0" w:qFormat="1"/>
-    <w:lsdException w:name="Bibliography" w:uiPriority="37"/>
-    <w:lsdException w:name="TOC Heading" w:uiPriority="39" w:qFormat="1"/>
-  </w:latentStyles>
-  <w:style w:type="paragraph" w:default="1" w:styleId="Normal">
-    <w:name w:val="Normal"/>
-    <w:qFormat/>
-  </w:style>
-  <w:style w:type="paragraph" w:styleId="Heading1">
-    <w:name w:val="heading 1"/>
-    <w:basedOn w:val="Normal"/>
-    <w:next w:val="Normal"/>
-    <w:link w:val="Heading1Char"/>
-    <w:uiPriority w:val="9"/>
-    <w:qFormat/>
-    <w:rsid w:val="00695FC7"/>
-    <w:pPr>
-      <w:keepNext/>
-      <w:keepLines/>
-      <w:spacing w:before="240" w:after="0"/>
-      <w:outlineLvl w:val="0"/>
-    </w:pPr>
-    <w:rPr>
-      <w:rFonts w:asciiTheme="majorHAnsi" w:eastAsiaTheme="majorEastAsia" w:hAnsiTheme="majorHAnsi" w:cstheme="majorBidi"/>
-      <w:color w:val="2E74B5" w:themeColor="accent1" w:themeShade="BF"/>
-      <w:sz w:val="32"/>
-      <w:szCs w:val="32"/>
-    </w:rPr>
-  </w:style>
-  <w:style w:type="paragraph" w:styleId="Heading2">
-    <w:name w:val="heading 2"/>
-    <w:basedOn w:val="Normal"/>
-    <w:next w:val="Normal"/>
-    <w:link w:val="Heading2Char"/>
-    <w:uiPriority w:val="9"/>
-    <w:unhideWhenUsed/>
-    <w:qFormat/>
-    <w:rsid w:val="00AC490D"/>
-    <w:pPr>
-      <w:keepNext/>
-      <w:keepLines/>
-      <w:spacing w:before="200" w:after="0"/>
-      <w:outlineLvl w:val="1"/>
-    </w:pPr>
-    <w:rPr>
-      <w:rFonts w:asciiTheme="majorHAnsi" w:eastAsiaTheme="majorEastAsia" w:hAnsiTheme="majorHAnsi" w:cstheme="majorBidi"/>
-      <w:b/>
-      <w:bCs/>
-      <w:color w:val="5B9BD5" w:themeColor="accent1"/>
-      <w:sz w:val="26"/>
-      <w:szCs w:val="26"/>
-    </w:rPr>
-  </w:style>
-  <w:style w:type="character" w:default="1" w:styleId="DefaultParagraphFont">
-    <w:name w:val="Default Paragraph Font"/>
-    <w:uiPriority w:val="1"/>
-    <w:semiHidden/>
-    <w:unhideWhenUsed/>
-  </w:style>
-  <w:style w:type="table" w:default="1" w:styleId="TableNormal">
-    <w:name w:val="Normal Table"/>
-    <w:uiPriority w:val="99"/>
-    <w:semiHidden/>
-    <w:unhideWhenUsed/>
-    <w:tblPr>
-      <w:tblInd w:w="0" w:type="dxa"/>
-      <w:tblCellMar>
-        <w:top w:w="0" w:type="dxa"/>
-        <w:left w:w="108" w:type="dxa"/>
-        <w:bottom w:w="0" w:type="dxa"/>
-        <w:right w:w="108" w:type="dxa"/>
-      </w:tblCellMar>
-    </w:tblPr>
-  </w:style>
-  <w:style w:type="numbering" w:default="1" w:styleId="NoList">
-    <w:name w:val="No List"/>
-    <w:uiPriority w:val="99"/>
-    <w:semiHidden/>
-    <w:unhideWhenUsed/>
-  </w:style>
-  <w:style w:type="paragraph" w:styleId="Title">
-    <w:name w:val="Title"/>
-    <w:basedOn w:val="Normal"/>
-    <w:next w:val="Normal"/>
-    <w:link w:val="TitleChar"/>
-    <w:uiPriority w:val="10"/>
-    <w:qFormat/>
-    <w:rsid w:val="001150EA"/>
-    <w:pPr>
-      <w:spacing w:after="0" w:line="240" w:lineRule="auto"/>
-      <w:contextualSpacing/>
-    </w:pPr>
-    <w:rPr>
-      <w:rFonts w:asciiTheme="majorHAnsi" w:eastAsiaTheme="majorEastAsia" w:hAnsiTheme="majorHAnsi" w:cstheme="majorBidi"/>
-      <w:spacing w:val="-10"/>
-      <w:kern w:val="28"/>
-      <w:sz w:val="56"/>
-      <w:szCs w:val="56"/>
-    </w:rPr>
-  </w:style>
-  <w:style w:type="character" w:customStyle="1" w:styleId="TitleChar">
-    <w:name w:val="Title Char"/>
-    <w:basedOn w:val="DefaultParagraphFont"/>
-    <w:link w:val="Title"/>
-    <w:uiPriority w:val="10"/>
-    <w:rsid w:val="001150EA"/>
-    <w:rPr>
-      <w:rFonts w:asciiTheme="majorHAnsi" w:eastAsiaTheme="majorEastAsia" w:hAnsiTheme="majorHAnsi" w:cstheme="majorBidi"/>
-      <w:spacing w:val="-10"/>
-      <w:kern w:val="28"/>
-      <w:sz w:val="56"/>
-      <w:szCs w:val="56"/>
-    </w:rPr>
-  </w:style>
-  <w:style w:type="paragraph" w:styleId="NormalWeb">
-    <w:name w:val="Normal (Web)"/>
-    <w:basedOn w:val="Normal"/>
-    <w:uiPriority w:val="99"/>
-    <w:semiHidden/>
-    <w:unhideWhenUsed/>
-    <w:rsid w:val="001150EA"/>
-    <w:pPr>
-      <w:spacing w:before="100" w:beforeAutospacing="1" w:after="100" w:afterAutospacing="1" w:line="240" w:lineRule="auto"/>
-    </w:pPr>
-    <w:rPr>
-      <w:rFonts w:ascii="Times New Roman" w:eastAsia="Times New Roman" w:hAnsi="Times New Roman" w:cs="Times New Roman"/>
-      <w:sz w:val="24"/>
-      <w:szCs w:val="24"/>
-    </w:rPr>
-  </w:style>
-  <w:style w:type="character" w:customStyle="1" w:styleId="snap">
-    <w:name w:val="snap"/>
-    <w:basedOn w:val="DefaultParagraphFont"/>
-    <w:rsid w:val="001150EA"/>
-  </w:style>
-  <w:style w:type="paragraph" w:customStyle="1" w:styleId="quotebrown">
-    <w:name w:val="quotebrown"/>
-    <w:basedOn w:val="Normal"/>
-    <w:rsid w:val="001150EA"/>
-    <w:pPr>
-      <w:spacing w:before="100" w:beforeAutospacing="1" w:after="100" w:afterAutospacing="1" w:line="240" w:lineRule="auto"/>
-    </w:pPr>
-    <w:rPr>
-      <w:rFonts w:ascii="Times New Roman" w:eastAsia="Times New Roman" w:hAnsi="Times New Roman" w:cs="Times New Roman"/>
-      <w:sz w:val="24"/>
-      <w:szCs w:val="24"/>
-    </w:rPr>
-  </w:style>
-  <w:style w:type="character" w:styleId="Hyperlink">
-    <w:name w:val="Hyperlink"/>
-    <w:basedOn w:val="DefaultParagraphFont"/>
-    <w:uiPriority w:val="99"/>
-    <w:unhideWhenUsed/>
-    <w:rsid w:val="001150EA"/>
-    <w:rPr>
-      <w:color w:val="0000FF"/>
-      <w:u w:val="single"/>
-    </w:rPr>
-  </w:style>
-  <w:style w:type="character" w:styleId="Emphasis">
-    <w:name w:val="Emphasis"/>
-    <w:basedOn w:val="DefaultParagraphFont"/>
-    <w:uiPriority w:val="20"/>
-    <w:qFormat/>
-    <w:rsid w:val="001150EA"/>
-    <w:rPr>
-      <w:i/>
-      <w:iCs/>
-    </w:rPr>
-  </w:style>
-  <w:style w:type="paragraph" w:customStyle="1" w:styleId="center">
-    <w:name w:val="center"/>
-    <w:basedOn w:val="Normal"/>
-    <w:rsid w:val="001150EA"/>
-    <w:pPr>
-      <w:spacing w:before="100" w:beforeAutospacing="1" w:after="100" w:afterAutospacing="1" w:line="240" w:lineRule="auto"/>
-    </w:pPr>
-    <w:rPr>
-      <w:rFonts w:ascii="Times New Roman" w:eastAsia="Times New Roman" w:hAnsi="Times New Roman" w:cs="Times New Roman"/>
-      <w:sz w:val="24"/>
-      <w:szCs w:val="24"/>
-    </w:rPr>
-  </w:style>
-  <w:style w:type="character" w:styleId="Strong">
-    <w:name w:val="Strong"/>
-    <w:basedOn w:val="DefaultParagraphFont"/>
-    <w:uiPriority w:val="22"/>
-    <w:qFormat/>
-    <w:rsid w:val="001150EA"/>
-    <w:rPr>
-      <w:b/>
-      <w:bCs/>
-    </w:rPr>
-  </w:style>
-  <w:style w:type="table" w:styleId="TableGrid">
-    <w:name w:val="Table Grid"/>
-    <w:basedOn w:val="TableNormal"/>
-    <w:uiPriority w:val="39"/>
-    <w:rsid w:val="00815640"/>
-    <w:pPr>
-      <w:spacing w:after="0" w:line="240" w:lineRule="auto"/>
-    </w:pPr>
-    <w:tblPr>
-      <w:tblInd w:w="0" w:type="dxa"/>
-      <w:tblBorders>
-        <w:top w:val="single" w:sz="4" w:space="0" w:color="auto"/>
-        <w:left w:val="single" w:sz="4" w:space="0" w:color="auto"/>
-        <w:bottom w:val="single" w:sz="4" w:space="0" w:color="auto"/>
-        <w:right w:val="single" w:sz="4" w:space="0" w:color="auto"/>
-        <w:insideH w:val="single" w:sz="4" w:space="0" w:color="auto"/>
-        <w:insideV w:val="single" w:sz="4" w:space="0" w:color="auto"/>
-      </w:tblBorders>
-      <w:tblCellMar>
-        <w:top w:w="0" w:type="dxa"/>
-        <w:left w:w="108" w:type="dxa"/>
-        <w:bottom w:w="0" w:type="dxa"/>
-        <w:right w:w="108" w:type="dxa"/>
-      </w:tblCellMar>
-    </w:tblPr>
-  </w:style>
-  <w:style w:type="table" w:customStyle="1" w:styleId="GridTable4">
-    <w:name w:val="Grid Table 4"/>
-    <w:basedOn w:val="TableNormal"/>
-    <w:uiPriority w:val="49"/>
-    <w:rsid w:val="009D4024"/>
-    <w:pPr>
-      <w:spacing w:after="0" w:line="240" w:lineRule="auto"/>
-    </w:pPr>
-    <w:tblPr>
-      <w:tblStyleRowBandSize w:val="1"/>
-      <w:tblStyleColBandSize w:val="1"/>
-      <w:tblInd w:w="0" w:type="dxa"/>
-      <w:tblBorders>
-        <w:top w:val="single" w:sz="4" w:space="0" w:color="666666" w:themeColor="text1" w:themeTint="99"/>
-        <w:left w:val="single" w:sz="4" w:space="0" w:color="666666" w:themeColor="text1" w:themeTint="99"/>
-        <w:bottom w:val="single" w:sz="4" w:space="0" w:color="666666" w:themeColor="text1" w:themeTint="99"/>
-        <w:right w:val="single" w:sz="4" w:space="0" w:color="666666" w:themeColor="text1" w:themeTint="99"/>
-        <w:insideH w:val="single" w:sz="4" w:space="0" w:color="666666" w:themeColor="text1" w:themeTint="99"/>
-        <w:insideV w:val="single" w:sz="4" w:space="0" w:color="666666" w:themeColor="text1" w:themeTint="99"/>
-      </w:tblBorders>
-      <w:tblCellMar>
-        <w:top w:w="0" w:type="dxa"/>
-        <w:left w:w="108" w:type="dxa"/>
-        <w:bottom w:w="0" w:type="dxa"/>
-        <w:right w:w="108" w:type="dxa"/>
-      </w:tblCellMar>
     </w:tblPr>
     <w:tblStylePr w:type="firstRow">
       <w:rPr>
@@ -3294,7 +2799,7 @@
   <a:extraClrSchemeLst/>
   <a:extLst>
     <a:ext uri="{05A4C25C-085E-4340-85A3-A5531E510DB2}">
-      <thm15:themeFamily xmlns:thm15="http://schemas.microsoft.com/office/thememl/2012/main" xmlns="" name="Office Theme" id="{62F939B6-93AF-4DB8-9C6B-D6C7DFDC589F}" vid="{4A3C46E8-61CC-4603-A589-7422A47A8E4A}"/>
+      <thm15:themeFamily xmlns:thm15="http://schemas.microsoft.com/office/thememl/2012/main" name="Office Theme" id="{62F939B6-93AF-4DB8-9C6B-D6C7DFDC589F}" vid="{4A3C46E8-61CC-4603-A589-7422A47A8E4A}"/>
     </a:ext>
   </a:extLst>
 </a:theme>
@@ -3617,15 +3122,6 @@
 </file>
 
 <file path=customXml/item2.xml><?xml version="1.0" encoding="utf-8"?>
-<?mso-contentType ?>
-<FormTemplates xmlns="http://schemas.microsoft.com/sharepoint/v3/contenttype/forms">
-  <Display>DocumentLibraryForm</Display>
-  <Edit>DocumentLibraryForm</Edit>
-  <New>DocumentLibraryForm</New>
-</FormTemplates>
-</file>
-
-<file path=customXml/item3.xml><?xml version="1.0" encoding="utf-8"?>
 <p:properties xmlns:p="http://schemas.microsoft.com/office/2006/metadata/properties" xmlns:xsi="http://www.w3.org/2001/XMLSchema-instance" xmlns:pc="http://schemas.microsoft.com/office/infopath/2007/PartnerControls">
   <documentManagement>
     <IconOverlay xmlns="http://schemas.microsoft.com/sharepoint/v4" xsi:nil="true"/>
@@ -3713,6 +3209,15 @@
 </p:properties>
 </file>
 
+<file path=customXml/item3.xml><?xml version="1.0" encoding="utf-8"?>
+<?mso-contentType ?>
+<FormTemplates xmlns="http://schemas.microsoft.com/sharepoint/v3/contenttype/forms">
+  <Display>DocumentLibraryForm</Display>
+  <Edit>DocumentLibraryForm</Edit>
+  <New>DocumentLibraryForm</New>
+</FormTemplates>
+</file>
+
 <file path=customXml/itemProps1.xml><?xml version="1.0" encoding="utf-8"?>
 <ds:datastoreItem xmlns:ds="http://schemas.openxmlformats.org/officeDocument/2006/customXml" ds:itemID="{83C57EE9-56B0-4B0A-94C3-84E98770AE76}">
   <ds:schemaRefs>
@@ -3736,14 +3241,6 @@
 </file>
 
 <file path=customXml/itemProps2.xml><?xml version="1.0" encoding="utf-8"?>
-<ds:datastoreItem xmlns:ds="http://schemas.openxmlformats.org/officeDocument/2006/customXml" ds:itemID="{3109AE69-BA35-469A-B7E8-486799D1C158}">
-  <ds:schemaRefs>
-    <ds:schemaRef ds:uri="http://schemas.microsoft.com/sharepoint/v3/contenttype/forms"/>
-  </ds:schemaRefs>
-</ds:datastoreItem>
-</file>
-
-<file path=customXml/itemProps3.xml><?xml version="1.0" encoding="utf-8"?>
 <ds:datastoreItem xmlns:ds="http://schemas.openxmlformats.org/officeDocument/2006/customXml" ds:itemID="{283F29D7-93A8-4FF1-83B0-95061A862C0C}">
   <ds:schemaRefs>
     <ds:schemaRef ds:uri="http://schemas.microsoft.com/office/2006/metadata/properties"/>
@@ -3755,4 +3252,12 @@
     <ds:schemaRef ds:uri="5edd459b-714d-42ed-b78f-512da7d1c14e"/>
   </ds:schemaRefs>
 </ds:datastoreItem>
+</file>
+
+<file path=customXml/itemProps3.xml><?xml version="1.0" encoding="utf-8"?>
+<ds:datastoreItem xmlns:ds="http://schemas.openxmlformats.org/officeDocument/2006/customXml" ds:itemID="{3109AE69-BA35-469A-B7E8-486799D1C158}">
+  <ds:schemaRefs>
+    <ds:schemaRef ds:uri="http://schemas.microsoft.com/sharepoint/v3/contenttype/forms"/>
+  </ds:schemaRefs>
+</ds:datastoreItem>
 </file>
</xml_diff>

<commit_message>
Build Html to inclide updates
</commit_message>
<xml_diff>
--- a/Unit 1 Word/Lab 1.3 Squares Triangles.docx
+++ b/Unit 1 Word/Lab 1.3 Squares Triangles.docx
@@ -4,89 +4,63 @@
   <w:body>
     <w:p>
       <w:pPr>
-        <w:pStyle w:val="Title"/>
+        <w:pStyle w:val="Heading1"/>
+        <w:spacing w:before="0"/>
+        <w:rPr>
+          <w:sz w:val="40"/>
+          <w:szCs w:val="40"/>
+        </w:rPr>
       </w:pPr>
       <w:r>
-        <w:t>Lab 1.3: Squares and Triangles and Stars, Oh, My!</w:t>
+        <w:rPr>
+          <w:sz w:val="40"/>
+          <w:szCs w:val="40"/>
+        </w:rPr>
+        <w:t>Lab 1.3: Squares and Triangles and Stars, Oh My!</w:t>
+      </w:r>
+    </w:p>
+    <w:p>
+      <w:r>
+        <w:t>In this lab, you will write your first S</w:t>
+      </w:r>
+      <w:r>
+        <w:t>nap!</w:t>
+      </w:r>
+      <w:r>
+        <w:t xml:space="preserve"> programs to draw some simple shapes on the stage.</w:t>
       </w:r>
     </w:p>
     <w:p>
       <w:pPr>
-        <w:pStyle w:val="NormalWeb"/>
-        <w:shd w:val="clear" w:color="auto" w:fill="FFFFFF"/>
-        <w:spacing w:before="0" w:beforeAutospacing="0" w:after="240" w:afterAutospacing="0" w:line="336" w:lineRule="atLeast"/>
-        <w:rPr>
-          <w:rFonts w:ascii="Calibri" w:eastAsiaTheme="minorHAnsi" w:hAnsi="Calibri"/>
-          <w:color w:val="333333"/>
-        </w:rPr>
+        <w:pStyle w:val="Heading2"/>
       </w:pPr>
       <w:r>
-        <w:rPr>
-          <w:rFonts w:ascii="Calibri" w:hAnsi="Calibri"/>
-          <w:color w:val="333333"/>
-        </w:rPr>
-        <w:t>In this lab, you will write your first S</w:t>
-      </w:r>
-      <w:r>
-        <w:rPr>
-          <w:rFonts w:ascii="Calibri" w:hAnsi="Calibri"/>
-          <w:color w:val="333333"/>
-        </w:rPr>
-        <w:t>nap!</w:t>
-      </w:r>
-      <w:r>
-        <w:rPr>
-          <w:rFonts w:ascii="Calibri" w:hAnsi="Calibri"/>
-          <w:color w:val="333333"/>
-        </w:rPr>
-        <w:t xml:space="preserve"> programs to draw some simple shapes on the stage.</w:t>
+        <w:t xml:space="preserve">Part </w:t>
+      </w:r>
+      <w:r>
+        <w:t>1</w:t>
+      </w:r>
+      <w:r>
+        <w:t>:</w:t>
+      </w:r>
+      <w:r>
+        <w:t xml:space="preserve"> Drawing a square</w:t>
       </w:r>
     </w:p>
     <w:p>
-      <w:pPr>
-        <w:pStyle w:val="Heading1"/>
-      </w:pPr>
-      <w:r>
-        <w:t>1. Drawing a square</w:t>
-      </w:r>
-    </w:p>
-    <w:p>
-      <w:pPr>
-        <w:pStyle w:val="NormalWeb"/>
-        <w:shd w:val="clear" w:color="auto" w:fill="FFFFFF"/>
-        <w:spacing w:before="0" w:beforeAutospacing="0" w:after="240" w:afterAutospacing="0" w:line="336" w:lineRule="atLeast"/>
+      <w:r>
         <w:rPr>
-          <w:rFonts w:ascii="Calibri" w:eastAsiaTheme="minorHAnsi" w:hAnsi="Calibri"/>
-          <w:color w:val="333333"/>
-        </w:rPr>
-      </w:pPr>
-      <w:r>
-        <w:rPr>
-          <w:rFonts w:ascii="Calibri" w:hAnsi="Calibri"/>
           <w:b/>
-          <w:color w:val="333333"/>
         </w:rPr>
         <w:t>1.1)</w:t>
       </w:r>
       <w:r>
-        <w:rPr>
-          <w:rFonts w:ascii="Calibri" w:hAnsi="Calibri"/>
-          <w:color w:val="333333"/>
-        </w:rPr>
         <w:t xml:space="preserve"> Write a S</w:t>
       </w:r>
       <w:r>
-        <w:rPr>
-          <w:rFonts w:ascii="Calibri" w:hAnsi="Calibri"/>
-          <w:color w:val="333333"/>
-        </w:rPr>
         <w:t>nap!</w:t>
       </w:r>
       <w:r>
-        <w:rPr>
-          <w:rFonts w:ascii="Calibri" w:hAnsi="Calibri"/>
-          <w:color w:val="333333"/>
-        </w:rPr>
         <w:t xml:space="preserve"> script that draws a square when the number 1 is pressed on the keyboard. Remember that each corner of a square is a 90° angle, as shown in the figure below.</w:t>
       </w:r>
     </w:p>
@@ -112,9 +86,9 @@
           <w:szCs w:val="21"/>
         </w:rPr>
         <w:drawing>
-          <wp:inline distT="0" distB="0" distL="0" distR="0" wp14:anchorId="2AA11D48" wp14:editId="7F0CF089">
+          <wp:inline distT="0" distB="0" distL="0" distR="0" wp14:anchorId="2AA11D48" wp14:editId="15BA2E3C">
             <wp:extent cx="1467055" cy="1467055"/>
-            <wp:effectExtent l="0" t="0" r="0" b="0"/>
+            <wp:effectExtent l="0" t="0" r="9525" b="9525"/>
             <wp:docPr id="2" name="Picture 2"/>
             <wp:cNvGraphicFramePr>
               <a:graphicFrameLocks xmlns:a="http://schemas.openxmlformats.org/drawingml/2006/main" noChangeAspect="1"/>
@@ -149,29 +123,23 @@
       </w:r>
     </w:p>
     <w:p>
-      <w:pPr>
-        <w:pStyle w:val="NormalWeb"/>
-        <w:shd w:val="clear" w:color="auto" w:fill="FFFFFF"/>
-        <w:spacing w:before="0" w:beforeAutospacing="0" w:after="240" w:afterAutospacing="0" w:line="336" w:lineRule="atLeast"/>
+      <w:r>
         <w:rPr>
-          <w:rFonts w:ascii="Calibri" w:hAnsi="Calibri"/>
-          <w:color w:val="333333"/>
-        </w:rPr>
-      </w:pPr>
-      <w:r>
-        <w:rPr>
-          <w:rFonts w:ascii="Calibri" w:hAnsi="Calibri"/>
           <w:b/>
-          <w:color w:val="333333"/>
         </w:rPr>
         <w:t>1.2)</w:t>
       </w:r>
       <w:r>
-        <w:rPr>
-          <w:rFonts w:ascii="Calibri" w:hAnsi="Calibri"/>
-          <w:color w:val="333333"/>
-        </w:rPr>
-        <w:t xml:space="preserve"> Add code so that the sprite says the word</w:t>
+        <w:t xml:space="preserve"> </w:t>
+      </w:r>
+      <w:r>
+        <w:t>Modify your script</w:t>
+      </w:r>
+      <w:r>
+        <w:t xml:space="preserve"> </w:t>
+      </w:r>
+      <w:r>
+        <w:t>so that the sprite says the word</w:t>
       </w:r>
       <w:r>
         <w:rPr>
@@ -182,10 +150,6 @@
         <w:t> </w:t>
       </w:r>
       <w:r>
-        <w:rPr>
-          <w:rFonts w:ascii="Calibri" w:hAnsi="Calibri"/>
-          <w:color w:val="333333"/>
-        </w:rPr>
         <w:t>"square"</w:t>
       </w:r>
       <w:r>
@@ -197,10 +161,6 @@
         <w:t> </w:t>
       </w:r>
       <w:r>
-        <w:rPr>
-          <w:rFonts w:ascii="Calibri" w:hAnsi="Calibri"/>
-          <w:color w:val="333333"/>
-        </w:rPr>
         <w:t>while it is drawing. The sprite should stop saying</w:t>
       </w:r>
       <w:r>
@@ -212,10 +172,6 @@
         <w:t> </w:t>
       </w:r>
       <w:r>
-        <w:rPr>
-          <w:rFonts w:ascii="Calibri" w:hAnsi="Calibri"/>
-          <w:color w:val="333333"/>
-        </w:rPr>
         <w:t>"square"</w:t>
       </w:r>
       <w:r>
@@ -227,75 +183,54 @@
         <w:t> </w:t>
       </w:r>
       <w:r>
-        <w:rPr>
-          <w:rFonts w:ascii="Calibri" w:hAnsi="Calibri"/>
-          <w:color w:val="333333"/>
-        </w:rPr>
         <w:t>once it has finished drawing the square.</w:t>
       </w:r>
     </w:p>
     <w:p>
-      <w:pPr>
-        <w:pStyle w:val="NormalWeb"/>
-        <w:shd w:val="clear" w:color="auto" w:fill="FFFFFF"/>
-        <w:spacing w:before="0" w:beforeAutospacing="0" w:after="240" w:afterAutospacing="0" w:line="336" w:lineRule="atLeast"/>
+      <w:r>
         <w:rPr>
-          <w:rFonts w:ascii="Calibri" w:hAnsi="Calibri"/>
-          <w:color w:val="333333"/>
-        </w:rPr>
-      </w:pPr>
-      <w:r>
-        <w:rPr>
-          <w:rFonts w:ascii="Calibri" w:hAnsi="Calibri"/>
           <w:b/>
-          <w:color w:val="333333"/>
         </w:rPr>
         <w:t>1.3)</w:t>
       </w:r>
       <w:r>
-        <w:rPr>
-          <w:rFonts w:ascii="Calibri" w:hAnsi="Calibri"/>
-          <w:color w:val="333333"/>
-        </w:rPr>
-        <w:t xml:space="preserve"> Add code so that pressing the space bar clears the pen marks from the stage.</w:t>
+        <w:t xml:space="preserve"> </w:t>
+      </w:r>
+      <w:r>
+        <w:t>Modify your script</w:t>
+      </w:r>
+      <w:r>
+        <w:t xml:space="preserve"> </w:t>
+      </w:r>
+      <w:r>
+        <w:t>so that pressing the space bar clears the pen marks from the stage.</w:t>
       </w:r>
     </w:p>
     <w:p>
       <w:pPr>
         <w:pStyle w:val="Heading2"/>
       </w:pPr>
+      <w:r>
+        <w:t xml:space="preserve">Part </w:t>
+      </w:r>
+      <w:r>
+        <w:t>2</w:t>
+      </w:r>
+      <w:r>
+        <w:t>:</w:t>
+      </w:r>
+      <w:r>
+        <w:t xml:space="preserve"> Adding more shapes</w:t>
+      </w:r>
     </w:p>
     <w:p>
-      <w:pPr>
-        <w:pStyle w:val="Heading1"/>
-      </w:pPr>
-      <w:r>
-        <w:t>2. Adding more shapes</w:t>
-      </w:r>
-    </w:p>
-    <w:p>
-      <w:pPr>
-        <w:pStyle w:val="NormalWeb"/>
-        <w:shd w:val="clear" w:color="auto" w:fill="FFFFFF"/>
-        <w:spacing w:before="0" w:beforeAutospacing="0" w:after="240" w:afterAutospacing="0" w:line="336" w:lineRule="atLeast"/>
+      <w:r>
         <w:rPr>
-          <w:rFonts w:ascii="Calibri" w:eastAsiaTheme="minorHAnsi" w:hAnsi="Calibri"/>
-          <w:color w:val="333333"/>
-        </w:rPr>
-      </w:pPr>
-      <w:r>
-        <w:rPr>
-          <w:rFonts w:ascii="Calibri" w:hAnsi="Calibri"/>
           <w:b/>
-          <w:color w:val="333333"/>
         </w:rPr>
         <w:t>2.1)</w:t>
       </w:r>
       <w:r>
-        <w:rPr>
-          <w:rFonts w:ascii="Calibri" w:hAnsi="Calibri"/>
-          <w:color w:val="333333"/>
-        </w:rPr>
         <w:t xml:space="preserve"> Now that you've drawn a square, add code to draw the shapes in the following table. Each shape should be drawn when the number next to it is pressed on the keyboard. (For example, pressing 3 on the keyboard should draw a diamond.)</w:t>
       </w:r>
     </w:p>
@@ -856,7 +791,6 @@
                 <w:sz w:val="21"/>
                 <w:szCs w:val="21"/>
               </w:rPr>
-              <w:lastRenderedPageBreak/>
               <w:t>6 (optional)</w:t>
             </w:r>
           </w:p>
@@ -904,99 +838,55 @@
       </w:tr>
     </w:tbl>
     <w:p>
-      <w:pPr>
-        <w:pStyle w:val="NormalWeb"/>
-        <w:shd w:val="clear" w:color="auto" w:fill="FFFFFF"/>
-        <w:spacing w:before="0" w:beforeAutospacing="0" w:after="240" w:afterAutospacing="0" w:line="336" w:lineRule="atLeast"/>
-        <w:rPr>
-          <w:rFonts w:ascii="Helvetica Neue" w:hAnsi="Helvetica Neue"/>
-          <w:color w:val="333333"/>
-          <w:sz w:val="21"/>
-          <w:szCs w:val="21"/>
-        </w:rPr>
-      </w:pPr>
+      <w:r>
+        <w:t xml:space="preserve">You may want to draw a diagram </w:t>
+      </w:r>
+      <w:r>
+        <w:t>like</w:t>
+      </w:r>
+      <w:r>
+        <w:t xml:space="preserve"> the one above of a square to figure out the angles in each shape.</w:t>
+      </w:r>
     </w:p>
     <w:p>
       <w:pPr>
-        <w:pStyle w:val="NormalWeb"/>
-        <w:shd w:val="clear" w:color="auto" w:fill="FFFFFF"/>
-        <w:spacing w:before="0" w:beforeAutospacing="0" w:after="240" w:afterAutospacing="0" w:line="336" w:lineRule="atLeast"/>
         <w:rPr>
-          <w:rFonts w:ascii="Calibri" w:eastAsiaTheme="minorHAnsi" w:hAnsi="Calibri"/>
-          <w:color w:val="333333"/>
+          <w:b/>
         </w:rPr>
       </w:pPr>
       <w:r>
         <w:rPr>
-          <w:rFonts w:ascii="Calibri" w:hAnsi="Calibri"/>
-          <w:color w:val="333333"/>
+          <w:b/>
         </w:rPr>
-        <w:t>You may want to draw a diagram similar to the one above of a square to figure out the angles in each shape.</w:t>
+        <w:br w:type="page"/>
       </w:r>
     </w:p>
     <w:p>
-      <w:pPr>
-        <w:pStyle w:val="NormalWeb"/>
-        <w:shd w:val="clear" w:color="auto" w:fill="FFFFFF"/>
-        <w:spacing w:before="0" w:beforeAutospacing="0" w:after="240" w:afterAutospacing="0" w:line="336" w:lineRule="atLeast"/>
+      <w:r>
         <w:rPr>
-          <w:rFonts w:ascii="Calibri" w:hAnsi="Calibri"/>
-          <w:color w:val="333333"/>
+          <w:b/>
         </w:rPr>
-      </w:pPr>
-      <w:r>
-        <w:rPr>
-          <w:rFonts w:ascii="Calibri" w:hAnsi="Calibri"/>
-          <w:b/>
-          <w:color w:val="333333"/>
-        </w:rPr>
+        <w:lastRenderedPageBreak/>
         <w:t>2.2)</w:t>
       </w:r>
       <w:r>
-        <w:rPr>
-          <w:rFonts w:ascii="Calibri" w:hAnsi="Calibri"/>
-          <w:color w:val="333333"/>
-        </w:rPr>
         <w:t xml:space="preserve"> Add code so that as each shape is being drawn, the sprite is saying the name of shape. The sprite should stop saying the name of the s</w:t>
       </w:r>
       <w:r>
-        <w:rPr>
-          <w:rFonts w:ascii="Calibri" w:hAnsi="Calibri"/>
-          <w:color w:val="333333"/>
-        </w:rPr>
         <w:t>hap</w:t>
       </w:r>
       <w:r>
-        <w:rPr>
-          <w:rFonts w:ascii="Calibri" w:hAnsi="Calibri"/>
-          <w:color w:val="333333"/>
-        </w:rPr>
         <w:t>e when it is finished drawing.</w:t>
       </w:r>
     </w:p>
     <w:p>
-      <w:pPr>
-        <w:pStyle w:val="NormalWeb"/>
-        <w:shd w:val="clear" w:color="auto" w:fill="FFFFFF"/>
-        <w:spacing w:before="0" w:beforeAutospacing="0" w:after="240" w:afterAutospacing="0" w:line="336" w:lineRule="atLeast"/>
+      <w:r>
         <w:rPr>
-          <w:rFonts w:ascii="Calibri" w:hAnsi="Calibri"/>
-          <w:color w:val="333333"/>
-        </w:rPr>
-      </w:pPr>
-      <w:r>
-        <w:rPr>
-          <w:rFonts w:ascii="Calibri" w:hAnsi="Calibri"/>
           <w:b/>
-          <w:color w:val="333333"/>
         </w:rPr>
         <w:t xml:space="preserve">2.3) </w:t>
       </w:r>
       <w:r>
-        <w:rPr>
-          <w:rFonts w:ascii="Calibri" w:hAnsi="Calibri"/>
-          <w:color w:val="333333"/>
-        </w:rPr>
         <w:t>Modify your code so that each different shape is drawn in a</w:t>
       </w:r>
       <w:r>
@@ -1024,10 +914,6 @@
         <w:t> </w:t>
       </w:r>
       <w:r>
-        <w:rPr>
-          <w:rFonts w:ascii="Calibri" w:hAnsi="Calibri"/>
-          <w:color w:val="333333"/>
-        </w:rPr>
         <w:t>color and with a</w:t>
       </w:r>
       <w:r>
@@ -1047,36 +933,17 @@
         <w:t>different line thickness</w:t>
       </w:r>
       <w:r>
-        <w:rPr>
-          <w:rFonts w:ascii="Calibri" w:hAnsi="Calibri"/>
-          <w:color w:val="333333"/>
-        </w:rPr>
         <w:t>. So, for example, if the square is drawn in blue with a line thickness of 3, each other shape must be drawn in a color that is not blue and with a line thickness that is not 3.</w:t>
       </w:r>
     </w:p>
     <w:p>
-      <w:pPr>
-        <w:pStyle w:val="NormalWeb"/>
-        <w:shd w:val="clear" w:color="auto" w:fill="FFFFFF"/>
-        <w:spacing w:before="0" w:beforeAutospacing="0" w:after="240" w:afterAutospacing="0" w:line="336" w:lineRule="atLeast"/>
+      <w:r>
         <w:rPr>
-          <w:rFonts w:ascii="Calibri" w:hAnsi="Calibri"/>
-          <w:color w:val="333333"/>
-        </w:rPr>
-      </w:pPr>
-      <w:r>
-        <w:rPr>
-          <w:rFonts w:ascii="Calibri" w:hAnsi="Calibri"/>
           <w:b/>
-          <w:color w:val="333333"/>
         </w:rPr>
         <w:t>2.4)</w:t>
       </w:r>
       <w:r>
-        <w:rPr>
-          <w:rFonts w:ascii="Calibri" w:hAnsi="Calibri"/>
-          <w:color w:val="333333"/>
-        </w:rPr>
         <w:t xml:space="preserve"> Add code so that the sprite is hidden when it is not drawing. This is will make sure that the sprite is not obstructing the view of your beautiful artwork!</w:t>
       </w:r>
     </w:p>
@@ -1087,7 +954,28 @@
       <w:r>
         <w:t xml:space="preserve"> </w:t>
       </w:r>
-      <w:r>
+    </w:p>
+    <w:p>
+      <w:pPr>
+        <w:rPr>
+          <w:rFonts w:asciiTheme="majorHAnsi" w:eastAsiaTheme="majorEastAsia" w:hAnsiTheme="majorHAnsi" w:cstheme="majorBidi"/>
+          <w:b/>
+          <w:bCs/>
+          <w:color w:val="008575" w:themeColor="accent1"/>
+          <w:sz w:val="26"/>
+          <w:szCs w:val="26"/>
+        </w:rPr>
+      </w:pPr>
+      <w:r>
+        <w:br w:type="page"/>
+      </w:r>
+    </w:p>
+    <w:p>
+      <w:pPr>
+        <w:pStyle w:val="Heading2"/>
+      </w:pPr>
+      <w:r>
+        <w:lastRenderedPageBreak/>
         <w:t>Grading Scheme/Rubric</w:t>
       </w:r>
     </w:p>
@@ -1127,11 +1015,8 @@
           </w:tcPr>
           <w:p>
             <w:pPr>
-              <w:spacing w:after="0" w:line="336" w:lineRule="atLeast"/>
               <w:rPr>
                 <w:rFonts w:ascii="Calibri" w:eastAsia="Times New Roman" w:hAnsi="Calibri" w:cs="Times New Roman"/>
-                <w:b/>
-                <w:bCs/>
                 <w:color w:val="333333"/>
                 <w:sz w:val="24"/>
                 <w:szCs w:val="24"/>
@@ -1180,8 +1065,6 @@
             <w:pPr>
               <w:rPr>
                 <w:rFonts w:ascii="Calibri" w:eastAsia="Times New Roman" w:hAnsi="Calibri" w:cs="Times New Roman"/>
-                <w:b/>
-                <w:bCs/>
                 <w:color w:val="333333"/>
                 <w:sz w:val="24"/>
                 <w:szCs w:val="24"/>
@@ -1236,7 +1119,6 @@
           </w:tcPr>
           <w:p>
             <w:pPr>
-              <w:spacing w:after="0" w:line="336" w:lineRule="atLeast"/>
               <w:rPr>
                 <w:rFonts w:ascii="Calibri" w:eastAsia="Times New Roman" w:hAnsi="Calibri" w:cs="Times New Roman"/>
                 <w:color w:val="333333"/>
@@ -1302,7 +1184,6 @@
           </w:tcPr>
           <w:p>
             <w:pPr>
-              <w:spacing w:after="0" w:line="336" w:lineRule="atLeast"/>
               <w:rPr>
                 <w:rFonts w:ascii="Calibri" w:eastAsia="Times New Roman" w:hAnsi="Calibri" w:cs="Times New Roman"/>
                 <w:color w:val="333333"/>
@@ -1368,7 +1249,6 @@
           </w:tcPr>
           <w:p>
             <w:pPr>
-              <w:spacing w:after="0" w:line="336" w:lineRule="atLeast"/>
               <w:rPr>
                 <w:rFonts w:ascii="Calibri" w:eastAsia="Times New Roman" w:hAnsi="Calibri" w:cs="Times New Roman"/>
                 <w:color w:val="333333"/>
@@ -1434,7 +1314,6 @@
           </w:tcPr>
           <w:p>
             <w:pPr>
-              <w:spacing w:after="0" w:line="336" w:lineRule="atLeast"/>
               <w:rPr>
                 <w:rFonts w:ascii="Calibri" w:eastAsia="Times New Roman" w:hAnsi="Calibri" w:cs="Times New Roman"/>
                 <w:color w:val="333333"/>
@@ -1500,7 +1379,6 @@
           </w:tcPr>
           <w:p>
             <w:pPr>
-              <w:spacing w:after="0" w:line="336" w:lineRule="atLeast"/>
               <w:rPr>
                 <w:rFonts w:ascii="Calibri" w:eastAsia="Times New Roman" w:hAnsi="Calibri" w:cs="Times New Roman"/>
                 <w:color w:val="333333"/>
@@ -1566,7 +1444,6 @@
           </w:tcPr>
           <w:p>
             <w:pPr>
-              <w:spacing w:after="0" w:line="336" w:lineRule="atLeast"/>
               <w:rPr>
                 <w:rFonts w:ascii="Calibri" w:eastAsia="Times New Roman" w:hAnsi="Calibri" w:cs="Times New Roman"/>
                 <w:color w:val="333333"/>
@@ -1608,7 +1485,6 @@
           </w:tcPr>
           <w:p>
             <w:pPr>
-              <w:spacing w:after="0" w:line="336" w:lineRule="atLeast"/>
               <w:rPr>
                 <w:rFonts w:ascii="Calibri" w:eastAsia="Times New Roman" w:hAnsi="Calibri" w:cs="Times New Roman"/>
                 <w:color w:val="333333"/>
@@ -1649,7 +1525,6 @@
           </w:tcPr>
           <w:p>
             <w:pPr>
-              <w:spacing w:after="0" w:line="336" w:lineRule="atLeast"/>
               <w:rPr>
                 <w:rFonts w:ascii="Calibri" w:eastAsia="Times New Roman" w:hAnsi="Calibri" w:cs="Times New Roman"/>
                 <w:color w:val="333333"/>
@@ -1775,14 +1650,12 @@
                             <w:rPr>
                               <w:rFonts w:ascii="Calibri" w:hAnsi="Calibri"/>
                               <w:color w:val="000000" w:themeColor="text1"/>
-                              <w:sz w:val="20"/>
                             </w:rPr>
                           </w:pPr>
                           <w:r>
                             <w:rPr>
                               <w:rFonts w:ascii="Calibri" w:hAnsi="Calibri"/>
                               <w:color w:val="000000" w:themeColor="text1"/>
-                              <w:sz w:val="20"/>
                             </w:rPr>
                             <w:t>This work is licensed under a </w:t>
                           </w:r>
@@ -1791,9 +1664,40 @@
                               <w:rPr>
                                 <w:rFonts w:ascii="Calibri" w:hAnsi="Calibri"/>
                                 <w:color w:val="000000" w:themeColor="text1"/>
-                                <w:sz w:val="20"/>
                               </w:rPr>
-                              <w:t>Creative Commons Attribution-NonCommercial-ShareAlike 4.0 International License</w:t>
+                              <w:t>Creative Commons Attribution-</w:t>
+                            </w:r>
+                            <w:proofErr w:type="spellStart"/>
+                            <w:r>
+                              <w:rPr>
+                                <w:rFonts w:ascii="Calibri" w:hAnsi="Calibri"/>
+                                <w:color w:val="000000" w:themeColor="text1"/>
+                              </w:rPr>
+                              <w:t>NonCommercial</w:t>
+                            </w:r>
+                            <w:proofErr w:type="spellEnd"/>
+                            <w:r>
+                              <w:rPr>
+                                <w:rFonts w:ascii="Calibri" w:hAnsi="Calibri"/>
+                                <w:color w:val="000000" w:themeColor="text1"/>
+                              </w:rPr>
+                              <w:t>-</w:t>
+                            </w:r>
+                            <w:proofErr w:type="spellStart"/>
+                            <w:r>
+                              <w:rPr>
+                                <w:rFonts w:ascii="Calibri" w:hAnsi="Calibri"/>
+                                <w:color w:val="000000" w:themeColor="text1"/>
+                              </w:rPr>
+                              <w:t>ShareAlike</w:t>
+                            </w:r>
+                            <w:proofErr w:type="spellEnd"/>
+                            <w:r>
+                              <w:rPr>
+                                <w:rFonts w:ascii="Calibri" w:hAnsi="Calibri"/>
+                                <w:color w:val="000000" w:themeColor="text1"/>
+                              </w:rPr>
+                              <w:t xml:space="preserve"> 4.0 International License</w:t>
                             </w:r>
                           </w:hyperlink>
                           <w:r>
@@ -1832,7 +1736,7 @@
         </mc:Choice>
         <mc:Fallback>
           <w:pict>
-            <v:rect w14:anchorId="4CA0FCBD" id="Rectangle 17" o:spid="_x0000_s1026" style="position:absolute;margin-left:1in;margin-top:6.45pt;width:270pt;height:36pt;z-index:251660288;visibility:visible;mso-wrap-style:square;mso-width-percent:0;mso-height-percent:0;mso-wrap-distance-left:9pt;mso-wrap-distance-top:0;mso-wrap-distance-right:9pt;mso-wrap-distance-bottom:0;mso-position-horizontal:absolute;mso-position-horizontal-relative:text;mso-position-vertical:absolute;mso-position-vertical-relative:text;mso-width-percent:0;mso-height-percent:0;mso-width-relative:margin;mso-height-relative:margin;v-text-anchor:middle" o:gfxdata="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" filled="f" stroked="f" strokeweight="1pt">
+            <v:rect w14:anchorId="4CA0FCBD" id="Rectangle 17" o:spid="_x0000_s1026" style="position:absolute;margin-left:1in;margin-top:6.45pt;width:270pt;height:36pt;z-index:251660288;visibility:visible;mso-wrap-style:square;mso-width-percent:0;mso-height-percent:0;mso-wrap-distance-left:9pt;mso-wrap-distance-top:0;mso-wrap-distance-right:9pt;mso-wrap-distance-bottom:0;mso-position-horizontal:absolute;mso-position-horizontal-relative:text;mso-position-vertical:absolute;mso-position-vertical-relative:text;mso-width-percent:0;mso-height-percent:0;mso-width-relative:margin;mso-height-relative:margin;v-text-anchor:middle" o:gfxdata="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" filled="f" stroked="f" strokeweight=".85pt">
               <v:textbox>
                 <w:txbxContent>
                   <w:p>
@@ -1840,14 +1744,12 @@
                       <w:rPr>
                         <w:rFonts w:ascii="Calibri" w:hAnsi="Calibri"/>
                         <w:color w:val="000000" w:themeColor="text1"/>
-                        <w:sz w:val="20"/>
                       </w:rPr>
                     </w:pPr>
                     <w:r>
                       <w:rPr>
                         <w:rFonts w:ascii="Calibri" w:hAnsi="Calibri"/>
                         <w:color w:val="000000" w:themeColor="text1"/>
-                        <w:sz w:val="20"/>
                       </w:rPr>
                       <w:t>This work is licensed under a </w:t>
                     </w:r>
@@ -1856,9 +1758,40 @@
                         <w:rPr>
                           <w:rFonts w:ascii="Calibri" w:hAnsi="Calibri"/>
                           <w:color w:val="000000" w:themeColor="text1"/>
-                          <w:sz w:val="20"/>
                         </w:rPr>
-                        <w:t>Creative Commons Attribution-NonCommercial-ShareAlike 4.0 International License</w:t>
+                        <w:t>Creative Commons Attribution-</w:t>
+                      </w:r>
+                      <w:proofErr w:type="spellStart"/>
+                      <w:r>
+                        <w:rPr>
+                          <w:rFonts w:ascii="Calibri" w:hAnsi="Calibri"/>
+                          <w:color w:val="000000" w:themeColor="text1"/>
+                        </w:rPr>
+                        <w:t>NonCommercial</w:t>
+                      </w:r>
+                      <w:proofErr w:type="spellEnd"/>
+                      <w:r>
+                        <w:rPr>
+                          <w:rFonts w:ascii="Calibri" w:hAnsi="Calibri"/>
+                          <w:color w:val="000000" w:themeColor="text1"/>
+                        </w:rPr>
+                        <w:t>-</w:t>
+                      </w:r>
+                      <w:proofErr w:type="spellStart"/>
+                      <w:r>
+                        <w:rPr>
+                          <w:rFonts w:ascii="Calibri" w:hAnsi="Calibri"/>
+                          <w:color w:val="000000" w:themeColor="text1"/>
+                        </w:rPr>
+                        <w:t>ShareAlike</w:t>
+                      </w:r>
+                      <w:proofErr w:type="spellEnd"/>
+                      <w:r>
+                        <w:rPr>
+                          <w:rFonts w:ascii="Calibri" w:hAnsi="Calibri"/>
+                          <w:color w:val="000000" w:themeColor="text1"/>
+                        </w:rPr>
+                        <w:t xml:space="preserve"> 4.0 International License</w:t>
                       </w:r>
                     </w:hyperlink>
                     <w:r>
@@ -2351,6 +2284,7 @@
     <w:lsdException w:name="HTML Sample" w:semiHidden="1" w:unhideWhenUsed="1"/>
     <w:lsdException w:name="HTML Typewriter" w:semiHidden="1" w:unhideWhenUsed="1"/>
     <w:lsdException w:name="HTML Variable" w:semiHidden="1" w:unhideWhenUsed="1"/>
+    <w:lsdException w:name="Normal Table" w:semiHidden="1" w:unhideWhenUsed="1"/>
     <w:lsdException w:name="annotation subject" w:semiHidden="1" w:unhideWhenUsed="1"/>
     <w:lsdException w:name="No List" w:semiHidden="1" w:unhideWhenUsed="1"/>
     <w:lsdException w:name="Outline List 1" w:semiHidden="1" w:unhideWhenUsed="1"/>
@@ -2397,8 +2331,10 @@
     <w:lsdException w:name="Table Subtle 2" w:semiHidden="1" w:unhideWhenUsed="1"/>
     <w:lsdException w:name="Table Web 1" w:semiHidden="1" w:unhideWhenUsed="1"/>
     <w:lsdException w:name="Table Web 2" w:semiHidden="1" w:unhideWhenUsed="1"/>
+    <w:lsdException w:name="Table Web 3" w:semiHidden="1" w:unhideWhenUsed="1"/>
     <w:lsdException w:name="Balloon Text" w:semiHidden="1" w:unhideWhenUsed="1"/>
     <w:lsdException w:name="Table Grid" w:uiPriority="39"/>
+    <w:lsdException w:name="Table Theme" w:semiHidden="1" w:unhideWhenUsed="1"/>
     <w:lsdException w:name="Placeholder Text" w:semiHidden="1"/>
     <w:lsdException w:name="No Spacing" w:uiPriority="1" w:qFormat="1"/>
     <w:lsdException w:name="Light Shading" w:uiPriority="60"/>
@@ -2614,6 +2550,10 @@
   <w:style w:type="paragraph" w:default="1" w:styleId="Normal">
     <w:name w:val="Normal"/>
     <w:qFormat/>
+    <w:rsid w:val="00946333"/>
+    <w:rPr>
+      <w:sz w:val="20"/>
+    </w:rPr>
   </w:style>
   <w:style w:type="paragraph" w:styleId="Heading1">
     <w:name w:val="heading 1"/>
@@ -2631,7 +2571,7 @@
     </w:pPr>
     <w:rPr>
       <w:rFonts w:asciiTheme="majorHAnsi" w:eastAsiaTheme="majorEastAsia" w:hAnsiTheme="majorHAnsi" w:cstheme="majorBidi"/>
-      <w:color w:val="2E74B5" w:themeColor="accent1" w:themeShade="BF"/>
+      <w:color w:val="006357" w:themeColor="accent1" w:themeShade="BF"/>
       <w:sz w:val="32"/>
       <w:szCs w:val="32"/>
     </w:rPr>
@@ -2655,7 +2595,7 @@
       <w:rFonts w:asciiTheme="majorHAnsi" w:eastAsiaTheme="majorEastAsia" w:hAnsiTheme="majorHAnsi" w:cstheme="majorBidi"/>
       <w:b/>
       <w:bCs/>
-      <w:color w:val="5B9BD5" w:themeColor="accent1"/>
+      <w:color w:val="008575" w:themeColor="accent1"/>
       <w:sz w:val="26"/>
       <w:szCs w:val="26"/>
     </w:rPr>
@@ -2904,7 +2844,7 @@
     <w:rsid w:val="00695FC7"/>
     <w:rPr>
       <w:rFonts w:asciiTheme="majorHAnsi" w:eastAsiaTheme="majorEastAsia" w:hAnsiTheme="majorHAnsi" w:cstheme="majorBidi"/>
-      <w:color w:val="2E74B5" w:themeColor="accent1" w:themeShade="BF"/>
+      <w:color w:val="006357" w:themeColor="accent1" w:themeShade="BF"/>
       <w:sz w:val="32"/>
       <w:szCs w:val="32"/>
     </w:rPr>
@@ -2917,7 +2857,7 @@
     <w:unhideWhenUsed/>
     <w:rsid w:val="00297D6D"/>
     <w:rPr>
-      <w:color w:val="954F72" w:themeColor="followedHyperlink"/>
+      <w:color w:val="008575" w:themeColor="followedHyperlink"/>
       <w:u w:val="single"/>
     </w:rPr>
   </w:style>
@@ -2956,7 +2896,6 @@
       <w:spacing w:line="240" w:lineRule="auto"/>
     </w:pPr>
     <w:rPr>
-      <w:sz w:val="20"/>
       <w:szCs w:val="20"/>
     </w:rPr>
   </w:style>
@@ -3084,7 +3023,7 @@
       <w:rFonts w:asciiTheme="majorHAnsi" w:eastAsiaTheme="majorEastAsia" w:hAnsiTheme="majorHAnsi" w:cstheme="majorBidi"/>
       <w:b/>
       <w:bCs/>
-      <w:color w:val="5B9BD5" w:themeColor="accent1"/>
+      <w:color w:val="008575" w:themeColor="accent1"/>
       <w:sz w:val="26"/>
       <w:szCs w:val="26"/>
     </w:rPr>
@@ -3098,197 +3037,97 @@
 </file>
 
 <file path=word/theme/theme1.xml><?xml version="1.0" encoding="utf-8"?>
-<a:theme xmlns:a="http://schemas.openxmlformats.org/drawingml/2006/main" name="Office Theme">
+<a:theme xmlns:a="http://schemas.openxmlformats.org/drawingml/2006/main" name="Microsoft Philanthropies TEALS">
   <a:themeElements>
-    <a:clrScheme name="Office">
+    <a:clrScheme name="Microsoft Philanthropies TEALS">
       <a:dk1>
-        <a:sysClr val="windowText" lastClr="000000"/>
+        <a:srgbClr val="000000"/>
       </a:dk1>
       <a:lt1>
-        <a:sysClr val="window" lastClr="FFFFFF"/>
+        <a:srgbClr val="FFFFFF"/>
       </a:lt1>
       <a:dk2>
-        <a:srgbClr val="44546A"/>
+        <a:srgbClr val="274B47"/>
       </a:dk2>
       <a:lt2>
-        <a:srgbClr val="E7E6E6"/>
+        <a:srgbClr val="E6E6E6"/>
       </a:lt2>
       <a:accent1>
-        <a:srgbClr val="5B9BD5"/>
+        <a:srgbClr val="008575"/>
       </a:accent1>
       <a:accent2>
-        <a:srgbClr val="ED7D31"/>
+        <a:srgbClr val="274B47"/>
       </a:accent2>
       <a:accent3>
-        <a:srgbClr val="A5A5A5"/>
+        <a:srgbClr val="30E5D0"/>
       </a:accent3>
       <a:accent4>
-        <a:srgbClr val="FFC000"/>
+        <a:srgbClr val="221D20"/>
       </a:accent4>
       <a:accent5>
-        <a:srgbClr val="4472C4"/>
+        <a:srgbClr val="737373"/>
       </a:accent5>
       <a:accent6>
-        <a:srgbClr val="70AD47"/>
+        <a:srgbClr val="274B47"/>
       </a:accent6>
       <a:hlink>
-        <a:srgbClr val="0563C1"/>
+        <a:srgbClr val="008575"/>
       </a:hlink>
       <a:folHlink>
-        <a:srgbClr val="954F72"/>
+        <a:srgbClr val="008575"/>
       </a:folHlink>
     </a:clrScheme>
-    <a:fontScheme name="Office">
+    <a:fontScheme name="Microsoft Philanthropies TEALS">
       <a:majorFont>
-        <a:latin typeface="Calibri Light"/>
+        <a:latin typeface="Segoe UI Semibold"/>
         <a:ea typeface=""/>
         <a:cs typeface=""/>
-        <a:font script="Jpan" typeface="ＭＳ ゴシック"/>
-        <a:font script="Hang" typeface="맑은 고딕"/>
-        <a:font script="Hans" typeface="宋体"/>
-        <a:font script="Hant" typeface="新細明體"/>
-        <a:font script="Arab" typeface="Times New Roman"/>
-        <a:font script="Hebr" typeface="Times New Roman"/>
-        <a:font script="Thai" typeface="Angsana New"/>
-        <a:font script="Ethi" typeface="Nyala"/>
-        <a:font script="Beng" typeface="Vrinda"/>
-        <a:font script="Gujr" typeface="Shruti"/>
-        <a:font script="Khmr" typeface="MoolBoran"/>
-        <a:font script="Knda" typeface="Tunga"/>
-        <a:font script="Guru" typeface="Raavi"/>
-        <a:font script="Cans" typeface="Euphemia"/>
-        <a:font script="Cher" typeface="Plantagenet Cherokee"/>
-        <a:font script="Yiii" typeface="Microsoft Yi Baiti"/>
-        <a:font script="Tibt" typeface="Microsoft Himalaya"/>
-        <a:font script="Thaa" typeface="MV Boli"/>
-        <a:font script="Deva" typeface="Mangal"/>
-        <a:font script="Telu" typeface="Gautami"/>
-        <a:font script="Taml" typeface="Latha"/>
-        <a:font script="Syrc" typeface="Estrangelo Edessa"/>
-        <a:font script="Orya" typeface="Kalinga"/>
-        <a:font script="Mlym" typeface="Kartika"/>
-        <a:font script="Laoo" typeface="DokChampa"/>
-        <a:font script="Sinh" typeface="Iskoola Pota"/>
-        <a:font script="Mong" typeface="Mongolian Baiti"/>
-        <a:font script="Viet" typeface="Times New Roman"/>
-        <a:font script="Uigh" typeface="Microsoft Uighur"/>
-        <a:font script="Geor" typeface="Sylfaen"/>
       </a:majorFont>
       <a:minorFont>
-        <a:latin typeface="Calibri"/>
+        <a:latin typeface="Segoe UI"/>
         <a:ea typeface=""/>
         <a:cs typeface=""/>
-        <a:font script="Jpan" typeface="ＭＳ 明朝"/>
-        <a:font script="Hang" typeface="맑은 고딕"/>
-        <a:font script="Hans" typeface="宋体"/>
-        <a:font script="Hant" typeface="新細明體"/>
-        <a:font script="Arab" typeface="Arial"/>
-        <a:font script="Hebr" typeface="Arial"/>
-        <a:font script="Thai" typeface="Cordia New"/>
-        <a:font script="Ethi" typeface="Nyala"/>
-        <a:font script="Beng" typeface="Vrinda"/>
-        <a:font script="Gujr" typeface="Shruti"/>
-        <a:font script="Khmr" typeface="DaunPenh"/>
-        <a:font script="Knda" typeface="Tunga"/>
-        <a:font script="Guru" typeface="Raavi"/>
-        <a:font script="Cans" typeface="Euphemia"/>
-        <a:font script="Cher" typeface="Plantagenet Cherokee"/>
-        <a:font script="Yiii" typeface="Microsoft Yi Baiti"/>
-        <a:font script="Tibt" typeface="Microsoft Himalaya"/>
-        <a:font script="Thaa" typeface="MV Boli"/>
-        <a:font script="Deva" typeface="Mangal"/>
-        <a:font script="Telu" typeface="Gautami"/>
-        <a:font script="Taml" typeface="Latha"/>
-        <a:font script="Syrc" typeface="Estrangelo Edessa"/>
-        <a:font script="Orya" typeface="Kalinga"/>
-        <a:font script="Mlym" typeface="Kartika"/>
-        <a:font script="Laoo" typeface="DokChampa"/>
-        <a:font script="Sinh" typeface="Iskoola Pota"/>
-        <a:font script="Mong" typeface="Mongolian Baiti"/>
-        <a:font script="Viet" typeface="Arial"/>
-        <a:font script="Uigh" typeface="Microsoft Uighur"/>
-        <a:font script="Geor" typeface="Sylfaen"/>
       </a:minorFont>
     </a:fontScheme>
-    <a:fmtScheme name="Office">
+    <a:fmtScheme name="Couture">
       <a:fillStyleLst>
         <a:solidFill>
           <a:schemeClr val="phClr"/>
         </a:solidFill>
-        <a:gradFill rotWithShape="1">
-          <a:gsLst>
-            <a:gs pos="0">
-              <a:schemeClr val="phClr">
-                <a:lumMod val="110000"/>
-                <a:satMod val="105000"/>
-                <a:tint val="67000"/>
-              </a:schemeClr>
-            </a:gs>
-            <a:gs pos="50000">
-              <a:schemeClr val="phClr">
-                <a:lumMod val="105000"/>
-                <a:satMod val="103000"/>
-                <a:tint val="73000"/>
-              </a:schemeClr>
-            </a:gs>
-            <a:gs pos="100000">
-              <a:schemeClr val="phClr">
-                <a:lumMod val="105000"/>
-                <a:satMod val="109000"/>
-                <a:tint val="81000"/>
-              </a:schemeClr>
-            </a:gs>
-          </a:gsLst>
-          <a:lin ang="5400000" scaled="0"/>
-        </a:gradFill>
-        <a:gradFill rotWithShape="1">
-          <a:gsLst>
-            <a:gs pos="0">
-              <a:schemeClr val="phClr">
-                <a:satMod val="103000"/>
-                <a:lumMod val="102000"/>
-                <a:tint val="94000"/>
-              </a:schemeClr>
-            </a:gs>
-            <a:gs pos="50000">
-              <a:schemeClr val="phClr">
-                <a:satMod val="110000"/>
-                <a:lumMod val="100000"/>
-                <a:shade val="100000"/>
-              </a:schemeClr>
-            </a:gs>
-            <a:gs pos="100000">
-              <a:schemeClr val="phClr">
-                <a:lumMod val="99000"/>
-                <a:satMod val="120000"/>
-                <a:shade val="78000"/>
-              </a:schemeClr>
-            </a:gs>
-          </a:gsLst>
-          <a:lin ang="5400000" scaled="0"/>
-        </a:gradFill>
+        <a:solidFill>
+          <a:schemeClr val="phClr">
+            <a:tint val="65000"/>
+          </a:schemeClr>
+        </a:solidFill>
+        <a:solidFill>
+          <a:schemeClr val="phClr">
+            <a:shade val="80000"/>
+            <a:satMod val="180000"/>
+          </a:schemeClr>
+        </a:solidFill>
       </a:fillStyleLst>
       <a:lnStyleLst>
-        <a:ln w="6350" cap="flat" cmpd="sng" algn="ctr">
+        <a:ln w="9525" cap="flat" cmpd="sng" algn="ctr">
           <a:solidFill>
             <a:schemeClr val="phClr"/>
           </a:solidFill>
           <a:prstDash val="solid"/>
-          <a:miter lim="800000"/>
         </a:ln>
-        <a:ln w="12700" cap="flat" cmpd="sng" algn="ctr">
+        <a:ln w="10795" cap="flat" cmpd="sng" algn="ctr">
           <a:solidFill>
             <a:schemeClr val="phClr"/>
           </a:solidFill>
           <a:prstDash val="solid"/>
-          <a:miter lim="800000"/>
         </a:ln>
-        <a:ln w="19050" cap="flat" cmpd="sng" algn="ctr">
+        <a:ln w="17145" cap="flat" cmpd="sng" algn="ctr">
           <a:solidFill>
-            <a:schemeClr val="phClr"/>
+            <a:schemeClr val="phClr">
+              <a:shade val="95000"/>
+              <a:alpha val="50000"/>
+              <a:satMod val="150000"/>
+            </a:schemeClr>
           </a:solidFill>
           <a:prstDash val="solid"/>
-          <a:miter lim="800000"/>
         </a:ln>
       </a:lnStyleLst>
       <a:effectStyleLst>
@@ -3300,151 +3139,194 @@
         </a:effectStyle>
         <a:effectStyle>
           <a:effectLst>
-            <a:outerShdw blurRad="57150" dist="19050" dir="5400000" algn="ctr" rotWithShape="0">
+            <a:outerShdw blurRad="44450" dist="13970" dir="5400000" algn="ctr" rotWithShape="0">
               <a:srgbClr val="000000">
-                <a:alpha val="63000"/>
+                <a:alpha val="45000"/>
               </a:srgbClr>
             </a:outerShdw>
           </a:effectLst>
+          <a:scene3d>
+            <a:camera prst="orthographicFront">
+              <a:rot lat="0" lon="0" rev="0"/>
+            </a:camera>
+            <a:lightRig rig="twoPt" dir="tl"/>
+          </a:scene3d>
+          <a:sp3d prstMaterial="flat">
+            <a:bevelT w="19050" h="31750" prst="coolSlant"/>
+          </a:sp3d>
         </a:effectStyle>
       </a:effectStyleLst>
       <a:bgFillStyleLst>
         <a:solidFill>
           <a:schemeClr val="phClr"/>
         </a:solidFill>
-        <a:solidFill>
-          <a:schemeClr val="phClr">
-            <a:tint val="95000"/>
-            <a:satMod val="170000"/>
-          </a:schemeClr>
-        </a:solidFill>
         <a:gradFill rotWithShape="1">
           <a:gsLst>
             <a:gs pos="0">
               <a:schemeClr val="phClr">
-                <a:tint val="93000"/>
-                <a:satMod val="150000"/>
-                <a:shade val="98000"/>
-                <a:lumMod val="102000"/>
+                <a:tint val="40000"/>
+                <a:satMod val="350000"/>
               </a:schemeClr>
             </a:gs>
-            <a:gs pos="50000">
+            <a:gs pos="40000">
               <a:schemeClr val="phClr">
-                <a:tint val="98000"/>
-                <a:satMod val="130000"/>
-                <a:shade val="90000"/>
-                <a:lumMod val="103000"/>
+                <a:tint val="45000"/>
+                <a:shade val="99000"/>
+                <a:satMod val="350000"/>
               </a:schemeClr>
             </a:gs>
             <a:gs pos="100000">
               <a:schemeClr val="phClr">
-                <a:shade val="63000"/>
-                <a:satMod val="120000"/>
+                <a:shade val="20000"/>
+                <a:satMod val="255000"/>
               </a:schemeClr>
             </a:gs>
           </a:gsLst>
-          <a:lin ang="5400000" scaled="0"/>
+          <a:path path="circle">
+            <a:fillToRect l="50000" t="-80000" r="50000" b="180000"/>
+          </a:path>
+        </a:gradFill>
+        <a:gradFill rotWithShape="1">
+          <a:gsLst>
+            <a:gs pos="0">
+              <a:schemeClr val="phClr">
+                <a:tint val="80000"/>
+                <a:satMod val="300000"/>
+              </a:schemeClr>
+            </a:gs>
+            <a:gs pos="100000">
+              <a:schemeClr val="phClr">
+                <a:shade val="30000"/>
+                <a:satMod val="200000"/>
+              </a:schemeClr>
+            </a:gs>
+          </a:gsLst>
+          <a:path path="circle">
+            <a:fillToRect l="50000" t="50000" r="50000" b="50000"/>
+          </a:path>
         </a:gradFill>
       </a:bgFillStyleLst>
     </a:fmtScheme>
   </a:themeElements>
-  <a:objectDefaults/>
+  <a:objectDefaults>
+    <a:spDef>
+      <a:spPr bwMode="auto">
+        <a:solidFill>
+          <a:schemeClr val="accent1"/>
+        </a:solidFill>
+        <a:ln>
+          <a:noFill/>
+          <a:headEnd type="none" w="med" len="med"/>
+          <a:tailEnd type="none" w="med" len="med"/>
+        </a:ln>
+        <a:effectLst/>
+      </a:spPr>
+      <a:bodyPr rot="0" spcFirstLastPara="0" vertOverflow="overflow" horzOverflow="overflow" vert="horz" wrap="square" lIns="91440" tIns="45720" rIns="91440" bIns="45720" numCol="1" spcCol="0" rtlCol="0" fromWordArt="0" anchor="ctr" anchorCtr="0" forceAA="0" compatLnSpc="1">
+        <a:prstTxWarp prst="textNoShape">
+          <a:avLst/>
+        </a:prstTxWarp>
+        <a:noAutofit/>
+      </a:bodyPr>
+      <a:lstStyle>
+        <a:defPPr algn="ctr" defTabSz="932472" fontAlgn="base">
+          <a:spcBef>
+            <a:spcPct val="0"/>
+          </a:spcBef>
+          <a:spcAft>
+            <a:spcPct val="0"/>
+          </a:spcAft>
+          <a:defRPr sz="2000" dirty="0" smtClean="0">
+            <a:solidFill>
+              <a:schemeClr val="bg1"/>
+            </a:solidFill>
+            <a:ea typeface="Segoe UI" pitchFamily="34" charset="0"/>
+            <a:cs typeface="Segoe UI" pitchFamily="34" charset="0"/>
+          </a:defRPr>
+        </a:defPPr>
+      </a:lstStyle>
+      <a:style>
+        <a:lnRef idx="1">
+          <a:schemeClr val="accent2"/>
+        </a:lnRef>
+        <a:fillRef idx="3">
+          <a:schemeClr val="accent2"/>
+        </a:fillRef>
+        <a:effectRef idx="2">
+          <a:schemeClr val="accent2"/>
+        </a:effectRef>
+        <a:fontRef idx="minor">
+          <a:schemeClr val="lt1"/>
+        </a:fontRef>
+      </a:style>
+    </a:spDef>
+    <a:lnDef>
+      <a:spPr>
+        <a:ln w="6350">
+          <a:solidFill>
+            <a:schemeClr val="bg1">
+              <a:lumMod val="75000"/>
+            </a:schemeClr>
+          </a:solidFill>
+          <a:headEnd type="none" w="lg" len="med"/>
+          <a:tailEnd type="none" w="lg" len="med"/>
+        </a:ln>
+      </a:spPr>
+      <a:bodyPr/>
+      <a:lstStyle/>
+      <a:style>
+        <a:lnRef idx="1">
+          <a:schemeClr val="accent1"/>
+        </a:lnRef>
+        <a:fillRef idx="0">
+          <a:schemeClr val="accent1"/>
+        </a:fillRef>
+        <a:effectRef idx="0">
+          <a:schemeClr val="accent1"/>
+        </a:effectRef>
+        <a:fontRef idx="minor">
+          <a:schemeClr val="tx1"/>
+        </a:fontRef>
+      </a:style>
+    </a:lnDef>
+    <a:txDef>
+      <a:spPr>
+        <a:noFill/>
+      </a:spPr>
+      <a:bodyPr wrap="square" lIns="0" tIns="0" rIns="0" bIns="0" rtlCol="0">
+        <a:spAutoFit/>
+      </a:bodyPr>
+      <a:lstStyle>
+        <a:defPPr algn="l">
+          <a:defRPr sz="2000" dirty="0" err="1" smtClean="0">
+            <a:gradFill>
+              <a:gsLst>
+                <a:gs pos="2917">
+                  <a:schemeClr val="tx1"/>
+                </a:gs>
+                <a:gs pos="30000">
+                  <a:schemeClr val="tx1"/>
+                </a:gs>
+              </a:gsLst>
+              <a:lin ang="5400000" scaled="0"/>
+            </a:gradFill>
+          </a:defRPr>
+        </a:defPPr>
+      </a:lstStyle>
+    </a:txDef>
+  </a:objectDefaults>
   <a:extraClrSchemeLst/>
   <a:extLst>
     <a:ext uri="{05A4C25C-085E-4340-85A3-A5531E510DB2}">
-      <thm15:themeFamily xmlns:thm15="http://schemas.microsoft.com/office/thememl/2012/main" name="Office Theme" id="{62F939B6-93AF-4DB8-9C6B-D6C7DFDC589F}" vid="{4A3C46E8-61CC-4603-A589-7422A47A8E4A}"/>
+      <thm15:themeFamily xmlns:thm15="http://schemas.microsoft.com/office/thememl/2012/main" name="Microsoft Philanthropies TEALS" id="{F1DB31C6-F59C-41BA-8729-55C8153D258D}" vid="{B6C3B4CF-C714-46AD-9867-DF2A0300E80A}"/>
     </a:ext>
   </a:extLst>
 </a:theme>
 </file>
 
 <file path=customXml/item1.xml><?xml version="1.0" encoding="utf-8"?>
-<?mso-contentType ?>
-<FormTemplates xmlns="http://schemas.microsoft.com/sharepoint/v3/contenttype/forms">
-  <Display>DocumentLibraryForm</Display>
-  <Edit>DocumentLibraryForm</Edit>
-  <New>DocumentLibraryForm</New>
-</FormTemplates>
-</file>
-
-<file path=customXml/item2.xml><?xml version="1.0" encoding="utf-8"?>
 <p:properties xmlns:p="http://schemas.microsoft.com/office/2006/metadata/properties" xmlns:xsi="http://www.w3.org/2001/XMLSchema-instance" xmlns:pc="http://schemas.microsoft.com/office/infopath/2007/PartnerControls">
   <documentManagement>
-    <IconOverlay xmlns="http://schemas.microsoft.com/sharepoint/v4" xsi:nil="true"/>
-    <Description0 xmlns="02dde863-7147-4e23-b38c-7bb8d7bf3e42">Adapted from this BJC lab, this packet should take ~3 class days as a first introduction to SNAP! It includes the Kaleidoscope lab activity, which may need additional scaffolding/teacher intervention</Description0>
-    <LikesCount xmlns="http://schemas.microsoft.com/sharepoint/v3" xsi:nil="true"/>
-    <o3dda7a197d4479db31daa3ab15bf001 xmlns="02dde863-7147-4e23-b38c-7bb8d7bf3e42">
-      <Terms xmlns="http://schemas.microsoft.com/office/infopath/2007/PartnerControls">
-        <TermInfo xmlns="http://schemas.microsoft.com/office/infopath/2007/PartnerControls">
-          <TermName xmlns="http://schemas.microsoft.com/office/infopath/2007/PartnerControls">Explain the function of common blocks (if, if/else, repeat, forever, pen down/up, ...)</TermName>
-          <TermId xmlns="http://schemas.microsoft.com/office/infopath/2007/PartnerControls">b4cc5391-722b-4534-9cfb-9c15d2e4ae4a</TermId>
-        </TermInfo>
-        <TermInfo xmlns="http://schemas.microsoft.com/office/infopath/2007/PartnerControls">
-          <TermName xmlns="http://schemas.microsoft.com/office/infopath/2007/PartnerControls">Give examples of blocks in each category</TermName>
-          <TermId xmlns="http://schemas.microsoft.com/office/infopath/2007/PartnerControls">b258d41c-6c8c-414e-b48b-437de88882e6</TermId>
-        </TermInfo>
-        <TermInfo xmlns="http://schemas.microsoft.com/office/infopath/2007/PartnerControls">
-          <TermName xmlns="http://schemas.microsoft.com/office/infopath/2007/PartnerControls">Determine the function of unfamiliar blocks</TermName>
-          <TermId xmlns="http://schemas.microsoft.com/office/infopath/2007/PartnerControls">9dc9651d-a7a6-4f43-80bb-ab4014d9874a</TermId>
-        </TermInfo>
-      </Terms>
-    </o3dda7a197d4479db31daa3ab15bf001>
-    <Ratings xmlns="http://schemas.microsoft.com/sharepoint/v3" xsi:nil="true"/>
-    <d2dd6f8d2fbc484ca8e0f0c7aaffed96 xmlns="02dde863-7147-4e23-b38c-7bb8d7bf3e42">
-      <Terms xmlns="http://schemas.microsoft.com/office/infopath/2007/PartnerControls">
-        <TermInfo xmlns="http://schemas.microsoft.com/office/infopath/2007/PartnerControls">
-          <TermName xmlns="http://schemas.microsoft.com/office/infopath/2007/PartnerControls">Unit 1: What is computing?</TermName>
-          <TermId xmlns="http://schemas.microsoft.com/office/infopath/2007/PartnerControls">dda03998-b566-47f6-bdaa-b2de5b56ad0b</TermId>
-        </TermInfo>
-      </Terms>
-    </d2dd6f8d2fbc484ca8e0f0c7aaffed96>
-    <nc47efafa19a47ad915be6bb877e9e22 xmlns="02dde863-7147-4e23-b38c-7bb8d7bf3e42">
-      <Terms xmlns="http://schemas.microsoft.com/office/infopath/2007/PartnerControls">
-        <TermInfo xmlns="http://schemas.microsoft.com/office/infopath/2007/PartnerControls">
-          <TermName xmlns="http://schemas.microsoft.com/office/infopath/2007/PartnerControls">SNAP</TermName>
-          <TermId xmlns="http://schemas.microsoft.com/office/infopath/2007/PartnerControls">f09a5a52-9458-4ce2-b72f-97ef788c70b3</TermId>
-        </TermInfo>
-        <TermInfo xmlns="http://schemas.microsoft.com/office/infopath/2007/PartnerControls">
-          <TermName xmlns="http://schemas.microsoft.com/office/infopath/2007/PartnerControls">SNAP</TermName>
-          <TermId xmlns="http://schemas.microsoft.com/office/infopath/2007/PartnerControls">17a3d214-7683-48ae-942b-64da535ca104</TermId>
-        </TermInfo>
-        <TermInfo xmlns="http://schemas.microsoft.com/office/infopath/2007/PartnerControls">
-          <TermName xmlns="http://schemas.microsoft.com/office/infopath/2007/PartnerControls">Motion</TermName>
-          <TermId xmlns="http://schemas.microsoft.com/office/infopath/2007/PartnerControls">f40a2746-9072-47bf-8fd9-c0b4cc5cff54</TermId>
-        </TermInfo>
-        <TermInfo xmlns="http://schemas.microsoft.com/office/infopath/2007/PartnerControls">
-          <TermName xmlns="http://schemas.microsoft.com/office/infopath/2007/PartnerControls">Sensing</TermName>
-          <TermId xmlns="http://schemas.microsoft.com/office/infopath/2007/PartnerControls">fb30661b-e5d4-4806-8084-a6cfa96e68a6</TermId>
-        </TermInfo>
-      </Terms>
-    </nc47efafa19a47ad915be6bb877e9e22>
-    <LikedBy xmlns="http://schemas.microsoft.com/sharepoint/v3">
-      <UserInfo>
-        <DisplayName/>
-        <AccountId xsi:nil="true"/>
-        <AccountType/>
-      </UserInfo>
-    </LikedBy>
-    <TaxCatchAll xmlns="e80a5a3c-d611-4b18-9b03-808fdecb7b6f">
-      <Value>84</Value>
-      <Value>80</Value>
-      <Value>45</Value>
-      <Value>145</Value>
-      <Value>40</Value>
-      <Value>55</Value>
-      <Value>3</Value>
-      <Value>53</Value>
-    </TaxCatchAll>
-    <Type_x0020_of_x0020_Material xmlns="02dde863-7147-4e23-b38c-7bb8d7bf3e42">Lab Assignment</Type_x0020_of_x0020_Material>
-    <Source xmlns="02dde863-7147-4e23-b38c-7bb8d7bf3e42">BJC</Source>
-    <RatedBy xmlns="http://schemas.microsoft.com/sharepoint/v3">
-      <UserInfo>
-        <DisplayName/>
-        <AccountId xsi:nil="true"/>
-        <AccountType/>
-      </UserInfo>
-    </RatedBy>
-    <SharedWithUsers xmlns="5edd459b-714d-42ed-b78f-512da7d1c14e">
+    <SharedWithUsers xmlns="5ede4c79-bc9c-4fdf-9f95-32ff416e077f">
       <UserInfo>
         <DisplayName/>
         <AccountId xsi:nil="true"/>
@@ -3455,37 +3337,37 @@
 </p:properties>
 </file>
 
+<file path=customXml/item2.xml><?xml version="1.0" encoding="utf-8"?>
+<?mso-contentType ?>
+<FormTemplates xmlns="http://schemas.microsoft.com/sharepoint/v3/contenttype/forms">
+  <Display>DocumentLibraryForm</Display>
+  <Edit>DocumentLibraryForm</Edit>
+  <New>DocumentLibraryForm</New>
+</FormTemplates>
+</file>
+
 <file path=customXml/item3.xml><?xml version="1.0" encoding="utf-8"?>
-<ct:contentTypeSchema xmlns:ct="http://schemas.microsoft.com/office/2006/metadata/contentType" xmlns:ma="http://schemas.microsoft.com/office/2006/metadata/properties/metaAttributes" ct:_="" ma:_="" ma:contentTypeName="Document" ma:contentTypeID="0x0101004596370FD1F0044CA9FA6146E1C9F82E" ma:contentTypeVersion="20" ma:contentTypeDescription="Create a new document." ma:contentTypeScope="" ma:versionID="cee636d40df3b0a010f845155263f0a1">
-  <xsd:schema xmlns:xsd="http://www.w3.org/2001/XMLSchema" xmlns:xs="http://www.w3.org/2001/XMLSchema" xmlns:p="http://schemas.microsoft.com/office/2006/metadata/properties" xmlns:ns1="http://schemas.microsoft.com/sharepoint/v3" xmlns:ns2="02dde863-7147-4e23-b38c-7bb8d7bf3e42" xmlns:ns3="e80a5a3c-d611-4b18-9b03-808fdecb7b6f" xmlns:ns4="http://schemas.microsoft.com/sharepoint/v4" xmlns:ns5="5edd459b-714d-42ed-b78f-512da7d1c14e" targetNamespace="http://schemas.microsoft.com/office/2006/metadata/properties" ma:root="true" ma:fieldsID="de7d79a52fc59d34622e4a801a574d8e" ns1:_="" ns2:_="" ns3:_="" ns4:_="" ns5:_="">
-    <xsd:import namespace="http://schemas.microsoft.com/sharepoint/v3"/>
-    <xsd:import namespace="02dde863-7147-4e23-b38c-7bb8d7bf3e42"/>
-    <xsd:import namespace="e80a5a3c-d611-4b18-9b03-808fdecb7b6f"/>
-    <xsd:import namespace="http://schemas.microsoft.com/sharepoint/v4"/>
-    <xsd:import namespace="5edd459b-714d-42ed-b78f-512da7d1c14e"/>
+<ct:contentTypeSchema xmlns:ct="http://schemas.microsoft.com/office/2006/metadata/contentType" xmlns:ma="http://schemas.microsoft.com/office/2006/metadata/properties/metaAttributes" ct:_="" ma:_="" ma:contentTypeName="Document" ma:contentTypeID="0x010100BC63412C2069E54F8A04E79B55E6097A" ma:contentTypeVersion="11" ma:contentTypeDescription="Create a new document." ma:contentTypeScope="" ma:versionID="0ab4b12c93750282552421a1f4455c98">
+  <xsd:schema xmlns:xsd="http://www.w3.org/2001/XMLSchema" xmlns:xs="http://www.w3.org/2001/XMLSchema" xmlns:p="http://schemas.microsoft.com/office/2006/metadata/properties" xmlns:ns2="e6fa56e8-bdb9-4d95-8d0f-ea72d8c26dbd" xmlns:ns3="5ede4c79-bc9c-4fdf-9f95-32ff416e077f" targetNamespace="http://schemas.microsoft.com/office/2006/metadata/properties" ma:root="true" ma:fieldsID="f032ab6fad027a7a2215d2d662eb3c43" ns2:_="" ns3:_="">
+    <xsd:import namespace="e6fa56e8-bdb9-4d95-8d0f-ea72d8c26dbd"/>
+    <xsd:import namespace="5ede4c79-bc9c-4fdf-9f95-32ff416e077f"/>
     <xsd:element name="properties">
       <xsd:complexType>
         <xsd:sequence>
           <xsd:element name="documentManagement">
             <xsd:complexType>
               <xsd:all>
-                <xsd:element ref="ns2:Type_x0020_of_x0020_Material"/>
-                <xsd:element ref="ns2:d2dd6f8d2fbc484ca8e0f0c7aaffed96" minOccurs="0"/>
-                <xsd:element ref="ns3:TaxCatchAll" minOccurs="0"/>
-                <xsd:element ref="ns2:nc47efafa19a47ad915be6bb877e9e22" minOccurs="0"/>
-                <xsd:element ref="ns1:AverageRating" minOccurs="0"/>
-                <xsd:element ref="ns1:RatingCount" minOccurs="0"/>
-                <xsd:element ref="ns1:RatedBy" minOccurs="0"/>
-                <xsd:element ref="ns1:Ratings" minOccurs="0"/>
-                <xsd:element ref="ns1:LikesCount" minOccurs="0"/>
-                <xsd:element ref="ns1:LikedBy" minOccurs="0"/>
-                <xsd:element ref="ns4:IconOverlay" minOccurs="0"/>
-                <xsd:element ref="ns2:Source" minOccurs="0"/>
-                <xsd:element ref="ns2:Description0" minOccurs="0"/>
-                <xsd:element ref="ns2:o3dda7a197d4479db31daa3ab15bf001" minOccurs="0"/>
-                <xsd:element ref="ns5:SharedWithUsers" minOccurs="0"/>
-                <xsd:element ref="ns5:SharedWithDetails" minOccurs="0"/>
-                <xsd:element ref="ns5:SharingHintHash" minOccurs="0"/>
+                <xsd:element ref="ns2:MediaServiceMetadata" minOccurs="0"/>
+                <xsd:element ref="ns2:MediaServiceFastMetadata" minOccurs="0"/>
+                <xsd:element ref="ns2:MediaServiceAutoKeyPoints" minOccurs="0"/>
+                <xsd:element ref="ns2:MediaServiceKeyPoints" minOccurs="0"/>
+                <xsd:element ref="ns3:SharedWithUsers" minOccurs="0"/>
+                <xsd:element ref="ns3:SharedWithDetails" minOccurs="0"/>
+                <xsd:element ref="ns2:MediaServiceDateTaken" minOccurs="0"/>
+                <xsd:element ref="ns2:MediaServiceAutoTags" minOccurs="0"/>
+                <xsd:element ref="ns2:MediaServiceGenerationTime" minOccurs="0"/>
+                <xsd:element ref="ns2:MediaServiceEventHashCode" minOccurs="0"/>
+                <xsd:element ref="ns2:MediaServiceOCR" minOccurs="0"/>
               </xsd:all>
             </xsd:complexType>
           </xsd:element>
@@ -3493,20 +3375,63 @@
       </xsd:complexType>
     </xsd:element>
   </xsd:schema>
-  <xsd:schema xmlns:xsd="http://www.w3.org/2001/XMLSchema" xmlns:xs="http://www.w3.org/2001/XMLSchema" xmlns:dms="http://schemas.microsoft.com/office/2006/documentManagement/types" xmlns:pc="http://schemas.microsoft.com/office/infopath/2007/PartnerControls" targetNamespace="http://schemas.microsoft.com/sharepoint/v3" elementFormDefault="qualified">
+  <xsd:schema xmlns:xsd="http://www.w3.org/2001/XMLSchema" xmlns:xs="http://www.w3.org/2001/XMLSchema" xmlns:dms="http://schemas.microsoft.com/office/2006/documentManagement/types" xmlns:pc="http://schemas.microsoft.com/office/infopath/2007/PartnerControls" targetNamespace="e6fa56e8-bdb9-4d95-8d0f-ea72d8c26dbd" elementFormDefault="qualified">
     <xsd:import namespace="http://schemas.microsoft.com/office/2006/documentManagement/types"/>
     <xsd:import namespace="http://schemas.microsoft.com/office/infopath/2007/PartnerControls"/>
-    <xsd:element name="AverageRating" ma:index="14" nillable="true" ma:displayName="Rating (0-5)" ma:decimals="2" ma:description="Average value of all the ratings that have been submitted" ma:internalName="AverageRating" ma:readOnly="true">
+    <xsd:element name="MediaServiceMetadata" ma:index="8" nillable="true" ma:displayName="MediaServiceMetadata" ma:hidden="true" ma:internalName="MediaServiceMetadata" ma:readOnly="true">
       <xsd:simpleType>
-        <xsd:restriction base="dms:Number"/>
+        <xsd:restriction base="dms:Note"/>
       </xsd:simpleType>
     </xsd:element>
-    <xsd:element name="RatingCount" ma:index="15" nillable="true" ma:displayName="Number of Ratings" ma:decimals="0" ma:description="Number of ratings submitted" ma:internalName="RatingCount" ma:readOnly="true">
+    <xsd:element name="MediaServiceFastMetadata" ma:index="9" nillable="true" ma:displayName="MediaServiceFastMetadata" ma:hidden="true" ma:internalName="MediaServiceFastMetadata" ma:readOnly="true">
       <xsd:simpleType>
-        <xsd:restriction base="dms:Number"/>
+        <xsd:restriction base="dms:Note"/>
       </xsd:simpleType>
     </xsd:element>
-    <xsd:element name="RatedBy" ma:index="16" nillable="true" ma:displayName="Rated By" ma:description="Users rated the item." ma:hidden="true" ma:list="UserInfo" ma:internalName="RatedBy">
+    <xsd:element name="MediaServiceAutoKeyPoints" ma:index="10" nillable="true" ma:displayName="MediaServiceAutoKeyPoints" ma:hidden="true" ma:internalName="MediaServiceAutoKeyPoints" ma:readOnly="true">
+      <xsd:simpleType>
+        <xsd:restriction base="dms:Note"/>
+      </xsd:simpleType>
+    </xsd:element>
+    <xsd:element name="MediaServiceKeyPoints" ma:index="11" nillable="true" ma:displayName="KeyPoints" ma:internalName="MediaServiceKeyPoints" ma:readOnly="true">
+      <xsd:simpleType>
+        <xsd:restriction base="dms:Note">
+          <xsd:maxLength value="255"/>
+        </xsd:restriction>
+      </xsd:simpleType>
+    </xsd:element>
+    <xsd:element name="MediaServiceDateTaken" ma:index="14" nillable="true" ma:displayName="MediaServiceDateTaken" ma:hidden="true" ma:internalName="MediaServiceDateTaken" ma:readOnly="true">
+      <xsd:simpleType>
+        <xsd:restriction base="dms:Text"/>
+      </xsd:simpleType>
+    </xsd:element>
+    <xsd:element name="MediaServiceAutoTags" ma:index="15" nillable="true" ma:displayName="Tags" ma:internalName="MediaServiceAutoTags" ma:readOnly="true">
+      <xsd:simpleType>
+        <xsd:restriction base="dms:Text"/>
+      </xsd:simpleType>
+    </xsd:element>
+    <xsd:element name="MediaServiceGenerationTime" ma:index="16" nillable="true" ma:displayName="MediaServiceGenerationTime" ma:hidden="true" ma:internalName="MediaServiceGenerationTime" ma:readOnly="true">
+      <xsd:simpleType>
+        <xsd:restriction base="dms:Text"/>
+      </xsd:simpleType>
+    </xsd:element>
+    <xsd:element name="MediaServiceEventHashCode" ma:index="17" nillable="true" ma:displayName="MediaServiceEventHashCode" ma:hidden="true" ma:internalName="MediaServiceEventHashCode" ma:readOnly="true">
+      <xsd:simpleType>
+        <xsd:restriction base="dms:Text"/>
+      </xsd:simpleType>
+    </xsd:element>
+    <xsd:element name="MediaServiceOCR" ma:index="18" nillable="true" ma:displayName="Extracted Text" ma:internalName="MediaServiceOCR" ma:readOnly="true">
+      <xsd:simpleType>
+        <xsd:restriction base="dms:Note">
+          <xsd:maxLength value="255"/>
+        </xsd:restriction>
+      </xsd:simpleType>
+    </xsd:element>
+  </xsd:schema>
+  <xsd:schema xmlns:xsd="http://www.w3.org/2001/XMLSchema" xmlns:xs="http://www.w3.org/2001/XMLSchema" xmlns:dms="http://schemas.microsoft.com/office/2006/documentManagement/types" xmlns:pc="http://schemas.microsoft.com/office/infopath/2007/PartnerControls" targetNamespace="5ede4c79-bc9c-4fdf-9f95-32ff416e077f" elementFormDefault="qualified">
+    <xsd:import namespace="http://schemas.microsoft.com/office/2006/documentManagement/types"/>
+    <xsd:import namespace="http://schemas.microsoft.com/office/infopath/2007/PartnerControls"/>
+    <xsd:element name="SharedWithUsers" ma:index="12" nillable="true" ma:displayName="Shared With" ma:internalName="SharedWithUsers" ma:readOnly="true">
       <xsd:complexType>
         <xsd:complexContent>
           <xsd:extension base="dms:UserMulti">
@@ -3525,150 +3450,11 @@
         </xsd:complexContent>
       </xsd:complexType>
     </xsd:element>
-    <xsd:element name="Ratings" ma:index="17" nillable="true" ma:displayName="User ratings" ma:description="User ratings for the item" ma:hidden="true" ma:internalName="Ratings">
-      <xsd:simpleType>
-        <xsd:restriction base="dms:Note"/>
-      </xsd:simpleType>
-    </xsd:element>
-    <xsd:element name="LikesCount" ma:index="18" nillable="true" ma:displayName="Number of Likes" ma:internalName="LikesCount">
-      <xsd:simpleType>
-        <xsd:restriction base="dms:Unknown"/>
-      </xsd:simpleType>
-    </xsd:element>
-    <xsd:element name="LikedBy" ma:index="19" nillable="true" ma:displayName="Liked By" ma:hidden="true" ma:list="UserInfo" ma:internalName="LikedBy">
-      <xsd:complexType>
-        <xsd:complexContent>
-          <xsd:extension base="dms:UserMulti">
-            <xsd:sequence>
-              <xsd:element name="UserInfo" minOccurs="0" maxOccurs="unbounded">
-                <xsd:complexType>
-                  <xsd:sequence>
-                    <xsd:element name="DisplayName" type="xsd:string" minOccurs="0"/>
-                    <xsd:element name="AccountId" type="dms:UserId" minOccurs="0" nillable="true"/>
-                    <xsd:element name="AccountType" type="xsd:string" minOccurs="0"/>
-                  </xsd:sequence>
-                </xsd:complexType>
-              </xsd:element>
-            </xsd:sequence>
-          </xsd:extension>
-        </xsd:complexContent>
-      </xsd:complexType>
-    </xsd:element>
-  </xsd:schema>
-  <xsd:schema xmlns:xsd="http://www.w3.org/2001/XMLSchema" xmlns:xs="http://www.w3.org/2001/XMLSchema" xmlns:dms="http://schemas.microsoft.com/office/2006/documentManagement/types" xmlns:pc="http://schemas.microsoft.com/office/infopath/2007/PartnerControls" targetNamespace="02dde863-7147-4e23-b38c-7bb8d7bf3e42" elementFormDefault="qualified">
-    <xsd:import namespace="http://schemas.microsoft.com/office/2006/documentManagement/types"/>
-    <xsd:import namespace="http://schemas.microsoft.com/office/infopath/2007/PartnerControls"/>
-    <xsd:element name="Type_x0020_of_x0020_Material" ma:index="8" ma:displayName="Type of Material" ma:default="Slides" ma:format="Dropdown" ma:internalName="Type_x0020_of_x0020_Material">
-      <xsd:simpleType>
-        <xsd:restriction base="dms:Choice">
-          <xsd:enumeration value="Lab Assignment"/>
-          <xsd:enumeration value="Project"/>
-          <xsd:enumeration value="Quiz"/>
-          <xsd:enumeration value="Test"/>
-          <xsd:enumeration value="Answer Key"/>
-          <xsd:enumeration value="Reading"/>
-          <xsd:enumeration value="Worksheet"/>
-          <xsd:enumeration value="Video"/>
-          <xsd:enumeration value="Example / Demo"/>
-          <xsd:enumeration value="Slides"/>
-          <xsd:enumeration value="Handout or Poster"/>
-          <xsd:enumeration value="Lesson Plan"/>
-          <xsd:enumeration value="Tool"/>
-        </xsd:restriction>
-      </xsd:simpleType>
-    </xsd:element>
-    <xsd:element name="d2dd6f8d2fbc484ca8e0f0c7aaffed96" ma:index="10" nillable="true" ma:taxonomy="true" ma:internalName="d2dd6f8d2fbc484ca8e0f0c7aaffed96" ma:taxonomyFieldName="Course_x0020__x002f__x0020_Unit" ma:displayName="Course / Unit" ma:indexed="true" ma:default="" ma:fieldId="{d2dd6f8d-2fbc-484c-a8e0-f0c7aaffed96}" ma:sspId="ea16f268-c6a8-438c-8bc9-a5573ebc6598" ma:termSetId="50e7b2d4-4ee1-4ebb-917e-98c26ef61c6f" ma:anchorId="00000000-0000-0000-0000-000000000000" ma:open="false" ma:isKeyword="false">
-      <xsd:complexType>
-        <xsd:sequence>
-          <xsd:element ref="pc:Terms" minOccurs="0" maxOccurs="1"/>
-        </xsd:sequence>
-      </xsd:complexType>
-    </xsd:element>
-    <xsd:element name="nc47efafa19a47ad915be6bb877e9e22" ma:index="13" nillable="true" ma:taxonomy="true" ma:internalName="nc47efafa19a47ad915be6bb877e9e22" ma:taxonomyFieldName="Topics" ma:displayName="Topics" ma:default="" ma:fieldId="{7c47efaf-a19a-47ad-915b-e6bb877e9e22}" ma:taxonomyMulti="true" ma:sspId="ea16f268-c6a8-438c-8bc9-a5573ebc6598" ma:termSetId="a3b1a6bd-19e2-4221-bdb0-467136821faf" ma:anchorId="00000000-0000-0000-0000-000000000000" ma:open="true" ma:isKeyword="false">
-      <xsd:complexType>
-        <xsd:sequence>
-          <xsd:element ref="pc:Terms" minOccurs="0" maxOccurs="1"/>
-        </xsd:sequence>
-      </xsd:complexType>
-    </xsd:element>
-    <xsd:element name="Source" ma:index="21" nillable="true" ma:displayName="Source" ma:internalName="Source">
-      <xsd:simpleType>
-        <xsd:restriction base="dms:Text">
-          <xsd:maxLength value="255"/>
-        </xsd:restriction>
-      </xsd:simpleType>
-    </xsd:element>
-    <xsd:element name="Description0" ma:index="22" nillable="true" ma:displayName="Description" ma:internalName="Description0">
+    <xsd:element name="SharedWithDetails" ma:index="13" nillable="true" ma:displayName="Shared With Details" ma:internalName="SharedWithDetails" ma:readOnly="true">
       <xsd:simpleType>
         <xsd:restriction base="dms:Note">
           <xsd:maxLength value="255"/>
         </xsd:restriction>
-      </xsd:simpleType>
-    </xsd:element>
-    <xsd:element name="o3dda7a197d4479db31daa3ab15bf001" ma:index="24" nillable="true" ma:taxonomy="true" ma:internalName="o3dda7a197d4479db31daa3ab15bf001" ma:taxonomyFieldName="Objectives" ma:displayName="Objectives" ma:default="" ma:fieldId="{83dda7a1-97d4-479d-b31d-aa3ab15bf001}" ma:taxonomyMulti="true" ma:sspId="ea16f268-c6a8-438c-8bc9-a5573ebc6598" ma:termSetId="50e7b2d4-4ee1-4ebb-917e-98c26ef61c6f" ma:anchorId="00000000-0000-0000-0000-000000000000" ma:open="false" ma:isKeyword="false">
-      <xsd:complexType>
-        <xsd:sequence>
-          <xsd:element ref="pc:Terms" minOccurs="0" maxOccurs="1"/>
-        </xsd:sequence>
-      </xsd:complexType>
-    </xsd:element>
-  </xsd:schema>
-  <xsd:schema xmlns:xsd="http://www.w3.org/2001/XMLSchema" xmlns:xs="http://www.w3.org/2001/XMLSchema" xmlns:dms="http://schemas.microsoft.com/office/2006/documentManagement/types" xmlns:pc="http://schemas.microsoft.com/office/infopath/2007/PartnerControls" targetNamespace="e80a5a3c-d611-4b18-9b03-808fdecb7b6f" elementFormDefault="qualified">
-    <xsd:import namespace="http://schemas.microsoft.com/office/2006/documentManagement/types"/>
-    <xsd:import namespace="http://schemas.microsoft.com/office/infopath/2007/PartnerControls"/>
-    <xsd:element name="TaxCatchAll" ma:index="11" nillable="true" ma:displayName="Taxonomy Catch All Column" ma:hidden="true" ma:list="{e5dfddb6-6ba1-428f-b9c9-d26a243428a7}" ma:internalName="TaxCatchAll" ma:showField="CatchAllData" ma:web="e80a5a3c-d611-4b18-9b03-808fdecb7b6f">
-      <xsd:complexType>
-        <xsd:complexContent>
-          <xsd:extension base="dms:MultiChoiceLookup">
-            <xsd:sequence>
-              <xsd:element name="Value" type="dms:Lookup" maxOccurs="unbounded" minOccurs="0" nillable="true"/>
-            </xsd:sequence>
-          </xsd:extension>
-        </xsd:complexContent>
-      </xsd:complexType>
-    </xsd:element>
-  </xsd:schema>
-  <xsd:schema xmlns:xsd="http://www.w3.org/2001/XMLSchema" xmlns:xs="http://www.w3.org/2001/XMLSchema" xmlns:dms="http://schemas.microsoft.com/office/2006/documentManagement/types" xmlns:pc="http://schemas.microsoft.com/office/infopath/2007/PartnerControls" targetNamespace="http://schemas.microsoft.com/sharepoint/v4" elementFormDefault="qualified">
-    <xsd:import namespace="http://schemas.microsoft.com/office/2006/documentManagement/types"/>
-    <xsd:import namespace="http://schemas.microsoft.com/office/infopath/2007/PartnerControls"/>
-    <xsd:element name="IconOverlay" ma:index="20" nillable="true" ma:displayName="IconOverlay" ma:hidden="true" ma:internalName="IconOverlay">
-      <xsd:simpleType>
-        <xsd:restriction base="dms:Text"/>
-      </xsd:simpleType>
-    </xsd:element>
-  </xsd:schema>
-  <xsd:schema xmlns:xsd="http://www.w3.org/2001/XMLSchema" xmlns:xs="http://www.w3.org/2001/XMLSchema" xmlns:dms="http://schemas.microsoft.com/office/2006/documentManagement/types" xmlns:pc="http://schemas.microsoft.com/office/infopath/2007/PartnerControls" targetNamespace="5edd459b-714d-42ed-b78f-512da7d1c14e" elementFormDefault="qualified">
-    <xsd:import namespace="http://schemas.microsoft.com/office/2006/documentManagement/types"/>
-    <xsd:import namespace="http://schemas.microsoft.com/office/infopath/2007/PartnerControls"/>
-    <xsd:element name="SharedWithUsers" ma:index="25" nillable="true" ma:displayName="Shared With" ma:internalName="SharedWithUsers" ma:readOnly="true">
-      <xsd:complexType>
-        <xsd:complexContent>
-          <xsd:extension base="dms:UserMulti">
-            <xsd:sequence>
-              <xsd:element name="UserInfo" minOccurs="0" maxOccurs="unbounded">
-                <xsd:complexType>
-                  <xsd:sequence>
-                    <xsd:element name="DisplayName" type="xsd:string" minOccurs="0"/>
-                    <xsd:element name="AccountId" type="dms:UserId" minOccurs="0" nillable="true"/>
-                    <xsd:element name="AccountType" type="xsd:string" minOccurs="0"/>
-                  </xsd:sequence>
-                </xsd:complexType>
-              </xsd:element>
-            </xsd:sequence>
-          </xsd:extension>
-        </xsd:complexContent>
-      </xsd:complexType>
-    </xsd:element>
-    <xsd:element name="SharedWithDetails" ma:index="26" nillable="true" ma:displayName="Shared With Details" ma:internalName="SharedWithDetails" ma:readOnly="true">
-      <xsd:simpleType>
-        <xsd:restriction base="dms:Note">
-          <xsd:maxLength value="255"/>
-        </xsd:restriction>
-      </xsd:simpleType>
-    </xsd:element>
-    <xsd:element name="SharingHintHash" ma:index="27" nillable="true" ma:displayName="Sharing Hint Hash" ma:internalName="SharingHintHash" ma:readOnly="true">
-      <xsd:simpleType>
-        <xsd:restriction base="dms:Text"/>
       </xsd:simpleType>
     </xsd:element>
   </xsd:schema>
@@ -3772,14 +3558,6 @@
 </file>
 
 <file path=customXml/itemProps1.xml><?xml version="1.0" encoding="utf-8"?>
-<ds:datastoreItem xmlns:ds="http://schemas.openxmlformats.org/officeDocument/2006/customXml" ds:itemID="{3109AE69-BA35-469A-B7E8-486799D1C158}">
-  <ds:schemaRefs>
-    <ds:schemaRef ds:uri="http://schemas.microsoft.com/sharepoint/v3/contenttype/forms"/>
-  </ds:schemaRefs>
-</ds:datastoreItem>
-</file>
-
-<file path=customXml/itemProps2.xml><?xml version="1.0" encoding="utf-8"?>
 <ds:datastoreItem xmlns:ds="http://schemas.openxmlformats.org/officeDocument/2006/customXml" ds:itemID="{283F29D7-93A8-4FF1-83B0-95061A862C0C}">
   <ds:schemaRefs>
     <ds:schemaRef ds:uri="http://schemas.microsoft.com/office/2006/metadata/properties"/>
@@ -3789,22 +3567,28 @@
     <ds:schemaRef ds:uri="http://schemas.microsoft.com/sharepoint/v3"/>
     <ds:schemaRef ds:uri="e80a5a3c-d611-4b18-9b03-808fdecb7b6f"/>
     <ds:schemaRef ds:uri="5edd459b-714d-42ed-b78f-512da7d1c14e"/>
+    <ds:schemaRef ds:uri="5ede4c79-bc9c-4fdf-9f95-32ff416e077f"/>
+  </ds:schemaRefs>
+</ds:datastoreItem>
+</file>
+
+<file path=customXml/itemProps2.xml><?xml version="1.0" encoding="utf-8"?>
+<ds:datastoreItem xmlns:ds="http://schemas.openxmlformats.org/officeDocument/2006/customXml" ds:itemID="{3109AE69-BA35-469A-B7E8-486799D1C158}">
+  <ds:schemaRefs>
+    <ds:schemaRef ds:uri="http://schemas.microsoft.com/sharepoint/v3/contenttype/forms"/>
   </ds:schemaRefs>
 </ds:datastoreItem>
 </file>
 
 <file path=customXml/itemProps3.xml><?xml version="1.0" encoding="utf-8"?>
-<ds:datastoreItem xmlns:ds="http://schemas.openxmlformats.org/officeDocument/2006/customXml" ds:itemID="{83C57EE9-56B0-4B0A-94C3-84E98770AE76}">
+<ds:datastoreItem xmlns:ds="http://schemas.openxmlformats.org/officeDocument/2006/customXml" ds:itemID="{C5206463-DE47-4EFA-9315-05F2D93C1C54}">
   <ds:schemaRefs>
     <ds:schemaRef ds:uri="http://schemas.microsoft.com/office/2006/metadata/contentType"/>
     <ds:schemaRef ds:uri="http://schemas.microsoft.com/office/2006/metadata/properties/metaAttributes"/>
     <ds:schemaRef ds:uri="http://www.w3.org/2001/XMLSchema"/>
     <ds:schemaRef ds:uri="http://schemas.microsoft.com/office/2006/metadata/properties"/>
-    <ds:schemaRef ds:uri="http://schemas.microsoft.com/sharepoint/v3"/>
-    <ds:schemaRef ds:uri="02dde863-7147-4e23-b38c-7bb8d7bf3e42"/>
-    <ds:schemaRef ds:uri="e80a5a3c-d611-4b18-9b03-808fdecb7b6f"/>
-    <ds:schemaRef ds:uri="http://schemas.microsoft.com/sharepoint/v4"/>
-    <ds:schemaRef ds:uri="5edd459b-714d-42ed-b78f-512da7d1c14e"/>
+    <ds:schemaRef ds:uri="e6fa56e8-bdb9-4d95-8d0f-ea72d8c26dbd"/>
+    <ds:schemaRef ds:uri="5ede4c79-bc9c-4fdf-9f95-32ff416e077f"/>
     <ds:schemaRef ds:uri="http://schemas.microsoft.com/office/2006/documentManagement/types"/>
     <ds:schemaRef ds:uri="http://schemas.microsoft.com/office/infopath/2007/PartnerControls"/>
     <ds:schemaRef ds:uri="http://schemas.openxmlformats.org/package/2006/metadata/core-properties"/>

</xml_diff>